<commit_message>
Updates RD with Class and Sequence Diagram
</commit_message>
<xml_diff>
--- a/RD.docx
+++ b/RD.docx
@@ -421,135 +421,84 @@
         <w:rPr>
           <w:bdr w:val="none" w:sz="0" w:space="0" w:color="auto" w:frame="1"/>
         </w:rPr>
-        <w:t xml:space="preserve"> (</w:t>
-      </w:r>
-      <w:r>
-        <w:rPr>
-          <w:bdr w:val="none" w:sz="0" w:space="0" w:color="auto" w:frame="1"/>
-        </w:rPr>
-        <w:t>5</w:t>
-      </w:r>
-      <w:r>
-        <w:rPr>
-          <w:bdr w:val="none" w:sz="0" w:space="0" w:color="auto" w:frame="1"/>
-        </w:rPr>
-        <w:t xml:space="preserve"> points)</w:t>
+        <w:t xml:space="preserve"> </w:t>
       </w:r>
     </w:p>
     <w:p>
       <w:pPr>
-        <w:shd w:val="clear" w:color="auto" w:fill="FFFFFF" w:themeFill="background1"/>
-        <w:rPr>
-          <w:rFonts w:ascii="Arial" w:hAnsi="Arial" w:cs="Arial"/>
-          <w:i/>
-          <w:iCs/>
-          <w:color w:val="000000"/>
-          <w:sz w:val="20"/>
-          <w:szCs w:val="20"/>
-          <w:bdr w:val="none" w:sz="0" w:space="0" w:color="auto" w:frame="1"/>
-        </w:rPr>
-      </w:pPr>
-      <w:r>
-        <w:rPr>
-          <w:rFonts w:ascii="Arial" w:hAnsi="Arial" w:cs="Arial"/>
-          <w:i/>
-          <w:iCs/>
-          <w:color w:val="000000"/>
-          <w:sz w:val="20"/>
-          <w:szCs w:val="20"/>
-          <w:bdr w:val="none" w:sz="0" w:space="0" w:color="auto" w:frame="1"/>
-        </w:rPr>
-        <w:t xml:space="preserve">Give a general overview of the system in 1-2 paragraphs (similar to the one in the project proposal). </w:t>
+        <w:rPr>
+          <w:rFonts w:ascii="Times New Roman" w:eastAsia="Times New Roman" w:hAnsi="Times New Roman" w:cs="Times New Roman"/>
+          <w:sz w:val="22"/>
+          <w:szCs w:val="22"/>
+        </w:rPr>
+      </w:pPr>
+      <w:r>
+        <w:rPr>
+          <w:rFonts w:ascii="Times New Roman" w:eastAsia="Times New Roman" w:hAnsi="Times New Roman" w:cs="Times New Roman"/>
+          <w:sz w:val="22"/>
+          <w:szCs w:val="22"/>
+        </w:rPr>
+        <w:t>Our system is a Retro Arcade application</w:t>
+      </w:r>
+      <w:r>
+        <w:rPr>
+          <w:rFonts w:ascii="Times New Roman" w:eastAsia="Times New Roman" w:hAnsi="Times New Roman" w:cs="Times New Roman"/>
+          <w:sz w:val="22"/>
+          <w:szCs w:val="22"/>
+        </w:rPr>
+        <w:t xml:space="preserve">. The user will have 5 games to choose from and will be able to track their high scores depending on the game. We </w:t>
+      </w:r>
+      <w:r>
+        <w:rPr>
+          <w:rFonts w:ascii="Times New Roman" w:eastAsia="Times New Roman" w:hAnsi="Times New Roman" w:cs="Times New Roman"/>
+          <w:sz w:val="22"/>
+          <w:szCs w:val="22"/>
+        </w:rPr>
+        <w:t xml:space="preserve">will </w:t>
+      </w:r>
+      <w:r>
+        <w:rPr>
+          <w:rFonts w:ascii="Times New Roman" w:eastAsia="Times New Roman" w:hAnsi="Times New Roman" w:cs="Times New Roman"/>
+          <w:sz w:val="22"/>
+          <w:szCs w:val="22"/>
+        </w:rPr>
+        <w:t>hav</w:t>
+      </w:r>
+      <w:r>
+        <w:rPr>
+          <w:rFonts w:ascii="Times New Roman" w:eastAsia="Times New Roman" w:hAnsi="Times New Roman" w:cs="Times New Roman"/>
+          <w:sz w:val="22"/>
+          <w:szCs w:val="22"/>
+        </w:rPr>
+        <w:t>e</w:t>
+      </w:r>
+      <w:r>
+        <w:rPr>
+          <w:rFonts w:ascii="Times New Roman" w:eastAsia="Times New Roman" w:hAnsi="Times New Roman" w:cs="Times New Roman"/>
+          <w:sz w:val="22"/>
+          <w:szCs w:val="22"/>
+        </w:rPr>
+        <w:t xml:space="preserve"> a GUI that resembles an old arcade machine where the player can choose which game they wish to play. Along with high scores for individual players, we will also track high scores between different players. The games included will be variations of the games Pong, Flappy-Bird, Snake</w:t>
+      </w:r>
+      <w:r>
+        <w:rPr>
+          <w:rFonts w:ascii="Times New Roman" w:eastAsia="Times New Roman" w:hAnsi="Times New Roman" w:cs="Times New Roman"/>
+          <w:sz w:val="22"/>
+          <w:szCs w:val="22"/>
+        </w:rPr>
+        <w:t>, Space Invaders, and Jet Fighter</w:t>
+      </w:r>
+      <w:r>
+        <w:rPr>
+          <w:rFonts w:ascii="Times New Roman" w:eastAsia="Times New Roman" w:hAnsi="Times New Roman" w:cs="Times New Roman"/>
+          <w:sz w:val="22"/>
+          <w:szCs w:val="22"/>
+        </w:rPr>
+        <w:t>.</w:t>
       </w:r>
     </w:p>
     <w:p>
       <w:pPr>
-        <w:shd w:val="clear" w:color="auto" w:fill="FFFFFF" w:themeFill="background1"/>
-        <w:rPr>
-          <w:rFonts w:ascii="Arial" w:hAnsi="Arial" w:cs="Arial"/>
-          <w:i/>
-          <w:iCs/>
-          <w:color w:val="000000" w:themeColor="text1"/>
-          <w:sz w:val="20"/>
-          <w:szCs w:val="20"/>
-        </w:rPr>
-      </w:pPr>
-    </w:p>
-    <w:p>
-      <w:pPr>
-        <w:rPr>
-          <w:rFonts w:ascii="Times New Roman" w:eastAsia="Times New Roman" w:hAnsi="Times New Roman" w:cs="Times New Roman"/>
-          <w:sz w:val="22"/>
-          <w:szCs w:val="22"/>
-        </w:rPr>
-      </w:pPr>
-      <w:r>
-        <w:rPr>
-          <w:rFonts w:ascii="Times New Roman" w:eastAsia="Times New Roman" w:hAnsi="Times New Roman" w:cs="Times New Roman"/>
-          <w:sz w:val="22"/>
-          <w:szCs w:val="22"/>
-        </w:rPr>
-        <w:t>Our system is a Retro Arcade application</w:t>
-      </w:r>
-      <w:r>
-        <w:rPr>
-          <w:rFonts w:ascii="Times New Roman" w:eastAsia="Times New Roman" w:hAnsi="Times New Roman" w:cs="Times New Roman"/>
-          <w:sz w:val="22"/>
-          <w:szCs w:val="22"/>
-        </w:rPr>
-        <w:t xml:space="preserve">. The user will have 5 games to choose from and will be able to track their high scores depending on the game. We </w:t>
-      </w:r>
-      <w:r>
-        <w:rPr>
-          <w:rFonts w:ascii="Times New Roman" w:eastAsia="Times New Roman" w:hAnsi="Times New Roman" w:cs="Times New Roman"/>
-          <w:sz w:val="22"/>
-          <w:szCs w:val="22"/>
-        </w:rPr>
-        <w:t xml:space="preserve">will </w:t>
-      </w:r>
-      <w:r>
-        <w:rPr>
-          <w:rFonts w:ascii="Times New Roman" w:eastAsia="Times New Roman" w:hAnsi="Times New Roman" w:cs="Times New Roman"/>
-          <w:sz w:val="22"/>
-          <w:szCs w:val="22"/>
-        </w:rPr>
-        <w:t>hav</w:t>
-      </w:r>
-      <w:r>
-        <w:rPr>
-          <w:rFonts w:ascii="Times New Roman" w:eastAsia="Times New Roman" w:hAnsi="Times New Roman" w:cs="Times New Roman"/>
-          <w:sz w:val="22"/>
-          <w:szCs w:val="22"/>
-        </w:rPr>
-        <w:t>e</w:t>
-      </w:r>
-      <w:r>
-        <w:rPr>
-          <w:rFonts w:ascii="Times New Roman" w:eastAsia="Times New Roman" w:hAnsi="Times New Roman" w:cs="Times New Roman"/>
-          <w:sz w:val="22"/>
-          <w:szCs w:val="22"/>
-        </w:rPr>
-        <w:t xml:space="preserve"> a GUI that resembles an old arcade machine where the player can choose which game they wish to play. Along with high scores for individual players, we will also track high scores between different players. The games included will be variations of the games Pong, Flappy-Bird, Snake</w:t>
-      </w:r>
-      <w:r>
-        <w:rPr>
-          <w:rFonts w:ascii="Times New Roman" w:eastAsia="Times New Roman" w:hAnsi="Times New Roman" w:cs="Times New Roman"/>
-          <w:sz w:val="22"/>
-          <w:szCs w:val="22"/>
-        </w:rPr>
-        <w:t>, Space Invaders, and Jet Fighter</w:t>
-      </w:r>
-      <w:r>
-        <w:rPr>
-          <w:rFonts w:ascii="Times New Roman" w:eastAsia="Times New Roman" w:hAnsi="Times New Roman" w:cs="Times New Roman"/>
-          <w:sz w:val="22"/>
-          <w:szCs w:val="22"/>
-        </w:rPr>
-        <w:t>.</w:t>
-      </w:r>
-    </w:p>
-    <w:p>
-      <w:pPr>
         <w:pStyle w:val="Heading1"/>
         <w:rPr>
           <w:rFonts w:ascii="inherit" w:hAnsi="inherit" w:cs="Lucida Grande" w:hint="eastAsia"/>
@@ -560,252 +509,6 @@
           <w:bdr w:val="none" w:sz="0" w:space="0" w:color="auto" w:frame="1"/>
         </w:rPr>
         <w:t>Functional Requirements</w:t>
-      </w:r>
-      <w:r>
-        <w:rPr>
-          <w:bdr w:val="none" w:sz="0" w:space="0" w:color="auto" w:frame="1"/>
-        </w:rPr>
-        <w:t xml:space="preserve"> </w:t>
-      </w:r>
-      <w:r>
-        <w:rPr>
-          <w:bdr w:val="none" w:sz="0" w:space="0" w:color="auto" w:frame="1"/>
-        </w:rPr>
-        <w:t>(</w:t>
-      </w:r>
-      <w:r>
-        <w:rPr>
-          <w:bdr w:val="none" w:sz="0" w:space="0" w:color="auto" w:frame="1"/>
-        </w:rPr>
-        <w:t>10</w:t>
-      </w:r>
-      <w:r>
-        <w:rPr>
-          <w:bdr w:val="none" w:sz="0" w:space="0" w:color="auto" w:frame="1"/>
-        </w:rPr>
-        <w:t xml:space="preserve"> points)</w:t>
-      </w:r>
-    </w:p>
-    <w:p>
-      <w:pPr>
-        <w:shd w:val="clear" w:color="auto" w:fill="FFFFFF" w:themeFill="background1"/>
-        <w:spacing w:after="120"/>
-        <w:rPr>
-          <w:rFonts w:ascii="Arial" w:hAnsi="Arial" w:cs="Arial"/>
-          <w:i/>
-          <w:iCs/>
-          <w:color w:val="000000"/>
-          <w:sz w:val="20"/>
-          <w:szCs w:val="20"/>
-          <w:bdr w:val="none" w:sz="0" w:space="0" w:color="auto" w:frame="1"/>
-        </w:rPr>
-      </w:pPr>
-      <w:r>
-        <w:rPr>
-          <w:rFonts w:ascii="Arial" w:hAnsi="Arial" w:cs="Arial"/>
-          <w:i/>
-          <w:iCs/>
-          <w:color w:val="000000"/>
-          <w:sz w:val="20"/>
-          <w:szCs w:val="20"/>
-          <w:bdr w:val="none" w:sz="0" w:space="0" w:color="auto" w:frame="1"/>
-        </w:rPr>
-        <w:t>List</w:t>
-      </w:r>
-      <w:r>
-        <w:rPr>
-          <w:rFonts w:ascii="Arial" w:hAnsi="Arial" w:cs="Arial"/>
-          <w:i/>
-          <w:iCs/>
-          <w:color w:val="000000"/>
-          <w:sz w:val="20"/>
-          <w:szCs w:val="20"/>
-          <w:bdr w:val="none" w:sz="0" w:space="0" w:color="auto" w:frame="1"/>
-        </w:rPr>
-        <w:t xml:space="preserve"> the </w:t>
-      </w:r>
-      <w:r>
-        <w:rPr>
-          <w:rFonts w:ascii="Arial" w:hAnsi="Arial" w:cs="Arial"/>
-          <w:b/>
-          <w:bCs/>
-          <w:i/>
-          <w:iCs/>
-          <w:color w:val="000000"/>
-          <w:sz w:val="20"/>
-          <w:szCs w:val="20"/>
-          <w:bdr w:val="none" w:sz="0" w:space="0" w:color="auto" w:frame="1"/>
-        </w:rPr>
-        <w:t>functional requirements</w:t>
-      </w:r>
-      <w:r>
-        <w:rPr>
-          <w:rFonts w:ascii="Arial" w:hAnsi="Arial" w:cs="Arial"/>
-          <w:i/>
-          <w:iCs/>
-          <w:color w:val="000000"/>
-          <w:sz w:val="20"/>
-          <w:szCs w:val="20"/>
-          <w:bdr w:val="none" w:sz="0" w:space="0" w:color="auto" w:frame="1"/>
-        </w:rPr>
-        <w:t xml:space="preserve"> in sentences identified by numbers</w:t>
-      </w:r>
-      <w:r>
-        <w:rPr>
-          <w:rFonts w:ascii="Arial" w:hAnsi="Arial" w:cs="Arial"/>
-          <w:i/>
-          <w:iCs/>
-          <w:color w:val="000000"/>
-          <w:sz w:val="20"/>
-          <w:szCs w:val="20"/>
-          <w:bdr w:val="none" w:sz="0" w:space="0" w:color="auto" w:frame="1"/>
-        </w:rPr>
-        <w:t xml:space="preserve"> and for each requirement state if it is of high, medium, or low priority</w:t>
-      </w:r>
-      <w:r>
-        <w:rPr>
-          <w:rFonts w:ascii="Arial" w:hAnsi="Arial" w:cs="Arial"/>
-          <w:i/>
-          <w:iCs/>
-          <w:color w:val="000000"/>
-          <w:sz w:val="20"/>
-          <w:szCs w:val="20"/>
-          <w:bdr w:val="none" w:sz="0" w:space="0" w:color="auto" w:frame="1"/>
-        </w:rPr>
-        <w:t xml:space="preserve">. Each </w:t>
-      </w:r>
-      <w:r>
-        <w:rPr>
-          <w:rFonts w:ascii="Arial" w:hAnsi="Arial" w:cs="Arial"/>
-          <w:i/>
-          <w:iCs/>
-          <w:color w:val="000000"/>
-          <w:sz w:val="20"/>
-          <w:szCs w:val="20"/>
-          <w:bdr w:val="none" w:sz="0" w:space="0" w:color="auto" w:frame="1"/>
-        </w:rPr>
-        <w:t xml:space="preserve">functional </w:t>
-      </w:r>
-      <w:r>
-        <w:rPr>
-          <w:rFonts w:ascii="Arial" w:hAnsi="Arial" w:cs="Arial"/>
-          <w:i/>
-          <w:iCs/>
-          <w:color w:val="000000"/>
-          <w:sz w:val="20"/>
-          <w:szCs w:val="20"/>
-          <w:bdr w:val="none" w:sz="0" w:space="0" w:color="auto" w:frame="1"/>
-        </w:rPr>
-        <w:t xml:space="preserve">requirement is something that the system shall do. </w:t>
-      </w:r>
-      <w:r>
-        <w:rPr>
-          <w:rFonts w:ascii="Arial" w:hAnsi="Arial" w:cs="Arial"/>
-          <w:i/>
-          <w:iCs/>
-          <w:color w:val="000000"/>
-          <w:sz w:val="20"/>
-          <w:szCs w:val="20"/>
-          <w:bdr w:val="none" w:sz="0" w:space="0" w:color="auto" w:frame="1"/>
-        </w:rPr>
-        <w:t xml:space="preserve">Include all the details required such that there can be no misinterpretations of the requirements when read. </w:t>
-      </w:r>
-      <w:r>
-        <w:rPr>
-          <w:rFonts w:ascii="Arial" w:hAnsi="Arial" w:cs="Arial"/>
-          <w:i/>
-          <w:iCs/>
-          <w:color w:val="000000"/>
-          <w:sz w:val="20"/>
-          <w:szCs w:val="20"/>
-          <w:bdr w:val="none" w:sz="0" w:space="0" w:color="auto" w:frame="1"/>
-        </w:rPr>
-        <w:t>B</w:t>
-      </w:r>
-      <w:r>
-        <w:rPr>
-          <w:rFonts w:ascii="Arial" w:hAnsi="Arial" w:cs="Arial"/>
-          <w:i/>
-          <w:iCs/>
-          <w:color w:val="000000"/>
-          <w:sz w:val="20"/>
-          <w:szCs w:val="20"/>
-          <w:bdr w:val="none" w:sz="0" w:space="0" w:color="auto" w:frame="1"/>
-        </w:rPr>
-        <w:t xml:space="preserve">e very specific about what </w:t>
-      </w:r>
-      <w:r>
-        <w:rPr>
-          <w:rFonts w:ascii="Arial" w:hAnsi="Arial" w:cs="Arial"/>
-          <w:i/>
-          <w:iCs/>
-          <w:color w:val="000000"/>
-          <w:sz w:val="20"/>
-          <w:szCs w:val="20"/>
-          <w:bdr w:val="none" w:sz="0" w:space="0" w:color="auto" w:frame="1"/>
-        </w:rPr>
-        <w:t>the system needs to do</w:t>
-      </w:r>
-      <w:r>
-        <w:rPr>
-          <w:rFonts w:ascii="Arial" w:hAnsi="Arial" w:cs="Arial"/>
-          <w:i/>
-          <w:iCs/>
-          <w:color w:val="000000"/>
-          <w:sz w:val="20"/>
-          <w:szCs w:val="20"/>
-          <w:bdr w:val="none" w:sz="0" w:space="0" w:color="auto" w:frame="1"/>
-        </w:rPr>
-        <w:t xml:space="preserve"> (not how, just </w:t>
-      </w:r>
-      <w:r>
-        <w:rPr>
-          <w:rFonts w:ascii="Arial" w:hAnsi="Arial" w:cs="Arial"/>
-          <w:i/>
-          <w:iCs/>
-          <w:color w:val="000000"/>
-          <w:sz w:val="20"/>
-          <w:szCs w:val="20"/>
-          <w:u w:val="single"/>
-          <w:bdr w:val="none" w:sz="0" w:space="0" w:color="auto" w:frame="1"/>
-        </w:rPr>
-        <w:t>what</w:t>
-      </w:r>
-      <w:r>
-        <w:rPr>
-          <w:rFonts w:ascii="Arial" w:hAnsi="Arial" w:cs="Arial"/>
-          <w:i/>
-          <w:iCs/>
-          <w:color w:val="000000"/>
-          <w:sz w:val="20"/>
-          <w:szCs w:val="20"/>
-          <w:bdr w:val="none" w:sz="0" w:space="0" w:color="auto" w:frame="1"/>
-        </w:rPr>
-        <w:t>).</w:t>
-      </w:r>
-      <w:r>
-        <w:rPr>
-          <w:rFonts w:ascii="Arial" w:hAnsi="Arial" w:cs="Arial"/>
-          <w:i/>
-          <w:iCs/>
-          <w:color w:val="000000"/>
-          <w:sz w:val="20"/>
-          <w:szCs w:val="20"/>
-          <w:bdr w:val="none" w:sz="0" w:space="0" w:color="auto" w:frame="1"/>
-        </w:rPr>
-        <w:t xml:space="preserve"> </w:t>
-      </w:r>
-      <w:r>
-        <w:rPr>
-          <w:rFonts w:ascii="Arial" w:hAnsi="Arial" w:cs="Arial"/>
-          <w:i/>
-          <w:iCs/>
-          <w:color w:val="000000"/>
-          <w:sz w:val="20"/>
-          <w:szCs w:val="20"/>
-          <w:bdr w:val="none" w:sz="0" w:space="0" w:color="auto" w:frame="1"/>
-        </w:rPr>
-        <w:t>You may provide a brief design rationale for any requirement which you feel requires explanation for how and/or why the requirement was derived.</w:t>
       </w:r>
     </w:p>
     <w:p>
@@ -819,16 +522,16 @@
         <w:rPr>
           <w:rFonts w:ascii="Times New Roman" w:eastAsia="Times New Roman" w:hAnsi="Times New Roman" w:cs="Times New Roman"/>
           <w:color w:val="000000" w:themeColor="text1"/>
-          <w:sz w:val="20"/>
-          <w:szCs w:val="20"/>
-        </w:rPr>
-      </w:pPr>
-      <w:r>
-        <w:rPr>
-          <w:rFonts w:ascii="Times New Roman" w:eastAsia="Times New Roman" w:hAnsi="Times New Roman" w:cs="Times New Roman"/>
-          <w:color w:val="000000" w:themeColor="text1"/>
-          <w:sz w:val="20"/>
-          <w:szCs w:val="20"/>
+          <w:sz w:val="22"/>
+          <w:szCs w:val="22"/>
+        </w:rPr>
+      </w:pPr>
+      <w:r>
+        <w:rPr>
+          <w:rFonts w:ascii="Times New Roman" w:eastAsia="Times New Roman" w:hAnsi="Times New Roman" w:cs="Times New Roman"/>
+          <w:color w:val="000000" w:themeColor="text1"/>
+          <w:sz w:val="22"/>
+          <w:szCs w:val="22"/>
         </w:rPr>
         <w:t>We will have user profiles that are used to identify different users scores in games as well as update leaderboards</w:t>
       </w:r>
@@ -836,8 +539,8 @@
         <w:rPr>
           <w:rFonts w:ascii="Times New Roman" w:eastAsia="Times New Roman" w:hAnsi="Times New Roman" w:cs="Times New Roman"/>
           <w:color w:val="000000" w:themeColor="text1"/>
-          <w:sz w:val="20"/>
-          <w:szCs w:val="20"/>
+          <w:sz w:val="22"/>
+          <w:szCs w:val="22"/>
         </w:rPr>
         <w:t>/high scores</w:t>
       </w:r>
@@ -845,8 +548,8 @@
         <w:rPr>
           <w:rFonts w:ascii="Times New Roman" w:eastAsia="Times New Roman" w:hAnsi="Times New Roman" w:cs="Times New Roman"/>
           <w:color w:val="000000" w:themeColor="text1"/>
-          <w:sz w:val="20"/>
-          <w:szCs w:val="20"/>
+          <w:sz w:val="22"/>
+          <w:szCs w:val="22"/>
         </w:rPr>
         <w:t>.</w:t>
       </w:r>
@@ -854,8 +557,8 @@
         <w:rPr>
           <w:rFonts w:ascii="Times New Roman" w:eastAsia="Times New Roman" w:hAnsi="Times New Roman" w:cs="Times New Roman"/>
           <w:color w:val="000000" w:themeColor="text1"/>
-          <w:sz w:val="20"/>
-          <w:szCs w:val="20"/>
+          <w:sz w:val="22"/>
+          <w:szCs w:val="22"/>
         </w:rPr>
         <w:t xml:space="preserve"> - </w:t>
       </w:r>
@@ -865,8 +568,8 @@
           <w:b/>
           <w:bCs/>
           <w:color w:val="000000" w:themeColor="text1"/>
-          <w:sz w:val="20"/>
-          <w:szCs w:val="20"/>
+          <w:sz w:val="22"/>
+          <w:szCs w:val="22"/>
         </w:rPr>
         <w:t>medium priority</w:t>
       </w:r>
@@ -881,16 +584,16 @@
         <w:shd w:val="clear" w:color="auto" w:fill="FFFFFF" w:themeFill="background1"/>
         <w:rPr>
           <w:color w:val="000000" w:themeColor="text1"/>
-          <w:sz w:val="20"/>
-          <w:szCs w:val="20"/>
-        </w:rPr>
-      </w:pPr>
-      <w:r>
-        <w:rPr>
-          <w:rFonts w:ascii="Times New Roman" w:eastAsia="Times New Roman" w:hAnsi="Times New Roman" w:cs="Times New Roman"/>
-          <w:color w:val="000000" w:themeColor="text1"/>
-          <w:sz w:val="20"/>
-          <w:szCs w:val="20"/>
+          <w:sz w:val="22"/>
+          <w:szCs w:val="22"/>
+        </w:rPr>
+      </w:pPr>
+      <w:r>
+        <w:rPr>
+          <w:rFonts w:ascii="Times New Roman" w:eastAsia="Times New Roman" w:hAnsi="Times New Roman" w:cs="Times New Roman"/>
+          <w:color w:val="000000" w:themeColor="text1"/>
+          <w:sz w:val="22"/>
+          <w:szCs w:val="22"/>
         </w:rPr>
         <w:t xml:space="preserve">SQLite database integration for each game, </w:t>
       </w:r>
@@ -898,8 +601,8 @@
         <w:rPr>
           <w:rFonts w:ascii="Times New Roman" w:eastAsia="Times New Roman" w:hAnsi="Times New Roman" w:cs="Times New Roman"/>
           <w:color w:val="000000" w:themeColor="text1"/>
-          <w:sz w:val="20"/>
-          <w:szCs w:val="20"/>
+          <w:sz w:val="22"/>
+          <w:szCs w:val="22"/>
         </w:rPr>
         <w:t xml:space="preserve">including </w:t>
       </w:r>
@@ -907,8 +610,8 @@
         <w:rPr>
           <w:rFonts w:ascii="Times New Roman" w:eastAsia="Times New Roman" w:hAnsi="Times New Roman" w:cs="Times New Roman"/>
           <w:color w:val="000000" w:themeColor="text1"/>
-          <w:sz w:val="20"/>
-          <w:szCs w:val="20"/>
+          <w:sz w:val="22"/>
+          <w:szCs w:val="22"/>
         </w:rPr>
         <w:t>capacity for analytics</w:t>
       </w:r>
@@ -916,8 +619,8 @@
         <w:rPr>
           <w:rFonts w:ascii="Times New Roman" w:eastAsia="Times New Roman" w:hAnsi="Times New Roman" w:cs="Times New Roman"/>
           <w:color w:val="000000" w:themeColor="text1"/>
-          <w:sz w:val="20"/>
-          <w:szCs w:val="20"/>
+          <w:sz w:val="22"/>
+          <w:szCs w:val="22"/>
         </w:rPr>
         <w:t>:</w:t>
       </w:r>
@@ -925,19 +628,10 @@
         <w:rPr>
           <w:rFonts w:ascii="Times New Roman" w:eastAsia="Times New Roman" w:hAnsi="Times New Roman" w:cs="Times New Roman"/>
           <w:color w:val="000000" w:themeColor="text1"/>
-          <w:sz w:val="20"/>
-          <w:szCs w:val="20"/>
-        </w:rPr>
-        <w:t xml:space="preserve"> </w:t>
-      </w:r>
-      <w:r>
-        <w:rPr>
-          <w:rFonts w:ascii="Times New Roman" w:eastAsia="Times New Roman" w:hAnsi="Times New Roman" w:cs="Times New Roman"/>
-          <w:color w:val="000000" w:themeColor="text1"/>
-          <w:sz w:val="20"/>
-          <w:szCs w:val="20"/>
-        </w:rPr>
-        <w:t xml:space="preserve">- </w:t>
+          <w:sz w:val="22"/>
+          <w:szCs w:val="22"/>
+        </w:rPr>
+        <w:t xml:space="preserve"> - </w:t>
       </w:r>
       <w:r>
         <w:rPr>
@@ -945,10 +639,110 @@
           <w:b/>
           <w:bCs/>
           <w:color w:val="000000" w:themeColor="text1"/>
-          <w:sz w:val="20"/>
-          <w:szCs w:val="20"/>
+          <w:sz w:val="22"/>
+          <w:szCs w:val="22"/>
         </w:rPr>
         <w:t>high priority</w:t>
+      </w:r>
+    </w:p>
+    <w:p>
+      <w:pPr>
+        <w:shd w:val="clear" w:color="auto" w:fill="FFFFFF" w:themeFill="background1"/>
+        <w:ind w:left="720"/>
+        <w:rPr>
+          <w:rFonts w:ascii="Times New Roman" w:eastAsia="Times New Roman" w:hAnsi="Times New Roman" w:cs="Times New Roman"/>
+          <w:color w:val="000000" w:themeColor="text1"/>
+          <w:sz w:val="22"/>
+          <w:szCs w:val="22"/>
+        </w:rPr>
+      </w:pPr>
+      <w:r>
+        <w:rPr>
+          <w:rFonts w:ascii="Times New Roman" w:eastAsia="Times New Roman" w:hAnsi="Times New Roman" w:cs="Times New Roman"/>
+          <w:b/>
+          <w:bCs/>
+          <w:color w:val="000000" w:themeColor="text1"/>
+          <w:sz w:val="22"/>
+          <w:szCs w:val="22"/>
+          <w:u w:val="single"/>
+        </w:rPr>
+        <w:t>Note:</w:t>
+      </w:r>
+      <w:r>
+        <w:rPr>
+          <w:rFonts w:ascii="Times New Roman" w:eastAsia="Times New Roman" w:hAnsi="Times New Roman" w:cs="Times New Roman"/>
+          <w:color w:val="000000" w:themeColor="text1"/>
+          <w:sz w:val="22"/>
+          <w:szCs w:val="22"/>
+        </w:rPr>
+        <w:t xml:space="preserve"> </w:t>
+      </w:r>
+      <w:proofErr w:type="spellStart"/>
+      <w:r>
+        <w:rPr>
+          <w:rFonts w:ascii="Times New Roman" w:eastAsia="Times New Roman" w:hAnsi="Times New Roman" w:cs="Times New Roman"/>
+          <w:color w:val="000000" w:themeColor="text1"/>
+          <w:sz w:val="22"/>
+          <w:szCs w:val="22"/>
+        </w:rPr>
+        <w:t>Highscores</w:t>
+      </w:r>
+      <w:proofErr w:type="spellEnd"/>
+      <w:r>
+        <w:rPr>
+          <w:rFonts w:ascii="Times New Roman" w:eastAsia="Times New Roman" w:hAnsi="Times New Roman" w:cs="Times New Roman"/>
+          <w:color w:val="000000" w:themeColor="text1"/>
+          <w:sz w:val="22"/>
+          <w:szCs w:val="22"/>
+        </w:rPr>
+        <w:t xml:space="preserve"> will be viewed</w:t>
+      </w:r>
+      <w:r>
+        <w:rPr>
+          <w:rFonts w:ascii="Times New Roman" w:eastAsia="Times New Roman" w:hAnsi="Times New Roman" w:cs="Times New Roman"/>
+          <w:color w:val="000000" w:themeColor="text1"/>
+          <w:sz w:val="22"/>
+          <w:szCs w:val="22"/>
+        </w:rPr>
+        <w:t xml:space="preserve"> on HTML pages</w:t>
+      </w:r>
+      <w:r>
+        <w:rPr>
+          <w:rFonts w:ascii="Times New Roman" w:eastAsia="Times New Roman" w:hAnsi="Times New Roman" w:cs="Times New Roman"/>
+          <w:color w:val="000000" w:themeColor="text1"/>
+          <w:sz w:val="22"/>
+          <w:szCs w:val="22"/>
+        </w:rPr>
+        <w:t xml:space="preserve"> using Python3’s </w:t>
+      </w:r>
+      <w:r>
+        <w:rPr>
+          <w:rFonts w:ascii="Times New Roman" w:eastAsia="Times New Roman" w:hAnsi="Times New Roman" w:cs="Times New Roman"/>
+          <w:i/>
+          <w:iCs/>
+          <w:color w:val="000000" w:themeColor="text1"/>
+          <w:sz w:val="22"/>
+          <w:szCs w:val="22"/>
+        </w:rPr>
+        <w:t xml:space="preserve">Flask </w:t>
+      </w:r>
+      <w:r>
+        <w:rPr>
+          <w:rFonts w:ascii="Times New Roman" w:eastAsia="Times New Roman" w:hAnsi="Times New Roman" w:cs="Times New Roman"/>
+          <w:color w:val="000000" w:themeColor="text1"/>
+          <w:sz w:val="22"/>
+          <w:szCs w:val="22"/>
+        </w:rPr>
+        <w:t>library to</w:t>
+      </w:r>
+      <w:r>
+        <w:rPr>
+          <w:rFonts w:ascii="Times New Roman" w:eastAsia="Times New Roman" w:hAnsi="Times New Roman" w:cs="Times New Roman"/>
+          <w:color w:val="000000" w:themeColor="text1"/>
+          <w:sz w:val="22"/>
+          <w:szCs w:val="22"/>
+        </w:rPr>
+        <w:t xml:space="preserve"> create a (virtual) webserver on the localhost. </w:t>
       </w:r>
     </w:p>
     <w:p>
@@ -961,16 +755,16 @@
         <w:shd w:val="clear" w:color="auto" w:fill="FFFFFF" w:themeFill="background1"/>
         <w:rPr>
           <w:color w:val="000000" w:themeColor="text1"/>
-          <w:sz w:val="20"/>
-          <w:szCs w:val="20"/>
-        </w:rPr>
-      </w:pPr>
-      <w:r>
-        <w:rPr>
-          <w:rFonts w:ascii="Times New Roman" w:eastAsia="Times New Roman" w:hAnsi="Times New Roman" w:cs="Times New Roman"/>
-          <w:color w:val="000000" w:themeColor="text1"/>
-          <w:sz w:val="20"/>
-          <w:szCs w:val="20"/>
+          <w:sz w:val="22"/>
+          <w:szCs w:val="22"/>
+        </w:rPr>
+      </w:pPr>
+      <w:r>
+        <w:rPr>
+          <w:rFonts w:ascii="Times New Roman" w:eastAsia="Times New Roman" w:hAnsi="Times New Roman" w:cs="Times New Roman"/>
+          <w:color w:val="000000" w:themeColor="text1"/>
+          <w:sz w:val="22"/>
+          <w:szCs w:val="22"/>
         </w:rPr>
         <w:t xml:space="preserve"> </w:t>
       </w:r>
@@ -978,8 +772,8 @@
         <w:rPr>
           <w:rFonts w:ascii="Times New Roman" w:eastAsia="Times New Roman" w:hAnsi="Times New Roman" w:cs="Times New Roman"/>
           <w:color w:val="000000" w:themeColor="text1"/>
-          <w:sz w:val="20"/>
-          <w:szCs w:val="20"/>
+          <w:sz w:val="22"/>
+          <w:szCs w:val="22"/>
         </w:rPr>
         <w:t>For an individual user</w:t>
       </w:r>
@@ -987,8 +781,8 @@
         <w:rPr>
           <w:rFonts w:ascii="Times New Roman" w:eastAsia="Times New Roman" w:hAnsi="Times New Roman" w:cs="Times New Roman"/>
           <w:color w:val="000000" w:themeColor="text1"/>
-          <w:sz w:val="20"/>
-          <w:szCs w:val="20"/>
+          <w:sz w:val="22"/>
+          <w:szCs w:val="22"/>
         </w:rPr>
         <w:t>:</w:t>
       </w:r>
@@ -1003,16 +797,16 @@
         <w:shd w:val="clear" w:color="auto" w:fill="FFFFFF" w:themeFill="background1"/>
         <w:rPr>
           <w:color w:val="000000" w:themeColor="text1"/>
-          <w:sz w:val="20"/>
-          <w:szCs w:val="20"/>
-        </w:rPr>
-      </w:pPr>
-      <w:r>
-        <w:rPr>
-          <w:rFonts w:ascii="Times New Roman" w:eastAsia="Times New Roman" w:hAnsi="Times New Roman" w:cs="Times New Roman"/>
-          <w:color w:val="000000" w:themeColor="text1"/>
-          <w:sz w:val="20"/>
-          <w:szCs w:val="20"/>
+          <w:sz w:val="22"/>
+          <w:szCs w:val="22"/>
+        </w:rPr>
+      </w:pPr>
+      <w:r>
+        <w:rPr>
+          <w:rFonts w:ascii="Times New Roman" w:eastAsia="Times New Roman" w:hAnsi="Times New Roman" w:cs="Times New Roman"/>
+          <w:color w:val="000000" w:themeColor="text1"/>
+          <w:sz w:val="22"/>
+          <w:szCs w:val="22"/>
         </w:rPr>
         <w:t>All-time h</w:t>
       </w:r>
@@ -1020,8 +814,8 @@
         <w:rPr>
           <w:rFonts w:ascii="Times New Roman" w:eastAsia="Times New Roman" w:hAnsi="Times New Roman" w:cs="Times New Roman"/>
           <w:color w:val="000000" w:themeColor="text1"/>
-          <w:sz w:val="20"/>
-          <w:szCs w:val="20"/>
+          <w:sz w:val="22"/>
+          <w:szCs w:val="22"/>
         </w:rPr>
         <w:t>ighest score for each game.</w:t>
       </w:r>
@@ -1036,16 +830,16 @@
         <w:shd w:val="clear" w:color="auto" w:fill="FFFFFF" w:themeFill="background1"/>
         <w:rPr>
           <w:color w:val="000000" w:themeColor="text1"/>
-          <w:sz w:val="20"/>
-          <w:szCs w:val="20"/>
-        </w:rPr>
-      </w:pPr>
-      <w:r>
-        <w:rPr>
-          <w:rFonts w:ascii="Times New Roman" w:eastAsia="Times New Roman" w:hAnsi="Times New Roman" w:cs="Times New Roman"/>
-          <w:color w:val="000000" w:themeColor="text1"/>
-          <w:sz w:val="20"/>
-          <w:szCs w:val="20"/>
+          <w:sz w:val="22"/>
+          <w:szCs w:val="22"/>
+        </w:rPr>
+      </w:pPr>
+      <w:r>
+        <w:rPr>
+          <w:rFonts w:ascii="Times New Roman" w:eastAsia="Times New Roman" w:hAnsi="Times New Roman" w:cs="Times New Roman"/>
+          <w:color w:val="000000" w:themeColor="text1"/>
+          <w:sz w:val="22"/>
+          <w:szCs w:val="22"/>
         </w:rPr>
         <w:t>History of user’s top</w:t>
       </w:r>
@@ -1053,8 +847,8 @@
         <w:rPr>
           <w:rFonts w:ascii="Times New Roman" w:eastAsia="Times New Roman" w:hAnsi="Times New Roman" w:cs="Times New Roman"/>
           <w:color w:val="000000" w:themeColor="text1"/>
-          <w:sz w:val="20"/>
-          <w:szCs w:val="20"/>
+          <w:sz w:val="22"/>
+          <w:szCs w:val="22"/>
         </w:rPr>
         <w:t xml:space="preserve"> </w:t>
       </w:r>
@@ -1062,8 +856,8 @@
         <w:rPr>
           <w:rFonts w:ascii="Times New Roman" w:eastAsia="Times New Roman" w:hAnsi="Times New Roman" w:cs="Times New Roman"/>
           <w:color w:val="000000" w:themeColor="text1"/>
-          <w:sz w:val="20"/>
-          <w:szCs w:val="20"/>
+          <w:sz w:val="22"/>
+          <w:szCs w:val="22"/>
         </w:rPr>
         <w:t>5</w:t>
       </w:r>
@@ -1071,8 +865,8 @@
         <w:rPr>
           <w:rFonts w:ascii="Times New Roman" w:eastAsia="Times New Roman" w:hAnsi="Times New Roman" w:cs="Times New Roman"/>
           <w:color w:val="000000" w:themeColor="text1"/>
-          <w:sz w:val="20"/>
-          <w:szCs w:val="20"/>
+          <w:sz w:val="22"/>
+          <w:szCs w:val="22"/>
         </w:rPr>
         <w:t xml:space="preserve"> scores</w:t>
       </w:r>
@@ -1080,8 +874,8 @@
         <w:rPr>
           <w:rFonts w:ascii="Times New Roman" w:eastAsia="Times New Roman" w:hAnsi="Times New Roman" w:cs="Times New Roman"/>
           <w:color w:val="000000" w:themeColor="text1"/>
-          <w:sz w:val="20"/>
-          <w:szCs w:val="20"/>
+          <w:sz w:val="22"/>
+          <w:szCs w:val="22"/>
         </w:rPr>
         <w:t xml:space="preserve"> for each game</w:t>
       </w:r>
@@ -1096,16 +890,16 @@
         <w:shd w:val="clear" w:color="auto" w:fill="FFFFFF" w:themeFill="background1"/>
         <w:rPr>
           <w:color w:val="000000" w:themeColor="text1"/>
-          <w:sz w:val="20"/>
-          <w:szCs w:val="20"/>
-        </w:rPr>
-      </w:pPr>
-      <w:r>
-        <w:rPr>
-          <w:rFonts w:ascii="Times New Roman" w:eastAsia="Times New Roman" w:hAnsi="Times New Roman" w:cs="Times New Roman"/>
-          <w:color w:val="000000" w:themeColor="text1"/>
-          <w:sz w:val="20"/>
-          <w:szCs w:val="20"/>
+          <w:sz w:val="22"/>
+          <w:szCs w:val="22"/>
+        </w:rPr>
+      </w:pPr>
+      <w:r>
+        <w:rPr>
+          <w:rFonts w:ascii="Times New Roman" w:eastAsia="Times New Roman" w:hAnsi="Times New Roman" w:cs="Times New Roman"/>
+          <w:color w:val="000000" w:themeColor="text1"/>
+          <w:sz w:val="22"/>
+          <w:szCs w:val="22"/>
         </w:rPr>
         <w:t xml:space="preserve">Aggregate of the user’s </w:t>
       </w:r>
@@ -1113,8 +907,8 @@
         <w:rPr>
           <w:rFonts w:ascii="Times New Roman" w:eastAsia="Times New Roman" w:hAnsi="Times New Roman" w:cs="Times New Roman"/>
           <w:color w:val="000000" w:themeColor="text1"/>
-          <w:sz w:val="20"/>
-          <w:szCs w:val="20"/>
+          <w:sz w:val="22"/>
+          <w:szCs w:val="22"/>
         </w:rPr>
         <w:t xml:space="preserve">highest </w:t>
       </w:r>
@@ -1122,8 +916,8 @@
         <w:rPr>
           <w:rFonts w:ascii="Times New Roman" w:eastAsia="Times New Roman" w:hAnsi="Times New Roman" w:cs="Times New Roman"/>
           <w:color w:val="000000" w:themeColor="text1"/>
-          <w:sz w:val="20"/>
-          <w:szCs w:val="20"/>
+          <w:sz w:val="22"/>
+          <w:szCs w:val="22"/>
         </w:rPr>
         <w:t xml:space="preserve">score </w:t>
       </w:r>
@@ -1131,8 +925,8 @@
         <w:rPr>
           <w:rFonts w:ascii="Times New Roman" w:eastAsia="Times New Roman" w:hAnsi="Times New Roman" w:cs="Times New Roman"/>
           <w:color w:val="000000" w:themeColor="text1"/>
-          <w:sz w:val="20"/>
-          <w:szCs w:val="20"/>
+          <w:sz w:val="22"/>
+          <w:szCs w:val="22"/>
         </w:rPr>
         <w:t xml:space="preserve">for </w:t>
       </w:r>
@@ -1140,8 +934,8 @@
         <w:rPr>
           <w:rFonts w:ascii="Times New Roman" w:eastAsia="Times New Roman" w:hAnsi="Times New Roman" w:cs="Times New Roman"/>
           <w:color w:val="000000" w:themeColor="text1"/>
-          <w:sz w:val="20"/>
-          <w:szCs w:val="20"/>
+          <w:sz w:val="22"/>
+          <w:szCs w:val="22"/>
         </w:rPr>
         <w:t>all</w:t>
       </w:r>
@@ -1149,8 +943,8 @@
         <w:rPr>
           <w:rFonts w:ascii="Times New Roman" w:eastAsia="Times New Roman" w:hAnsi="Times New Roman" w:cs="Times New Roman"/>
           <w:color w:val="000000" w:themeColor="text1"/>
-          <w:sz w:val="20"/>
-          <w:szCs w:val="20"/>
+          <w:sz w:val="22"/>
+          <w:szCs w:val="22"/>
         </w:rPr>
         <w:t xml:space="preserve"> game </w:t>
       </w:r>
@@ -1158,8 +952,8 @@
         <w:rPr>
           <w:rFonts w:ascii="Times New Roman" w:eastAsia="Times New Roman" w:hAnsi="Times New Roman" w:cs="Times New Roman"/>
           <w:color w:val="000000" w:themeColor="text1"/>
-          <w:sz w:val="20"/>
-          <w:szCs w:val="20"/>
+          <w:sz w:val="22"/>
+          <w:szCs w:val="22"/>
         </w:rPr>
         <w:t xml:space="preserve">(adjusted </w:t>
       </w:r>
@@ -1167,8 +961,8 @@
         <w:rPr>
           <w:rFonts w:ascii="Times New Roman" w:eastAsia="Times New Roman" w:hAnsi="Times New Roman" w:cs="Times New Roman"/>
           <w:color w:val="000000" w:themeColor="text1"/>
-          <w:sz w:val="20"/>
-          <w:szCs w:val="20"/>
+          <w:sz w:val="22"/>
+          <w:szCs w:val="22"/>
         </w:rPr>
         <w:t xml:space="preserve">for </w:t>
       </w:r>
@@ -1176,8 +970,8 @@
         <w:rPr>
           <w:rFonts w:ascii="Times New Roman" w:eastAsia="Times New Roman" w:hAnsi="Times New Roman" w:cs="Times New Roman"/>
           <w:color w:val="000000" w:themeColor="text1"/>
-          <w:sz w:val="20"/>
-          <w:szCs w:val="20"/>
+          <w:sz w:val="22"/>
+          <w:szCs w:val="22"/>
         </w:rPr>
         <w:t xml:space="preserve">different </w:t>
       </w:r>
@@ -1185,8 +979,8 @@
         <w:rPr>
           <w:rFonts w:ascii="Times New Roman" w:eastAsia="Times New Roman" w:hAnsi="Times New Roman" w:cs="Times New Roman"/>
           <w:color w:val="000000" w:themeColor="text1"/>
-          <w:sz w:val="20"/>
-          <w:szCs w:val="20"/>
+          <w:sz w:val="22"/>
+          <w:szCs w:val="22"/>
         </w:rPr>
         <w:t>methods of scoring in different games)</w:t>
       </w:r>
@@ -1194,8 +988,8 @@
         <w:rPr>
           <w:rFonts w:ascii="Times New Roman" w:eastAsia="Times New Roman" w:hAnsi="Times New Roman" w:cs="Times New Roman"/>
           <w:color w:val="000000" w:themeColor="text1"/>
-          <w:sz w:val="20"/>
-          <w:szCs w:val="20"/>
+          <w:sz w:val="22"/>
+          <w:szCs w:val="22"/>
         </w:rPr>
         <w:t xml:space="preserve"> </w:t>
       </w:r>
@@ -1203,8 +997,8 @@
         <w:rPr>
           <w:rFonts w:ascii="Times New Roman" w:eastAsia="Times New Roman" w:hAnsi="Times New Roman" w:cs="Times New Roman"/>
           <w:color w:val="000000" w:themeColor="text1"/>
-          <w:sz w:val="20"/>
-          <w:szCs w:val="20"/>
+          <w:sz w:val="22"/>
+          <w:szCs w:val="22"/>
         </w:rPr>
         <w:t>individual user</w:t>
       </w:r>
@@ -1212,8 +1006,8 @@
         <w:rPr>
           <w:rFonts w:ascii="Times New Roman" w:eastAsia="Times New Roman" w:hAnsi="Times New Roman" w:cs="Times New Roman"/>
           <w:color w:val="000000" w:themeColor="text1"/>
-          <w:sz w:val="20"/>
-          <w:szCs w:val="20"/>
+          <w:sz w:val="22"/>
+          <w:szCs w:val="22"/>
         </w:rPr>
         <w:t xml:space="preserve"> </w:t>
       </w:r>
@@ -1221,8 +1015,8 @@
         <w:rPr>
           <w:rFonts w:ascii="Times New Roman" w:eastAsia="Times New Roman" w:hAnsi="Times New Roman" w:cs="Times New Roman"/>
           <w:color w:val="000000" w:themeColor="text1"/>
-          <w:sz w:val="20"/>
-          <w:szCs w:val="20"/>
+          <w:sz w:val="22"/>
+          <w:szCs w:val="22"/>
         </w:rPr>
         <w:t>high score to give them an overall</w:t>
       </w:r>
@@ -1230,8 +1024,8 @@
         <w:rPr>
           <w:rFonts w:ascii="Times New Roman" w:eastAsia="Times New Roman" w:hAnsi="Times New Roman" w:cs="Times New Roman"/>
           <w:color w:val="000000" w:themeColor="text1"/>
-          <w:sz w:val="20"/>
-          <w:szCs w:val="20"/>
+          <w:sz w:val="22"/>
+          <w:szCs w:val="22"/>
         </w:rPr>
         <w:t xml:space="preserve">.  </w:t>
       </w:r>
@@ -1246,16 +1040,16 @@
         <w:shd w:val="clear" w:color="auto" w:fill="FFFFFF" w:themeFill="background1"/>
         <w:rPr>
           <w:color w:val="000000" w:themeColor="text1"/>
-          <w:sz w:val="20"/>
-          <w:szCs w:val="20"/>
-        </w:rPr>
-      </w:pPr>
-      <w:r>
-        <w:rPr>
-          <w:rFonts w:ascii="Times New Roman" w:eastAsia="Times New Roman" w:hAnsi="Times New Roman" w:cs="Times New Roman"/>
-          <w:color w:val="000000" w:themeColor="text1"/>
-          <w:sz w:val="20"/>
-          <w:szCs w:val="20"/>
+          <w:sz w:val="22"/>
+          <w:szCs w:val="22"/>
+        </w:rPr>
+      </w:pPr>
+      <w:r>
+        <w:rPr>
+          <w:rFonts w:ascii="Times New Roman" w:eastAsia="Times New Roman" w:hAnsi="Times New Roman" w:cs="Times New Roman"/>
+          <w:color w:val="000000" w:themeColor="text1"/>
+          <w:sz w:val="22"/>
+          <w:szCs w:val="22"/>
         </w:rPr>
         <w:t>Between users</w:t>
       </w:r>
@@ -1263,8 +1057,8 @@
         <w:rPr>
           <w:rFonts w:ascii="Times New Roman" w:eastAsia="Times New Roman" w:hAnsi="Times New Roman" w:cs="Times New Roman"/>
           <w:color w:val="000000" w:themeColor="text1"/>
-          <w:sz w:val="20"/>
-          <w:szCs w:val="20"/>
+          <w:sz w:val="22"/>
+          <w:szCs w:val="22"/>
         </w:rPr>
         <w:t>:</w:t>
       </w:r>
@@ -1279,16 +1073,16 @@
         <w:shd w:val="clear" w:color="auto" w:fill="FFFFFF" w:themeFill="background1"/>
         <w:rPr>
           <w:color w:val="000000" w:themeColor="text1"/>
-          <w:sz w:val="20"/>
-          <w:szCs w:val="20"/>
-        </w:rPr>
-      </w:pPr>
-      <w:r>
-        <w:rPr>
-          <w:rFonts w:ascii="Times New Roman" w:eastAsia="Times New Roman" w:hAnsi="Times New Roman" w:cs="Times New Roman"/>
-          <w:color w:val="000000" w:themeColor="text1"/>
-          <w:sz w:val="20"/>
-          <w:szCs w:val="20"/>
+          <w:sz w:val="22"/>
+          <w:szCs w:val="22"/>
+        </w:rPr>
+      </w:pPr>
+      <w:r>
+        <w:rPr>
+          <w:rFonts w:ascii="Times New Roman" w:eastAsia="Times New Roman" w:hAnsi="Times New Roman" w:cs="Times New Roman"/>
+          <w:color w:val="000000" w:themeColor="text1"/>
+          <w:sz w:val="22"/>
+          <w:szCs w:val="22"/>
         </w:rPr>
         <w:t>Capacity to check</w:t>
       </w:r>
@@ -1296,26 +1090,17 @@
         <w:rPr>
           <w:rFonts w:ascii="Times New Roman" w:eastAsia="Times New Roman" w:hAnsi="Times New Roman" w:cs="Times New Roman"/>
           <w:color w:val="000000" w:themeColor="text1"/>
-          <w:sz w:val="20"/>
-          <w:szCs w:val="20"/>
-        </w:rPr>
-        <w:t xml:space="preserve"> game’s all-</w:t>
-      </w:r>
-      <w:r>
-        <w:rPr>
-          <w:rFonts w:ascii="Times New Roman" w:eastAsia="Times New Roman" w:hAnsi="Times New Roman" w:cs="Times New Roman"/>
-          <w:color w:val="000000" w:themeColor="text1"/>
-          <w:sz w:val="20"/>
-          <w:szCs w:val="20"/>
-        </w:rPr>
-        <w:t xml:space="preserve">time </w:t>
-      </w:r>
-      <w:r>
-        <w:rPr>
-          <w:rFonts w:ascii="Times New Roman" w:eastAsia="Times New Roman" w:hAnsi="Times New Roman" w:cs="Times New Roman"/>
-          <w:color w:val="000000" w:themeColor="text1"/>
-          <w:sz w:val="20"/>
-          <w:szCs w:val="20"/>
+          <w:sz w:val="22"/>
+          <w:szCs w:val="22"/>
+        </w:rPr>
+        <w:t xml:space="preserve"> game’s all-time </w:t>
+      </w:r>
+      <w:r>
+        <w:rPr>
+          <w:rFonts w:ascii="Times New Roman" w:eastAsia="Times New Roman" w:hAnsi="Times New Roman" w:cs="Times New Roman"/>
+          <w:color w:val="000000" w:themeColor="text1"/>
+          <w:sz w:val="22"/>
+          <w:szCs w:val="22"/>
         </w:rPr>
         <w:t xml:space="preserve">10 </w:t>
       </w:r>
@@ -1323,8 +1108,8 @@
         <w:rPr>
           <w:rFonts w:ascii="Times New Roman" w:eastAsia="Times New Roman" w:hAnsi="Times New Roman" w:cs="Times New Roman"/>
           <w:color w:val="000000" w:themeColor="text1"/>
-          <w:sz w:val="20"/>
-          <w:szCs w:val="20"/>
+          <w:sz w:val="22"/>
+          <w:szCs w:val="22"/>
         </w:rPr>
         <w:t>highest score</w:t>
       </w:r>
@@ -1332,8 +1117,8 @@
         <w:rPr>
           <w:rFonts w:ascii="Times New Roman" w:eastAsia="Times New Roman" w:hAnsi="Times New Roman" w:cs="Times New Roman"/>
           <w:color w:val="000000" w:themeColor="text1"/>
-          <w:sz w:val="20"/>
-          <w:szCs w:val="20"/>
+          <w:sz w:val="22"/>
+          <w:szCs w:val="22"/>
         </w:rPr>
         <w:t>s and the associated user for each</w:t>
       </w:r>
@@ -1341,8 +1126,8 @@
         <w:rPr>
           <w:rFonts w:ascii="Times New Roman" w:eastAsia="Times New Roman" w:hAnsi="Times New Roman" w:cs="Times New Roman"/>
           <w:color w:val="000000" w:themeColor="text1"/>
-          <w:sz w:val="20"/>
-          <w:szCs w:val="20"/>
+          <w:sz w:val="22"/>
+          <w:szCs w:val="22"/>
         </w:rPr>
         <w:t xml:space="preserve"> game. </w:t>
       </w:r>
@@ -1357,16 +1142,16 @@
         <w:shd w:val="clear" w:color="auto" w:fill="FFFFFF" w:themeFill="background1"/>
         <w:rPr>
           <w:color w:val="000000" w:themeColor="text1"/>
-          <w:sz w:val="20"/>
-          <w:szCs w:val="20"/>
-        </w:rPr>
-      </w:pPr>
-      <w:r>
-        <w:rPr>
-          <w:rFonts w:ascii="Times New Roman" w:eastAsia="Times New Roman" w:hAnsi="Times New Roman" w:cs="Times New Roman"/>
-          <w:color w:val="000000" w:themeColor="text1"/>
-          <w:sz w:val="20"/>
-          <w:szCs w:val="20"/>
+          <w:sz w:val="22"/>
+          <w:szCs w:val="22"/>
+        </w:rPr>
+      </w:pPr>
+      <w:r>
+        <w:rPr>
+          <w:rFonts w:ascii="Times New Roman" w:eastAsia="Times New Roman" w:hAnsi="Times New Roman" w:cs="Times New Roman"/>
+          <w:color w:val="000000" w:themeColor="text1"/>
+          <w:sz w:val="22"/>
+          <w:szCs w:val="22"/>
         </w:rPr>
         <w:t xml:space="preserve">‘All-time’ </w:t>
       </w:r>
@@ -1374,8 +1159,8 @@
         <w:rPr>
           <w:rFonts w:ascii="Times New Roman" w:eastAsia="Times New Roman" w:hAnsi="Times New Roman" w:cs="Times New Roman"/>
           <w:color w:val="000000" w:themeColor="text1"/>
-          <w:sz w:val="20"/>
-          <w:szCs w:val="20"/>
+          <w:sz w:val="22"/>
+          <w:szCs w:val="22"/>
         </w:rPr>
         <w:t xml:space="preserve">Leaderboard </w:t>
       </w:r>
@@ -1383,8 +1168,8 @@
         <w:rPr>
           <w:rFonts w:ascii="Times New Roman" w:eastAsia="Times New Roman" w:hAnsi="Times New Roman" w:cs="Times New Roman"/>
           <w:color w:val="000000" w:themeColor="text1"/>
-          <w:sz w:val="20"/>
-          <w:szCs w:val="20"/>
+          <w:sz w:val="22"/>
+          <w:szCs w:val="22"/>
         </w:rPr>
         <w:t>with ranking based on the user</w:t>
       </w:r>
@@ -1392,8 +1177,8 @@
         <w:rPr>
           <w:rFonts w:ascii="Times New Roman" w:eastAsia="Times New Roman" w:hAnsi="Times New Roman" w:cs="Times New Roman"/>
           <w:color w:val="000000" w:themeColor="text1"/>
-          <w:sz w:val="20"/>
-          <w:szCs w:val="20"/>
+          <w:sz w:val="22"/>
+          <w:szCs w:val="22"/>
         </w:rPr>
         <w:t>s</w:t>
       </w:r>
@@ -1401,8 +1186,8 @@
         <w:rPr>
           <w:rFonts w:ascii="Times New Roman" w:eastAsia="Times New Roman" w:hAnsi="Times New Roman" w:cs="Times New Roman"/>
           <w:color w:val="000000" w:themeColor="text1"/>
-          <w:sz w:val="20"/>
-          <w:szCs w:val="20"/>
+          <w:sz w:val="22"/>
+          <w:szCs w:val="22"/>
         </w:rPr>
         <w:t xml:space="preserve"> with the highest composite score</w:t>
       </w:r>
@@ -1410,8 +1195,8 @@
         <w:rPr>
           <w:rFonts w:ascii="Times New Roman" w:eastAsia="Times New Roman" w:hAnsi="Times New Roman" w:cs="Times New Roman"/>
           <w:color w:val="000000" w:themeColor="text1"/>
-          <w:sz w:val="20"/>
-          <w:szCs w:val="20"/>
+          <w:sz w:val="22"/>
+          <w:szCs w:val="22"/>
         </w:rPr>
         <w:t>s</w:t>
       </w:r>
@@ -1427,16 +1212,16 @@
         <w:rPr>
           <w:rFonts w:ascii="Times New Roman" w:eastAsia="Times New Roman" w:hAnsi="Times New Roman" w:cs="Times New Roman"/>
           <w:color w:val="000000" w:themeColor="text1"/>
-          <w:sz w:val="20"/>
-          <w:szCs w:val="20"/>
-        </w:rPr>
-      </w:pPr>
-      <w:r>
-        <w:rPr>
-          <w:rFonts w:ascii="Times New Roman" w:eastAsia="Times New Roman" w:hAnsi="Times New Roman" w:cs="Times New Roman"/>
-          <w:color w:val="000000" w:themeColor="text1"/>
-          <w:sz w:val="20"/>
-          <w:szCs w:val="20"/>
+          <w:sz w:val="22"/>
+          <w:szCs w:val="22"/>
+        </w:rPr>
+      </w:pPr>
+      <w:r>
+        <w:rPr>
+          <w:rFonts w:ascii="Times New Roman" w:eastAsia="Times New Roman" w:hAnsi="Times New Roman" w:cs="Times New Roman"/>
+          <w:color w:val="000000" w:themeColor="text1"/>
+          <w:sz w:val="22"/>
+          <w:szCs w:val="22"/>
         </w:rPr>
         <w:t xml:space="preserve">A GUI modeled after a classic arcade machine will be implemented. - </w:t>
       </w:r>
@@ -1446,8 +1231,8 @@
           <w:b/>
           <w:bCs/>
           <w:color w:val="000000" w:themeColor="text1"/>
-          <w:sz w:val="20"/>
-          <w:szCs w:val="20"/>
+          <w:sz w:val="22"/>
+          <w:szCs w:val="22"/>
         </w:rPr>
         <w:t>high priority</w:t>
       </w:r>
@@ -1463,27 +1248,38 @@
         <w:rPr>
           <w:rFonts w:ascii="Times New Roman" w:eastAsia="Times New Roman" w:hAnsi="Times New Roman" w:cs="Times New Roman"/>
           <w:color w:val="000000" w:themeColor="text1"/>
-          <w:sz w:val="20"/>
-          <w:szCs w:val="20"/>
-        </w:rPr>
-      </w:pPr>
-      <w:r>
-        <w:rPr>
-          <w:rFonts w:ascii="Times New Roman" w:eastAsia="Times New Roman" w:hAnsi="Times New Roman" w:cs="Times New Roman"/>
-          <w:color w:val="000000" w:themeColor="text1"/>
-          <w:sz w:val="20"/>
-          <w:szCs w:val="20"/>
-        </w:rPr>
-        <w:t xml:space="preserve">5 Games the user can select to play: Flappy Bird, Space Invaders, Snake, Pong, and Jet Fighter. - high </w:t>
-      </w:r>
-      <w:r>
-        <w:rPr>
-          <w:rFonts w:ascii="Times New Roman" w:eastAsia="Times New Roman" w:hAnsi="Times New Roman" w:cs="Times New Roman"/>
-          <w:color w:val="000000" w:themeColor="text1"/>
-          <w:sz w:val="20"/>
-          <w:szCs w:val="20"/>
-        </w:rPr>
-        <w:t>priority</w:t>
+          <w:sz w:val="22"/>
+          <w:szCs w:val="22"/>
+        </w:rPr>
+      </w:pPr>
+      <w:r>
+        <w:rPr>
+          <w:rFonts w:ascii="Times New Roman" w:eastAsia="Times New Roman" w:hAnsi="Times New Roman" w:cs="Times New Roman"/>
+          <w:color w:val="000000" w:themeColor="text1"/>
+          <w:sz w:val="22"/>
+          <w:szCs w:val="22"/>
+        </w:rPr>
+        <w:t xml:space="preserve">4 </w:t>
+      </w:r>
+      <w:r>
+        <w:rPr>
+          <w:rFonts w:ascii="Times New Roman" w:eastAsia="Times New Roman" w:hAnsi="Times New Roman" w:cs="Times New Roman"/>
+          <w:color w:val="000000" w:themeColor="text1"/>
+          <w:sz w:val="22"/>
+          <w:szCs w:val="22"/>
+        </w:rPr>
+        <w:t xml:space="preserve">Games the user can select to play: Flappy Bird, Space Invaders, Snake, Pong. - </w:t>
+      </w:r>
+      <w:r>
+        <w:rPr>
+          <w:rFonts w:ascii="Times New Roman" w:eastAsia="Times New Roman" w:hAnsi="Times New Roman" w:cs="Times New Roman"/>
+          <w:b/>
+          <w:bCs/>
+          <w:color w:val="000000" w:themeColor="text1"/>
+          <w:sz w:val="22"/>
+          <w:szCs w:val="22"/>
+        </w:rPr>
+        <w:t>high priority</w:t>
       </w:r>
     </w:p>
     <w:p>
@@ -1498,157 +1294,6 @@
           <w:bdr w:val="none" w:sz="0" w:space="0" w:color="auto" w:frame="1"/>
         </w:rPr>
         <w:t>Non-functional Requirements </w:t>
-      </w:r>
-      <w:r>
-        <w:rPr>
-          <w:bdr w:val="none" w:sz="0" w:space="0" w:color="auto" w:frame="1"/>
-        </w:rPr>
-        <w:t>(</w:t>
-      </w:r>
-      <w:r>
-        <w:rPr>
-          <w:bdr w:val="none" w:sz="0" w:space="0" w:color="auto" w:frame="1"/>
-        </w:rPr>
-        <w:t>10</w:t>
-      </w:r>
-      <w:r>
-        <w:rPr>
-          <w:bdr w:val="none" w:sz="0" w:space="0" w:color="auto" w:frame="1"/>
-        </w:rPr>
-        <w:t xml:space="preserve"> points)</w:t>
-      </w:r>
-    </w:p>
-    <w:p>
-      <w:pPr>
-        <w:shd w:val="clear" w:color="auto" w:fill="FFFFFF" w:themeFill="background1"/>
-        <w:rPr>
-          <w:rFonts w:ascii="Lucida Grande" w:hAnsi="Lucida Grande" w:cs="Lucida Grande"/>
-          <w:i/>
-          <w:iCs/>
-          <w:color w:val="000000"/>
-        </w:rPr>
-      </w:pPr>
-      <w:r>
-        <w:rPr>
-          <w:rFonts w:ascii="Arial" w:hAnsi="Arial" w:cs="Arial"/>
-          <w:i/>
-          <w:iCs/>
-          <w:color w:val="000000"/>
-          <w:sz w:val="20"/>
-          <w:szCs w:val="20"/>
-          <w:bdr w:val="none" w:sz="0" w:space="0" w:color="auto" w:frame="1"/>
-        </w:rPr>
-        <w:t>List t</w:t>
-      </w:r>
-      <w:r>
-        <w:rPr>
-          <w:rFonts w:ascii="Arial" w:hAnsi="Arial" w:cs="Arial"/>
-          <w:i/>
-          <w:iCs/>
-          <w:color w:val="000000"/>
-          <w:sz w:val="20"/>
-          <w:szCs w:val="20"/>
-          <w:bdr w:val="none" w:sz="0" w:space="0" w:color="auto" w:frame="1"/>
-        </w:rPr>
-        <w:t xml:space="preserve">he </w:t>
-      </w:r>
-      <w:r>
-        <w:rPr>
-          <w:rFonts w:ascii="Arial" w:hAnsi="Arial" w:cs="Arial"/>
-          <w:b/>
-          <w:bCs/>
-          <w:i/>
-          <w:iCs/>
-          <w:color w:val="000000"/>
-          <w:sz w:val="20"/>
-          <w:szCs w:val="20"/>
-          <w:bdr w:val="none" w:sz="0" w:space="0" w:color="auto" w:frame="1"/>
-        </w:rPr>
-        <w:t>non-functional requirements</w:t>
-      </w:r>
-      <w:r>
-        <w:rPr>
-          <w:rFonts w:ascii="Arial" w:hAnsi="Arial" w:cs="Arial"/>
-          <w:i/>
-          <w:iCs/>
-          <w:color w:val="000000"/>
-          <w:sz w:val="20"/>
-          <w:szCs w:val="20"/>
-          <w:bdr w:val="none" w:sz="0" w:space="0" w:color="auto" w:frame="1"/>
-        </w:rPr>
-        <w:t xml:space="preserve"> </w:t>
-      </w:r>
-      <w:r>
-        <w:rPr>
-          <w:rFonts w:ascii="Arial" w:hAnsi="Arial" w:cs="Arial"/>
-          <w:i/>
-          <w:iCs/>
-          <w:color w:val="000000"/>
-          <w:sz w:val="20"/>
-          <w:szCs w:val="20"/>
-          <w:bdr w:val="none" w:sz="0" w:space="0" w:color="auto" w:frame="1"/>
-        </w:rPr>
-        <w:t xml:space="preserve">of the system </w:t>
-      </w:r>
-      <w:r>
-        <w:rPr>
-          <w:rFonts w:ascii="Arial" w:hAnsi="Arial" w:cs="Arial"/>
-          <w:i/>
-          <w:iCs/>
-          <w:color w:val="000000"/>
-          <w:sz w:val="20"/>
-          <w:szCs w:val="20"/>
-          <w:bdr w:val="none" w:sz="0" w:space="0" w:color="auto" w:frame="1"/>
-        </w:rPr>
-        <w:t>(</w:t>
-      </w:r>
-      <w:r>
-        <w:rPr>
-          <w:rFonts w:ascii="Arial" w:hAnsi="Arial" w:cs="Arial"/>
-          <w:i/>
-          <w:iCs/>
-          <w:color w:val="000000"/>
-          <w:sz w:val="20"/>
-          <w:szCs w:val="20"/>
-          <w:bdr w:val="none" w:sz="0" w:space="0" w:color="auto" w:frame="1"/>
-        </w:rPr>
-        <w:t xml:space="preserve">any requirement </w:t>
-      </w:r>
-      <w:r>
-        <w:rPr>
-          <w:rFonts w:ascii="Arial" w:hAnsi="Arial" w:cs="Arial"/>
-          <w:i/>
-          <w:iCs/>
-          <w:color w:val="000000"/>
-          <w:sz w:val="20"/>
-          <w:szCs w:val="20"/>
-          <w:bdr w:val="none" w:sz="0" w:space="0" w:color="auto" w:frame="1"/>
-        </w:rPr>
-        <w:t xml:space="preserve">referring to a property of the system, such as </w:t>
-      </w:r>
-      <w:r>
-        <w:rPr>
-          <w:rFonts w:ascii="Arial" w:hAnsi="Arial" w:cs="Arial"/>
-          <w:i/>
-          <w:iCs/>
-          <w:color w:val="000000"/>
-          <w:sz w:val="20"/>
-          <w:szCs w:val="20"/>
-          <w:bdr w:val="none" w:sz="0" w:space="0" w:color="auto" w:frame="1"/>
-        </w:rPr>
-        <w:t>security, safety, software quality, performance, reliability, etc.)</w:t>
-      </w:r>
-      <w:r>
-        <w:rPr>
-          <w:rFonts w:ascii="Arial" w:hAnsi="Arial" w:cs="Arial"/>
-          <w:i/>
-          <w:iCs/>
-          <w:color w:val="000000"/>
-          <w:sz w:val="20"/>
-          <w:szCs w:val="20"/>
-          <w:bdr w:val="none" w:sz="0" w:space="0" w:color="auto" w:frame="1"/>
-        </w:rPr>
-        <w:t xml:space="preserve"> You may provide a brief rationale for any requirement which you feel requires explanation as to how and/or why the requirement was derived.</w:t>
       </w:r>
     </w:p>
     <w:p>
@@ -1673,16 +1318,16 @@
         <w:rPr>
           <w:rFonts w:ascii="Times New Roman" w:eastAsia="Times New Roman" w:hAnsi="Times New Roman" w:cs="Times New Roman"/>
           <w:color w:val="000000" w:themeColor="text1"/>
-          <w:sz w:val="20"/>
-          <w:szCs w:val="20"/>
-        </w:rPr>
-      </w:pPr>
-      <w:r>
-        <w:rPr>
-          <w:rFonts w:ascii="Times New Roman" w:eastAsia="Times New Roman" w:hAnsi="Times New Roman" w:cs="Times New Roman"/>
-          <w:color w:val="000000" w:themeColor="text1"/>
-          <w:sz w:val="20"/>
-          <w:szCs w:val="20"/>
+          <w:sz w:val="22"/>
+          <w:szCs w:val="22"/>
+        </w:rPr>
+      </w:pPr>
+      <w:r>
+        <w:rPr>
+          <w:rFonts w:ascii="Times New Roman" w:eastAsia="Times New Roman" w:hAnsi="Times New Roman" w:cs="Times New Roman"/>
+          <w:color w:val="000000" w:themeColor="text1"/>
+          <w:sz w:val="22"/>
+          <w:szCs w:val="22"/>
         </w:rPr>
         <w:t xml:space="preserve">Ensure that the system will not affect the overall performance of </w:t>
       </w:r>
@@ -1690,8 +1335,8 @@
         <w:rPr>
           <w:rFonts w:ascii="Times New Roman" w:eastAsia="Times New Roman" w:hAnsi="Times New Roman" w:cs="Times New Roman"/>
           <w:color w:val="000000" w:themeColor="text1"/>
-          <w:sz w:val="20"/>
-          <w:szCs w:val="20"/>
+          <w:sz w:val="22"/>
+          <w:szCs w:val="22"/>
         </w:rPr>
         <w:t>a user's</w:t>
       </w:r>
@@ -1699,8 +1344,8 @@
         <w:rPr>
           <w:rFonts w:ascii="Times New Roman" w:eastAsia="Times New Roman" w:hAnsi="Times New Roman" w:cs="Times New Roman"/>
           <w:color w:val="000000" w:themeColor="text1"/>
-          <w:sz w:val="20"/>
-          <w:szCs w:val="20"/>
+          <w:sz w:val="22"/>
+          <w:szCs w:val="22"/>
         </w:rPr>
         <w:t xml:space="preserve"> machine, allow</w:t>
       </w:r>
@@ -1708,8 +1353,8 @@
         <w:rPr>
           <w:rFonts w:ascii="Times New Roman" w:eastAsia="Times New Roman" w:hAnsi="Times New Roman" w:cs="Times New Roman"/>
           <w:color w:val="000000" w:themeColor="text1"/>
-          <w:sz w:val="20"/>
-          <w:szCs w:val="20"/>
+          <w:sz w:val="22"/>
+          <w:szCs w:val="22"/>
         </w:rPr>
         <w:t>i</w:t>
       </w:r>
@@ -1717,8 +1362,8 @@
         <w:rPr>
           <w:rFonts w:ascii="Times New Roman" w:eastAsia="Times New Roman" w:hAnsi="Times New Roman" w:cs="Times New Roman"/>
           <w:color w:val="000000" w:themeColor="text1"/>
-          <w:sz w:val="20"/>
-          <w:szCs w:val="20"/>
+          <w:sz w:val="22"/>
+          <w:szCs w:val="22"/>
         </w:rPr>
         <w:t>ng the user to</w:t>
       </w:r>
@@ -1726,8 +1371,8 @@
         <w:rPr>
           <w:rFonts w:ascii="Times New Roman" w:eastAsia="Times New Roman" w:hAnsi="Times New Roman" w:cs="Times New Roman"/>
           <w:color w:val="000000" w:themeColor="text1"/>
-          <w:sz w:val="20"/>
-          <w:szCs w:val="20"/>
+          <w:sz w:val="22"/>
+          <w:szCs w:val="22"/>
         </w:rPr>
         <w:t xml:space="preserve"> </w:t>
       </w:r>
@@ -1735,8 +1380,8 @@
         <w:rPr>
           <w:rFonts w:ascii="Times New Roman" w:eastAsia="Times New Roman" w:hAnsi="Times New Roman" w:cs="Times New Roman"/>
           <w:color w:val="000000" w:themeColor="text1"/>
-          <w:sz w:val="20"/>
-          <w:szCs w:val="20"/>
+          <w:sz w:val="22"/>
+          <w:szCs w:val="22"/>
         </w:rPr>
         <w:t>use our system as well as other applications simultaneously.</w:t>
       </w:r>
@@ -1752,45 +1397,18 @@
         <w:rPr>
           <w:rFonts w:ascii="Times New Roman" w:eastAsia="Times New Roman" w:hAnsi="Times New Roman" w:cs="Times New Roman"/>
           <w:color w:val="000000" w:themeColor="text1"/>
-          <w:sz w:val="20"/>
-          <w:szCs w:val="20"/>
-        </w:rPr>
-      </w:pPr>
-      <w:r>
-        <w:rPr>
-          <w:rFonts w:ascii="Times New Roman" w:eastAsia="Times New Roman" w:hAnsi="Times New Roman" w:cs="Times New Roman"/>
-          <w:color w:val="000000" w:themeColor="text1"/>
-          <w:sz w:val="20"/>
-          <w:szCs w:val="20"/>
-        </w:rPr>
-        <w:t>Encrypt user profile’s</w:t>
-      </w:r>
-      <w:r>
-        <w:rPr>
-          <w:rFonts w:ascii="Times New Roman" w:eastAsia="Times New Roman" w:hAnsi="Times New Roman" w:cs="Times New Roman"/>
-          <w:color w:val="000000" w:themeColor="text1"/>
-          <w:sz w:val="20"/>
-          <w:szCs w:val="20"/>
-        </w:rPr>
-        <w:t xml:space="preserve"> </w:t>
-      </w:r>
-      <w:r>
-        <w:rPr>
-          <w:rFonts w:ascii="Times New Roman" w:eastAsia="Times New Roman" w:hAnsi="Times New Roman" w:cs="Times New Roman"/>
-          <w:color w:val="000000" w:themeColor="text1"/>
-          <w:sz w:val="20"/>
-          <w:szCs w:val="20"/>
-        </w:rPr>
-        <w:t>password</w:t>
-      </w:r>
-      <w:r>
-        <w:rPr>
-          <w:rFonts w:ascii="Times New Roman" w:eastAsia="Times New Roman" w:hAnsi="Times New Roman" w:cs="Times New Roman"/>
-          <w:color w:val="000000" w:themeColor="text1"/>
-          <w:sz w:val="20"/>
-          <w:szCs w:val="20"/>
-        </w:rPr>
-        <w:t xml:space="preserve"> using </w:t>
+          <w:sz w:val="22"/>
+          <w:szCs w:val="22"/>
+        </w:rPr>
+      </w:pPr>
+      <w:r>
+        <w:rPr>
+          <w:rFonts w:ascii="Times New Roman" w:eastAsia="Times New Roman" w:hAnsi="Times New Roman" w:cs="Times New Roman"/>
+          <w:color w:val="000000" w:themeColor="text1"/>
+          <w:sz w:val="22"/>
+          <w:szCs w:val="22"/>
+        </w:rPr>
+        <w:t xml:space="preserve">Encrypt user profile’s password using </w:t>
       </w:r>
       <w:proofErr w:type="spellStart"/>
       <w:r>
@@ -1799,8 +1417,8 @@
           <w:b/>
           <w:bCs/>
           <w:color w:val="000000" w:themeColor="text1"/>
-          <w:sz w:val="20"/>
-          <w:szCs w:val="20"/>
+          <w:sz w:val="22"/>
+          <w:szCs w:val="22"/>
         </w:rPr>
         <w:t>bcrypt</w:t>
       </w:r>
@@ -1809,8 +1427,8 @@
         <w:rPr>
           <w:rFonts w:ascii="Times New Roman" w:eastAsia="Times New Roman" w:hAnsi="Times New Roman" w:cs="Times New Roman"/>
           <w:color w:val="000000" w:themeColor="text1"/>
-          <w:sz w:val="20"/>
-          <w:szCs w:val="20"/>
+          <w:sz w:val="22"/>
+          <w:szCs w:val="22"/>
         </w:rPr>
         <w:t xml:space="preserve"> </w:t>
       </w:r>
@@ -1818,19 +1436,10 @@
         <w:rPr>
           <w:rFonts w:ascii="Times New Roman" w:eastAsia="Times New Roman" w:hAnsi="Times New Roman" w:cs="Times New Roman"/>
           <w:color w:val="000000" w:themeColor="text1"/>
-          <w:sz w:val="20"/>
-          <w:szCs w:val="20"/>
-        </w:rPr>
-        <w:t>encryption</w:t>
-      </w:r>
-      <w:r>
-        <w:rPr>
-          <w:rFonts w:ascii="Times New Roman" w:eastAsia="Times New Roman" w:hAnsi="Times New Roman" w:cs="Times New Roman"/>
-          <w:color w:val="000000" w:themeColor="text1"/>
-          <w:sz w:val="20"/>
-          <w:szCs w:val="20"/>
-        </w:rPr>
-        <w:t xml:space="preserve"> method.</w:t>
+          <w:sz w:val="22"/>
+          <w:szCs w:val="22"/>
+        </w:rPr>
+        <w:t>encryption method.</w:t>
       </w:r>
     </w:p>
     <w:p>
@@ -1842,36 +1451,126 @@
         </w:numPr>
         <w:shd w:val="clear" w:color="auto" w:fill="FFFFFF" w:themeFill="background1"/>
         <w:rPr>
+          <w:rFonts w:ascii="Times New Roman" w:eastAsia="Times New Roman" w:hAnsi="Times New Roman" w:cs="Times New Roman"/>
+          <w:color w:val="000000" w:themeColor="text1"/>
+          <w:sz w:val="22"/>
+          <w:szCs w:val="22"/>
+        </w:rPr>
+      </w:pPr>
+      <w:proofErr w:type="gramStart"/>
+      <w:r>
+        <w:rPr>
+          <w:rFonts w:ascii="Times New Roman" w:eastAsia="Times New Roman" w:hAnsi="Times New Roman" w:cs="Times New Roman"/>
+          <w:color w:val="000000" w:themeColor="text1"/>
+          <w:sz w:val="22"/>
+          <w:szCs w:val="22"/>
+        </w:rPr>
+        <w:t>System stability,</w:t>
+      </w:r>
+      <w:proofErr w:type="gramEnd"/>
+      <w:r>
+        <w:rPr>
+          <w:rFonts w:ascii="Times New Roman" w:eastAsia="Times New Roman" w:hAnsi="Times New Roman" w:cs="Times New Roman"/>
+          <w:color w:val="000000" w:themeColor="text1"/>
+          <w:sz w:val="22"/>
+          <w:szCs w:val="22"/>
+        </w:rPr>
+        <w:t xml:space="preserve"> prevent crashes throughout the functions provided in the system.</w:t>
+      </w:r>
+    </w:p>
+    <w:p>
+      <w:pPr>
+        <w:pStyle w:val="ListParagraph"/>
+        <w:numPr>
+          <w:ilvl w:val="0"/>
+          <w:numId w:val="42"/>
+        </w:numPr>
+        <w:shd w:val="clear" w:color="auto" w:fill="FFFFFF" w:themeFill="background1"/>
+        <w:rPr>
           <w:color w:val="000000" w:themeColor="text1"/>
           <w:sz w:val="20"/>
           <w:szCs w:val="20"/>
         </w:rPr>
       </w:pPr>
-      <w:proofErr w:type="gramStart"/>
+      <w:r>
+        <w:rPr>
+          <w:rFonts w:ascii="Times New Roman" w:eastAsia="Times New Roman" w:hAnsi="Times New Roman" w:cs="Times New Roman"/>
+          <w:color w:val="000000" w:themeColor="text1"/>
+          <w:sz w:val="22"/>
+          <w:szCs w:val="22"/>
+        </w:rPr>
+        <w:t xml:space="preserve">Aesthetic of </w:t>
+      </w:r>
+      <w:r>
+        <w:rPr>
+          <w:rFonts w:ascii="Times New Roman" w:eastAsia="Times New Roman" w:hAnsi="Times New Roman" w:cs="Times New Roman"/>
+          <w:color w:val="000000" w:themeColor="text1"/>
+          <w:sz w:val="22"/>
+          <w:szCs w:val="22"/>
+        </w:rPr>
+        <w:t>h</w:t>
+      </w:r>
+      <w:r>
+        <w:rPr>
+          <w:rFonts w:ascii="Times New Roman" w:eastAsia="Times New Roman" w:hAnsi="Times New Roman" w:cs="Times New Roman"/>
+          <w:color w:val="000000" w:themeColor="text1"/>
+          <w:sz w:val="22"/>
+          <w:szCs w:val="22"/>
+        </w:rPr>
+        <w:t>igh</w:t>
+      </w:r>
+      <w:r>
+        <w:rPr>
+          <w:rFonts w:ascii="Times New Roman" w:eastAsia="Times New Roman" w:hAnsi="Times New Roman" w:cs="Times New Roman"/>
+          <w:color w:val="000000" w:themeColor="text1"/>
+          <w:sz w:val="22"/>
+          <w:szCs w:val="22"/>
+        </w:rPr>
+        <w:t>-</w:t>
+      </w:r>
+      <w:r>
+        <w:rPr>
+          <w:rFonts w:ascii="Times New Roman" w:eastAsia="Times New Roman" w:hAnsi="Times New Roman" w:cs="Times New Roman"/>
+          <w:color w:val="000000" w:themeColor="text1"/>
+          <w:sz w:val="22"/>
+          <w:szCs w:val="22"/>
+        </w:rPr>
+        <w:t xml:space="preserve">scores pages will be kept to a minimum </w:t>
+      </w:r>
+      <w:r>
+        <w:rPr>
+          <w:rFonts w:ascii="Times New Roman" w:eastAsia="Times New Roman" w:hAnsi="Times New Roman" w:cs="Times New Roman"/>
+          <w:color w:val="000000" w:themeColor="text1"/>
+          <w:sz w:val="22"/>
+          <w:szCs w:val="22"/>
+        </w:rPr>
+        <w:t>until</w:t>
+      </w:r>
+      <w:r>
+        <w:rPr>
+          <w:rFonts w:ascii="Times New Roman" w:eastAsia="Times New Roman" w:hAnsi="Times New Roman" w:cs="Times New Roman"/>
+          <w:color w:val="000000" w:themeColor="text1"/>
+          <w:sz w:val="22"/>
+          <w:szCs w:val="22"/>
+        </w:rPr>
+        <w:t xml:space="preserve"> all other functionalities are finished.</w:t>
+      </w:r>
+      <w:r>
+        <w:rPr>
+          <w:rFonts w:ascii="Times New Roman" w:eastAsia="Times New Roman" w:hAnsi="Times New Roman" w:cs="Times New Roman"/>
+          <w:color w:val="000000" w:themeColor="text1"/>
+          <w:sz w:val="22"/>
+          <w:szCs w:val="22"/>
+        </w:rPr>
+        <w:t xml:space="preserve"> CSS may be added but is low priority</w:t>
+      </w:r>
       <w:r>
         <w:rPr>
           <w:color w:val="000000" w:themeColor="text1"/>
           <w:sz w:val="20"/>
           <w:szCs w:val="20"/>
         </w:rPr>
-        <w:t>System stability,</w:t>
-      </w:r>
-      <w:proofErr w:type="gramEnd"/>
-      <w:r>
-        <w:rPr>
-          <w:color w:val="000000" w:themeColor="text1"/>
-          <w:sz w:val="20"/>
-          <w:szCs w:val="20"/>
-        </w:rPr>
-        <w:t xml:space="preserve"> prevent crashes throughout the </w:t>
-      </w:r>
-      <w:r>
-        <w:rPr>
-          <w:color w:val="000000" w:themeColor="text1"/>
-          <w:sz w:val="20"/>
-          <w:szCs w:val="20"/>
-        </w:rPr>
-        <w:t>functions provided in the system.</w:t>
+        <w:t>.</w:t>
       </w:r>
     </w:p>
     <w:p>
@@ -1885,12 +1584,19 @@
         <w:rPr>
           <w:bdr w:val="none" w:sz="0" w:space="0" w:color="auto" w:frame="1"/>
         </w:rPr>
-        <w:t xml:space="preserve">Use Case </w:t>
+        <w:lastRenderedPageBreak/>
+        <w:t>Use Case</w:t>
       </w:r>
       <w:r>
         <w:rPr>
           <w:bdr w:val="none" w:sz="0" w:space="0" w:color="auto" w:frame="1"/>
         </w:rPr>
+        <w:t xml:space="preserve"> </w:t>
+      </w:r>
+      <w:r>
+        <w:rPr>
+          <w:bdr w:val="none" w:sz="0" w:space="0" w:color="auto" w:frame="1"/>
+        </w:rPr>
         <w:t>Diagram</w:t>
       </w:r>
       <w:r>
@@ -1898,2110 +1604,35 @@
           <w:bdr w:val="none" w:sz="0" w:space="0" w:color="auto" w:frame="1"/>
         </w:rPr>
         <w:t> </w:t>
-      </w:r>
-      <w:r>
-        <w:rPr>
-          <w:bdr w:val="none" w:sz="0" w:space="0" w:color="auto" w:frame="1"/>
-        </w:rPr>
-        <w:t>(1</w:t>
-      </w:r>
-      <w:r>
-        <w:rPr>
-          <w:bdr w:val="none" w:sz="0" w:space="0" w:color="auto" w:frame="1"/>
-        </w:rPr>
-        <w:t>0</w:t>
-      </w:r>
-      <w:r>
-        <w:rPr>
-          <w:bdr w:val="none" w:sz="0" w:space="0" w:color="auto" w:frame="1"/>
-        </w:rPr>
-        <w:t xml:space="preserve"> points)</w:t>
       </w:r>
     </w:p>
     <w:p>
       <w:pPr>
-        <w:shd w:val="clear" w:color="auto" w:fill="FFFFFF"/>
-        <w:rPr>
-          <w:rFonts w:ascii="Arial" w:hAnsi="Arial" w:cs="Arial"/>
-          <w:i/>
-          <w:color w:val="000000"/>
-          <w:sz w:val="20"/>
-          <w:szCs w:val="20"/>
-          <w:bdr w:val="none" w:sz="0" w:space="0" w:color="auto" w:frame="1"/>
-        </w:rPr>
-      </w:pPr>
-      <w:r>
-        <w:rPr>
-          <w:rFonts w:ascii="Arial" w:hAnsi="Arial" w:cs="Arial"/>
-          <w:i/>
-          <w:color w:val="000000"/>
-          <w:sz w:val="20"/>
-          <w:szCs w:val="20"/>
-          <w:bdr w:val="none" w:sz="0" w:space="0" w:color="auto" w:frame="1"/>
-        </w:rPr>
-        <w:t xml:space="preserve">This section presents the </w:t>
-      </w:r>
-      <w:r>
-        <w:rPr>
-          <w:rFonts w:ascii="Arial" w:hAnsi="Arial" w:cs="Arial"/>
-          <w:b/>
-          <w:i/>
-          <w:color w:val="000000"/>
-          <w:sz w:val="20"/>
-          <w:szCs w:val="20"/>
-          <w:bdr w:val="none" w:sz="0" w:space="0" w:color="auto" w:frame="1"/>
-        </w:rPr>
-        <w:t>use case diagram</w:t>
-      </w:r>
-      <w:r>
-        <w:rPr>
-          <w:rFonts w:ascii="Arial" w:hAnsi="Arial" w:cs="Arial"/>
-          <w:i/>
-          <w:color w:val="000000"/>
-          <w:sz w:val="20"/>
-          <w:szCs w:val="20"/>
-          <w:bdr w:val="none" w:sz="0" w:space="0" w:color="auto" w:frame="1"/>
-        </w:rPr>
-        <w:t xml:space="preserve"> </w:t>
-      </w:r>
-      <w:r>
-        <w:rPr>
-          <w:rFonts w:ascii="Arial" w:hAnsi="Arial" w:cs="Arial"/>
-          <w:i/>
-          <w:color w:val="000000"/>
-          <w:sz w:val="20"/>
-          <w:szCs w:val="20"/>
-          <w:bdr w:val="none" w:sz="0" w:space="0" w:color="auto" w:frame="1"/>
-        </w:rPr>
-        <w:t xml:space="preserve">and the </w:t>
-      </w:r>
-      <w:r>
-        <w:rPr>
-          <w:rFonts w:ascii="Arial" w:hAnsi="Arial" w:cs="Arial"/>
-          <w:b/>
-          <w:bCs/>
-          <w:i/>
-          <w:color w:val="000000"/>
-          <w:sz w:val="20"/>
-          <w:szCs w:val="20"/>
-          <w:bdr w:val="none" w:sz="0" w:space="0" w:color="auto" w:frame="1"/>
-        </w:rPr>
-        <w:t>textual descriptions</w:t>
-      </w:r>
-      <w:r>
-        <w:rPr>
-          <w:rFonts w:ascii="Arial" w:hAnsi="Arial" w:cs="Arial"/>
-          <w:i/>
-          <w:color w:val="000000"/>
-          <w:sz w:val="20"/>
-          <w:szCs w:val="20"/>
-          <w:bdr w:val="none" w:sz="0" w:space="0" w:color="auto" w:frame="1"/>
-        </w:rPr>
-        <w:t xml:space="preserve"> of the use cases </w:t>
-      </w:r>
-      <w:r>
-        <w:rPr>
-          <w:rFonts w:ascii="Arial" w:hAnsi="Arial" w:cs="Arial"/>
-          <w:i/>
-          <w:color w:val="000000"/>
-          <w:sz w:val="20"/>
-          <w:szCs w:val="20"/>
-          <w:bdr w:val="none" w:sz="0" w:space="0" w:color="auto" w:frame="1"/>
-        </w:rPr>
-        <w:t xml:space="preserve">for the system under development. The use case diagram should contain all the use cases </w:t>
-      </w:r>
-      <w:r>
-        <w:rPr>
-          <w:rFonts w:ascii="Arial" w:hAnsi="Arial" w:cs="Arial"/>
-          <w:i/>
-          <w:color w:val="000000"/>
-          <w:sz w:val="20"/>
-          <w:szCs w:val="20"/>
-          <w:bdr w:val="none" w:sz="0" w:space="0" w:color="auto" w:frame="1"/>
-        </w:rPr>
-        <w:t xml:space="preserve">and relationships between them </w:t>
-      </w:r>
-      <w:r>
-        <w:rPr>
-          <w:rFonts w:ascii="Arial" w:hAnsi="Arial" w:cs="Arial"/>
-          <w:i/>
-          <w:color w:val="000000"/>
-          <w:sz w:val="20"/>
-          <w:szCs w:val="20"/>
-          <w:bdr w:val="none" w:sz="0" w:space="0" w:color="auto" w:frame="1"/>
-        </w:rPr>
-        <w:t>needed to describe the functionality to be developed.</w:t>
-      </w:r>
-      <w:r>
-        <w:rPr>
-          <w:rFonts w:ascii="Arial" w:hAnsi="Arial" w:cs="Arial"/>
-          <w:i/>
-          <w:color w:val="000000"/>
-          <w:sz w:val="20"/>
-          <w:szCs w:val="20"/>
-          <w:bdr w:val="none" w:sz="0" w:space="0" w:color="auto" w:frame="1"/>
-        </w:rPr>
-        <w:t xml:space="preserve"> If you discover new use cases between two </w:t>
-      </w:r>
-      <w:r>
-        <w:rPr>
-          <w:rFonts w:ascii="Arial" w:hAnsi="Arial" w:cs="Arial"/>
-          <w:i/>
-          <w:color w:val="000000"/>
-          <w:sz w:val="20"/>
-          <w:szCs w:val="20"/>
-          <w:bdr w:val="none" w:sz="0" w:space="0" w:color="auto" w:frame="1"/>
-        </w:rPr>
-        <w:t>increment</w:t>
-      </w:r>
-      <w:r>
-        <w:rPr>
-          <w:rFonts w:ascii="Arial" w:hAnsi="Arial" w:cs="Arial"/>
-          <w:i/>
-          <w:color w:val="000000"/>
-          <w:sz w:val="20"/>
-          <w:szCs w:val="20"/>
-          <w:bdr w:val="none" w:sz="0" w:space="0" w:color="auto" w:frame="1"/>
-        </w:rPr>
-        <w:t xml:space="preserve">s, update the diagram for your </w:t>
-      </w:r>
-      <w:r>
-        <w:rPr>
-          <w:rFonts w:ascii="Arial" w:hAnsi="Arial" w:cs="Arial"/>
-          <w:i/>
-          <w:color w:val="000000"/>
-          <w:sz w:val="20"/>
-          <w:szCs w:val="20"/>
-          <w:bdr w:val="none" w:sz="0" w:space="0" w:color="auto" w:frame="1"/>
-        </w:rPr>
-        <w:t>future</w:t>
-      </w:r>
-      <w:r>
-        <w:rPr>
-          <w:rFonts w:ascii="Arial" w:hAnsi="Arial" w:cs="Arial"/>
-          <w:i/>
-          <w:color w:val="000000"/>
-          <w:sz w:val="20"/>
-          <w:szCs w:val="20"/>
-          <w:bdr w:val="none" w:sz="0" w:space="0" w:color="auto" w:frame="1"/>
-        </w:rPr>
-        <w:t xml:space="preserve"> </w:t>
-      </w:r>
-      <w:r>
-        <w:rPr>
-          <w:rFonts w:ascii="Arial" w:hAnsi="Arial" w:cs="Arial"/>
-          <w:i/>
-          <w:color w:val="000000"/>
-          <w:sz w:val="20"/>
-          <w:szCs w:val="20"/>
-          <w:bdr w:val="none" w:sz="0" w:space="0" w:color="auto" w:frame="1"/>
-        </w:rPr>
-        <w:t>increments</w:t>
-      </w:r>
-      <w:r>
-        <w:rPr>
-          <w:rFonts w:ascii="Arial" w:hAnsi="Arial" w:cs="Arial"/>
-          <w:i/>
-          <w:color w:val="000000"/>
-          <w:sz w:val="20"/>
-          <w:szCs w:val="20"/>
-          <w:bdr w:val="none" w:sz="0" w:space="0" w:color="auto" w:frame="1"/>
-        </w:rPr>
-        <w:t>.</w:t>
-      </w:r>
-      <w:r>
-        <w:rPr>
-          <w:rFonts w:ascii="Arial" w:hAnsi="Arial" w:cs="Arial"/>
-          <w:i/>
-          <w:color w:val="000000"/>
-          <w:sz w:val="20"/>
-          <w:szCs w:val="20"/>
-          <w:bdr w:val="none" w:sz="0" w:space="0" w:color="auto" w:frame="1"/>
-        </w:rPr>
-        <w:t xml:space="preserve"> </w:t>
-      </w:r>
-    </w:p>
-    <w:p>
-      <w:pPr>
-        <w:shd w:val="clear" w:color="auto" w:fill="FFFFFF"/>
-        <w:rPr>
-          <w:rFonts w:ascii="Arial" w:hAnsi="Arial" w:cs="Arial"/>
-          <w:i/>
-          <w:color w:val="000000"/>
-          <w:sz w:val="20"/>
-          <w:szCs w:val="20"/>
-          <w:bdr w:val="none" w:sz="0" w:space="0" w:color="auto" w:frame="1"/>
-        </w:rPr>
-      </w:pPr>
-      <w:r>
-        <w:rPr>
-          <w:rFonts w:ascii="Arial" w:hAnsi="Arial" w:cs="Arial"/>
-          <w:b/>
-          <w:bCs/>
-          <w:i/>
-          <w:iCs/>
-          <w:color w:val="000000"/>
-          <w:sz w:val="20"/>
-          <w:szCs w:val="20"/>
-          <w:bdr w:val="none" w:sz="0" w:space="0" w:color="auto" w:frame="1"/>
-        </w:rPr>
-        <w:lastRenderedPageBreak/>
-        <w:t xml:space="preserve">Textual descriptions of </w:t>
-      </w:r>
-      <w:r>
-        <w:rPr>
-          <w:rFonts w:ascii="Arial" w:hAnsi="Arial" w:cs="Arial"/>
-          <w:b/>
-          <w:bCs/>
-          <w:i/>
-          <w:iCs/>
-          <w:color w:val="000000"/>
-          <w:sz w:val="20"/>
-          <w:szCs w:val="20"/>
-          <w:bdr w:val="none" w:sz="0" w:space="0" w:color="auto" w:frame="1"/>
-        </w:rPr>
-        <w:t xml:space="preserve">use </w:t>
-      </w:r>
-      <w:r>
-        <w:rPr>
-          <w:rFonts w:ascii="Arial" w:hAnsi="Arial" w:cs="Arial"/>
-          <w:b/>
-          <w:bCs/>
-          <w:i/>
-          <w:iCs/>
-          <w:color w:val="000000"/>
-          <w:sz w:val="20"/>
-          <w:szCs w:val="20"/>
-          <w:bdr w:val="none" w:sz="0" w:space="0" w:color="auto" w:frame="1"/>
-        </w:rPr>
-        <w:t>case</w:t>
-      </w:r>
-      <w:r>
-        <w:rPr>
-          <w:rFonts w:ascii="Arial" w:hAnsi="Arial" w:cs="Arial"/>
-          <w:b/>
-          <w:bCs/>
-          <w:i/>
-          <w:iCs/>
-          <w:color w:val="000000"/>
-          <w:sz w:val="20"/>
-          <w:szCs w:val="20"/>
-          <w:bdr w:val="none" w:sz="0" w:space="0" w:color="auto" w:frame="1"/>
-        </w:rPr>
-        <w:t>s</w:t>
-      </w:r>
-      <w:r>
+        <w:shd w:val="clear" w:color="auto" w:fill="FFFFFF" w:themeFill="background1"/>
         <w:rPr>
           <w:rFonts w:ascii="Arial" w:hAnsi="Arial" w:cs="Arial"/>
           <w:i/>
           <w:iCs/>
-          <w:color w:val="000000"/>
+          <w:color w:val="000000" w:themeColor="text1"/>
           <w:sz w:val="20"/>
           <w:szCs w:val="20"/>
-          <w:bdr w:val="none" w:sz="0" w:space="0" w:color="auto" w:frame="1"/>
-        </w:rPr>
-        <w:t xml:space="preserve">: For the first increment, the textual descriptions for </w:t>
-      </w:r>
+        </w:rPr>
+      </w:pPr>
       <w:r>
         <w:rPr>
           <w:rFonts w:ascii="Arial" w:hAnsi="Arial" w:cs="Arial"/>
           <w:i/>
           <w:iCs/>
-          <w:color w:val="000000"/>
+          <w:noProof/>
+          <w:color w:val="000000" w:themeColor="text1"/>
           <w:sz w:val="20"/>
           <w:szCs w:val="20"/>
-          <w:bdr w:val="none" w:sz="0" w:space="0" w:color="auto" w:frame="1"/>
-        </w:rPr>
-        <w:t xml:space="preserve">the </w:t>
-      </w:r>
-      <w:r>
-        <w:rPr>
-          <w:rFonts w:ascii="Arial" w:hAnsi="Arial" w:cs="Arial"/>
-          <w:i/>
-          <w:iCs/>
-          <w:color w:val="000000"/>
-          <w:sz w:val="20"/>
-          <w:szCs w:val="20"/>
-          <w:bdr w:val="none" w:sz="0" w:space="0" w:color="auto" w:frame="1"/>
-        </w:rPr>
-        <w:t xml:space="preserve">use cases are not required. However, </w:t>
-      </w:r>
-      <w:r>
-        <w:rPr>
-          <w:rFonts w:ascii="Arial" w:hAnsi="Arial" w:cs="Arial"/>
-          <w:i/>
-          <w:iCs/>
-          <w:color w:val="000000"/>
-          <w:sz w:val="20"/>
-          <w:szCs w:val="20"/>
-          <w:bdr w:val="none" w:sz="0" w:space="0" w:color="auto" w:frame="1"/>
-        </w:rPr>
-        <w:t>the textual descriptions for all use cases discovered for your system</w:t>
-      </w:r>
-      <w:r>
-        <w:rPr>
-          <w:rFonts w:ascii="Arial" w:hAnsi="Arial" w:cs="Arial"/>
-          <w:i/>
-          <w:iCs/>
-          <w:color w:val="000000"/>
-          <w:sz w:val="20"/>
-          <w:szCs w:val="20"/>
-          <w:bdr w:val="none" w:sz="0" w:space="0" w:color="auto" w:frame="1"/>
-        </w:rPr>
-        <w:t xml:space="preserve"> are required for </w:t>
-      </w:r>
-      <w:r>
-        <w:rPr>
-          <w:rFonts w:ascii="Arial" w:hAnsi="Arial" w:cs="Arial"/>
-          <w:i/>
-          <w:iCs/>
-          <w:color w:val="000000"/>
-          <w:sz w:val="20"/>
-          <w:szCs w:val="20"/>
-          <w:bdr w:val="none" w:sz="0" w:space="0" w:color="auto" w:frame="1"/>
-        </w:rPr>
-        <w:t>the second and third iterations.</w:t>
-      </w:r>
-    </w:p>
-    <w:p>
-      <w:pPr>
-        <w:shd w:val="clear" w:color="auto" w:fill="FFFFFF" w:themeFill="background1"/>
-        <w:rPr>
-          <w:rFonts w:ascii="Arial" w:hAnsi="Arial" w:cs="Arial"/>
-          <w:i/>
-          <w:iCs/>
-          <w:color w:val="000000" w:themeColor="text1"/>
-          <w:sz w:val="20"/>
-          <w:szCs w:val="20"/>
-        </w:rPr>
-      </w:pPr>
-    </w:p>
-    <w:p>
-      <w:pPr>
-        <w:pStyle w:val="Heading1"/>
-        <w:rPr>
-          <w:rFonts w:ascii="inherit" w:hAnsi="inherit" w:cs="Lucida Grande" w:hint="eastAsia"/>
-        </w:rPr>
-      </w:pPr>
-      <w:r>
-        <w:rPr>
-          <w:bdr w:val="none" w:sz="0" w:space="0" w:color="auto" w:frame="1"/>
-        </w:rPr>
-        <w:t>Class Diagram</w:t>
-      </w:r>
-      <w:r>
-        <w:rPr>
-          <w:bdr w:val="none" w:sz="0" w:space="0" w:color="auto" w:frame="1"/>
-        </w:rPr>
-        <w:t> </w:t>
-      </w:r>
-      <w:r>
-        <w:rPr>
-          <w:bdr w:val="none" w:sz="0" w:space="0" w:color="auto" w:frame="1"/>
-        </w:rPr>
-        <w:t>and/</w:t>
-      </w:r>
-      <w:r>
-        <w:rPr>
-          <w:bdr w:val="none" w:sz="0" w:space="0" w:color="auto" w:frame="1"/>
-        </w:rPr>
-        <w:t>or</w:t>
-      </w:r>
-      <w:r>
-        <w:rPr>
-          <w:bdr w:val="none" w:sz="0" w:space="0" w:color="auto" w:frame="1"/>
-        </w:rPr>
-        <w:t xml:space="preserve"> Sequence Diagram</w:t>
-      </w:r>
-      <w:r>
-        <w:rPr>
-          <w:bdr w:val="none" w:sz="0" w:space="0" w:color="auto" w:frame="1"/>
-        </w:rPr>
-        <w:t>s</w:t>
-      </w:r>
-      <w:r>
-        <w:rPr>
-          <w:bdr w:val="none" w:sz="0" w:space="0" w:color="auto" w:frame="1"/>
-        </w:rPr>
-        <w:t xml:space="preserve"> (15 points)</w:t>
-      </w:r>
-    </w:p>
-    <w:p>
-      <w:pPr>
-        <w:shd w:val="clear" w:color="auto" w:fill="FFFFFF"/>
-        <w:rPr>
-          <w:rFonts w:ascii="Arial" w:hAnsi="Arial" w:cs="Arial"/>
-          <w:i/>
-          <w:color w:val="000000"/>
-          <w:sz w:val="20"/>
-          <w:szCs w:val="20"/>
-          <w:bdr w:val="none" w:sz="0" w:space="0" w:color="auto" w:frame="1"/>
-        </w:rPr>
-      </w:pPr>
-      <w:r>
-        <w:rPr>
-          <w:rFonts w:ascii="Arial" w:hAnsi="Arial" w:cs="Arial"/>
-          <w:i/>
-          <w:color w:val="000000"/>
-          <w:sz w:val="20"/>
-          <w:szCs w:val="20"/>
-          <w:bdr w:val="none" w:sz="0" w:space="0" w:color="auto" w:frame="1"/>
-        </w:rPr>
-        <w:t xml:space="preserve">This section presents a high-level overview of the anticipated system architecture using a </w:t>
-      </w:r>
-      <w:r>
-        <w:rPr>
-          <w:rFonts w:ascii="Arial" w:hAnsi="Arial" w:cs="Arial"/>
-          <w:b/>
-          <w:i/>
-          <w:color w:val="000000"/>
-          <w:sz w:val="20"/>
-          <w:szCs w:val="20"/>
-          <w:bdr w:val="none" w:sz="0" w:space="0" w:color="auto" w:frame="1"/>
-        </w:rPr>
-        <w:t>class</w:t>
-      </w:r>
-      <w:r>
-        <w:rPr>
-          <w:rFonts w:ascii="Arial" w:hAnsi="Arial" w:cs="Arial"/>
-          <w:i/>
-          <w:color w:val="000000"/>
-          <w:sz w:val="20"/>
-          <w:szCs w:val="20"/>
-          <w:bdr w:val="none" w:sz="0" w:space="0" w:color="auto" w:frame="1"/>
-        </w:rPr>
-        <w:t xml:space="preserve"> </w:t>
-      </w:r>
-      <w:r>
-        <w:rPr>
-          <w:rFonts w:ascii="Arial" w:hAnsi="Arial" w:cs="Arial"/>
-          <w:b/>
-          <w:i/>
-          <w:color w:val="000000"/>
-          <w:sz w:val="20"/>
-          <w:szCs w:val="20"/>
-          <w:bdr w:val="none" w:sz="0" w:space="0" w:color="auto" w:frame="1"/>
-        </w:rPr>
-        <w:t>diagram</w:t>
-      </w:r>
-      <w:r>
-        <w:rPr>
-          <w:rFonts w:ascii="Arial" w:hAnsi="Arial" w:cs="Arial"/>
-          <w:b/>
-          <w:i/>
-          <w:color w:val="000000"/>
-          <w:sz w:val="20"/>
-          <w:szCs w:val="20"/>
-          <w:bdr w:val="none" w:sz="0" w:space="0" w:color="auto" w:frame="1"/>
-        </w:rPr>
-        <w:t xml:space="preserve"> </w:t>
-      </w:r>
-      <w:r>
-        <w:rPr>
-          <w:rFonts w:ascii="Arial" w:hAnsi="Arial" w:cs="Arial"/>
-          <w:bCs/>
-          <w:i/>
-          <w:color w:val="000000"/>
-          <w:sz w:val="20"/>
-          <w:szCs w:val="20"/>
-          <w:bdr w:val="none" w:sz="0" w:space="0" w:color="auto" w:frame="1"/>
-        </w:rPr>
-        <w:t>and</w:t>
-      </w:r>
-      <w:r>
-        <w:rPr>
-          <w:rFonts w:ascii="Arial" w:hAnsi="Arial" w:cs="Arial"/>
-          <w:bCs/>
-          <w:i/>
-          <w:color w:val="000000"/>
-          <w:sz w:val="20"/>
-          <w:szCs w:val="20"/>
-          <w:bdr w:val="none" w:sz="0" w:space="0" w:color="auto" w:frame="1"/>
-        </w:rPr>
-        <w:t>/or</w:t>
-      </w:r>
-      <w:r>
-        <w:rPr>
-          <w:rFonts w:ascii="Arial" w:hAnsi="Arial" w:cs="Arial"/>
-          <w:b/>
-          <w:i/>
-          <w:color w:val="000000"/>
-          <w:sz w:val="20"/>
-          <w:szCs w:val="20"/>
-          <w:bdr w:val="none" w:sz="0" w:space="0" w:color="auto" w:frame="1"/>
-        </w:rPr>
-        <w:t xml:space="preserve"> sequence </w:t>
-      </w:r>
-      <w:proofErr w:type="gramStart"/>
-      <w:r>
-        <w:rPr>
-          <w:rFonts w:ascii="Arial" w:hAnsi="Arial" w:cs="Arial"/>
-          <w:b/>
-          <w:i/>
-          <w:color w:val="000000"/>
-          <w:sz w:val="20"/>
-          <w:szCs w:val="20"/>
-          <w:bdr w:val="none" w:sz="0" w:space="0" w:color="auto" w:frame="1"/>
-        </w:rPr>
-        <w:t>diagram</w:t>
-      </w:r>
-      <w:r>
-        <w:rPr>
-          <w:rFonts w:ascii="Arial" w:hAnsi="Arial" w:cs="Arial"/>
-          <w:b/>
-          <w:i/>
-          <w:color w:val="000000"/>
-          <w:sz w:val="20"/>
-          <w:szCs w:val="20"/>
-          <w:bdr w:val="none" w:sz="0" w:space="0" w:color="auto" w:frame="1"/>
-        </w:rPr>
-        <w:t>s</w:t>
-      </w:r>
-      <w:proofErr w:type="gramEnd"/>
-      <w:r>
-        <w:rPr>
-          <w:rFonts w:ascii="Arial" w:hAnsi="Arial" w:cs="Arial"/>
-          <w:i/>
-          <w:color w:val="000000"/>
-          <w:sz w:val="20"/>
-          <w:szCs w:val="20"/>
-          <w:bdr w:val="none" w:sz="0" w:space="0" w:color="auto" w:frame="1"/>
-        </w:rPr>
-        <w:t xml:space="preserve">. </w:t>
-      </w:r>
-    </w:p>
-    <w:p>
-      <w:pPr>
-        <w:shd w:val="clear" w:color="auto" w:fill="FFFFFF"/>
-        <w:rPr>
-          <w:rFonts w:ascii="Arial" w:hAnsi="Arial" w:cs="Arial"/>
-          <w:i/>
-          <w:color w:val="000000"/>
-          <w:sz w:val="10"/>
-          <w:szCs w:val="10"/>
-          <w:bdr w:val="none" w:sz="0" w:space="0" w:color="auto" w:frame="1"/>
-        </w:rPr>
-      </w:pPr>
-    </w:p>
-    <w:p>
-      <w:pPr>
-        <w:shd w:val="clear" w:color="auto" w:fill="FFFFFF"/>
-        <w:rPr>
-          <w:rFonts w:ascii="Arial" w:hAnsi="Arial" w:cs="Arial"/>
-          <w:b/>
-          <w:bCs/>
-          <w:i/>
-          <w:color w:val="000000"/>
-          <w:sz w:val="20"/>
-          <w:szCs w:val="20"/>
-          <w:bdr w:val="none" w:sz="0" w:space="0" w:color="auto" w:frame="1"/>
-        </w:rPr>
-      </w:pPr>
-      <w:r>
-        <w:rPr>
-          <w:rFonts w:ascii="Arial" w:hAnsi="Arial" w:cs="Arial"/>
-          <w:i/>
-          <w:color w:val="000000"/>
-          <w:sz w:val="20"/>
-          <w:szCs w:val="20"/>
-          <w:bdr w:val="none" w:sz="0" w:space="0" w:color="auto" w:frame="1"/>
-        </w:rPr>
-        <w:t xml:space="preserve">If the main </w:t>
-      </w:r>
-      <w:r>
-        <w:rPr>
-          <w:rFonts w:ascii="Arial" w:hAnsi="Arial" w:cs="Arial"/>
-          <w:b/>
-          <w:bCs/>
-          <w:i/>
-          <w:color w:val="000000"/>
-          <w:sz w:val="20"/>
-          <w:szCs w:val="20"/>
-          <w:bdr w:val="none" w:sz="0" w:space="0" w:color="auto" w:frame="1"/>
-        </w:rPr>
-        <w:t>paradigm</w:t>
-      </w:r>
-      <w:r>
-        <w:rPr>
-          <w:rFonts w:ascii="Arial" w:hAnsi="Arial" w:cs="Arial"/>
-          <w:i/>
-          <w:color w:val="000000"/>
-          <w:sz w:val="20"/>
-          <w:szCs w:val="20"/>
-          <w:bdr w:val="none" w:sz="0" w:space="0" w:color="auto" w:frame="1"/>
-        </w:rPr>
-        <w:t xml:space="preserve"> used in your project is </w:t>
-      </w:r>
-      <w:r>
-        <w:rPr>
-          <w:rFonts w:ascii="Arial" w:hAnsi="Arial" w:cs="Arial"/>
-          <w:b/>
-          <w:bCs/>
-          <w:i/>
-          <w:color w:val="000000"/>
-          <w:sz w:val="20"/>
-          <w:szCs w:val="20"/>
-          <w:bdr w:val="none" w:sz="0" w:space="0" w:color="auto" w:frame="1"/>
-        </w:rPr>
-        <w:t>Object Oriented</w:t>
-      </w:r>
-      <w:r>
-        <w:rPr>
-          <w:rFonts w:ascii="Arial" w:hAnsi="Arial" w:cs="Arial"/>
-          <w:i/>
-          <w:color w:val="000000"/>
-          <w:sz w:val="20"/>
-          <w:szCs w:val="20"/>
-          <w:bdr w:val="none" w:sz="0" w:space="0" w:color="auto" w:frame="1"/>
-        </w:rPr>
-        <w:t xml:space="preserve"> (i.e., you have classes or something that </w:t>
-      </w:r>
-      <w:r>
-        <w:rPr>
-          <w:rFonts w:ascii="Arial" w:hAnsi="Arial" w:cs="Arial"/>
-          <w:i/>
-          <w:color w:val="000000"/>
-          <w:sz w:val="20"/>
-          <w:szCs w:val="20"/>
-          <w:bdr w:val="none" w:sz="0" w:space="0" w:color="auto" w:frame="1"/>
-        </w:rPr>
-        <w:t>acts</w:t>
-      </w:r>
-      <w:r>
-        <w:rPr>
-          <w:rFonts w:ascii="Arial" w:hAnsi="Arial" w:cs="Arial"/>
-          <w:i/>
-          <w:color w:val="000000"/>
-          <w:sz w:val="20"/>
-          <w:szCs w:val="20"/>
-          <w:bdr w:val="none" w:sz="0" w:space="0" w:color="auto" w:frame="1"/>
-        </w:rPr>
-        <w:t xml:space="preserve"> similar to classes in your system), then draw the </w:t>
-      </w:r>
-      <w:r>
-        <w:rPr>
-          <w:rFonts w:ascii="Arial" w:hAnsi="Arial" w:cs="Arial"/>
-          <w:b/>
-          <w:bCs/>
-          <w:i/>
-          <w:color w:val="000000"/>
-          <w:sz w:val="20"/>
-          <w:szCs w:val="20"/>
-          <w:bdr w:val="none" w:sz="0" w:space="0" w:color="auto" w:frame="1"/>
-        </w:rPr>
-        <w:t>Class Diagram</w:t>
-      </w:r>
-      <w:r>
-        <w:rPr>
-          <w:rFonts w:ascii="Arial" w:hAnsi="Arial" w:cs="Arial"/>
-          <w:i/>
-          <w:color w:val="000000"/>
-          <w:sz w:val="20"/>
-          <w:szCs w:val="20"/>
-          <w:bdr w:val="none" w:sz="0" w:space="0" w:color="auto" w:frame="1"/>
-        </w:rPr>
-        <w:t xml:space="preserve"> </w:t>
-      </w:r>
-      <w:r>
-        <w:rPr>
-          <w:rFonts w:ascii="Arial" w:hAnsi="Arial" w:cs="Arial"/>
-          <w:b/>
-          <w:bCs/>
-          <w:i/>
-          <w:color w:val="000000"/>
-          <w:sz w:val="20"/>
-          <w:szCs w:val="20"/>
-          <w:bdr w:val="none" w:sz="0" w:space="0" w:color="auto" w:frame="1"/>
-        </w:rPr>
-        <w:t>of the entire system and Sequence Diagram</w:t>
-      </w:r>
-      <w:r>
-        <w:rPr>
-          <w:rFonts w:ascii="Arial" w:hAnsi="Arial" w:cs="Arial"/>
-          <w:b/>
-          <w:bCs/>
-          <w:i/>
-          <w:color w:val="000000"/>
-          <w:sz w:val="20"/>
-          <w:szCs w:val="20"/>
-          <w:bdr w:val="none" w:sz="0" w:space="0" w:color="auto" w:frame="1"/>
-        </w:rPr>
-        <w:t>s</w:t>
-      </w:r>
-      <w:r>
-        <w:rPr>
-          <w:rFonts w:ascii="Arial" w:hAnsi="Arial" w:cs="Arial"/>
-          <w:b/>
-          <w:bCs/>
-          <w:i/>
-          <w:color w:val="000000"/>
-          <w:sz w:val="20"/>
-          <w:szCs w:val="20"/>
-          <w:bdr w:val="none" w:sz="0" w:space="0" w:color="auto" w:frame="1"/>
-        </w:rPr>
-        <w:t xml:space="preserve"> </w:t>
-      </w:r>
-      <w:r>
-        <w:rPr>
-          <w:rFonts w:ascii="Arial" w:hAnsi="Arial" w:cs="Arial"/>
-          <w:b/>
-          <w:bCs/>
-          <w:i/>
-          <w:color w:val="000000"/>
-          <w:sz w:val="20"/>
-          <w:szCs w:val="20"/>
-          <w:bdr w:val="none" w:sz="0" w:space="0" w:color="auto" w:frame="1"/>
-        </w:rPr>
-        <w:t>for the</w:t>
-      </w:r>
-      <w:r>
-        <w:rPr>
-          <w:rFonts w:ascii="Arial" w:hAnsi="Arial" w:cs="Arial"/>
-          <w:b/>
-          <w:bCs/>
-          <w:i/>
-          <w:color w:val="000000"/>
-          <w:sz w:val="20"/>
-          <w:szCs w:val="20"/>
-          <w:bdr w:val="none" w:sz="0" w:space="0" w:color="auto" w:frame="1"/>
-        </w:rPr>
-        <w:t xml:space="preserve"> three</w:t>
-      </w:r>
-      <w:r>
-        <w:rPr>
-          <w:rFonts w:ascii="Arial" w:hAnsi="Arial" w:cs="Arial"/>
-          <w:b/>
-          <w:bCs/>
-          <w:i/>
-          <w:color w:val="000000"/>
-          <w:sz w:val="20"/>
-          <w:szCs w:val="20"/>
-          <w:bdr w:val="none" w:sz="0" w:space="0" w:color="auto" w:frame="1"/>
-        </w:rPr>
-        <w:t xml:space="preserve"> (3)</w:t>
-      </w:r>
-      <w:r>
-        <w:rPr>
-          <w:rFonts w:ascii="Arial" w:hAnsi="Arial" w:cs="Arial"/>
-          <w:b/>
-          <w:bCs/>
-          <w:i/>
-          <w:color w:val="000000"/>
-          <w:sz w:val="20"/>
-          <w:szCs w:val="20"/>
-          <w:bdr w:val="none" w:sz="0" w:space="0" w:color="auto" w:frame="1"/>
-        </w:rPr>
-        <w:t xml:space="preserve"> most important use cases in your system. </w:t>
-      </w:r>
-    </w:p>
-    <w:p>
-      <w:pPr>
-        <w:shd w:val="clear" w:color="auto" w:fill="FFFFFF"/>
-        <w:rPr>
-          <w:rFonts w:ascii="Arial" w:hAnsi="Arial" w:cs="Arial"/>
-          <w:i/>
-          <w:color w:val="000000"/>
-          <w:sz w:val="10"/>
-          <w:szCs w:val="10"/>
-          <w:bdr w:val="none" w:sz="0" w:space="0" w:color="auto" w:frame="1"/>
-        </w:rPr>
-      </w:pPr>
-    </w:p>
-    <w:p>
-      <w:pPr>
-        <w:shd w:val="clear" w:color="auto" w:fill="FFFFFF"/>
-        <w:rPr>
-          <w:rFonts w:ascii="Arial" w:hAnsi="Arial" w:cs="Arial"/>
-          <w:i/>
-          <w:color w:val="000000"/>
-          <w:sz w:val="20"/>
-          <w:szCs w:val="20"/>
-          <w:bdr w:val="none" w:sz="0" w:space="0" w:color="auto" w:frame="1"/>
-        </w:rPr>
-      </w:pPr>
-      <w:r>
-        <w:rPr>
-          <w:rFonts w:ascii="Arial" w:hAnsi="Arial" w:cs="Arial"/>
-          <w:i/>
-          <w:color w:val="000000"/>
-          <w:sz w:val="20"/>
-          <w:szCs w:val="20"/>
-          <w:bdr w:val="none" w:sz="0" w:space="0" w:color="auto" w:frame="1"/>
-        </w:rPr>
-        <w:t xml:space="preserve">If the main </w:t>
-      </w:r>
-      <w:r>
-        <w:rPr>
-          <w:rFonts w:ascii="Arial" w:hAnsi="Arial" w:cs="Arial"/>
-          <w:b/>
-          <w:bCs/>
-          <w:i/>
-          <w:color w:val="000000"/>
-          <w:sz w:val="20"/>
-          <w:szCs w:val="20"/>
-          <w:bdr w:val="none" w:sz="0" w:space="0" w:color="auto" w:frame="1"/>
-        </w:rPr>
-        <w:t>paradigm</w:t>
-      </w:r>
-      <w:r>
-        <w:rPr>
-          <w:rFonts w:ascii="Arial" w:hAnsi="Arial" w:cs="Arial"/>
-          <w:i/>
-          <w:color w:val="000000"/>
-          <w:sz w:val="20"/>
-          <w:szCs w:val="20"/>
-          <w:bdr w:val="none" w:sz="0" w:space="0" w:color="auto" w:frame="1"/>
-        </w:rPr>
-        <w:t xml:space="preserve"> in your system is </w:t>
-      </w:r>
-      <w:r>
-        <w:rPr>
-          <w:rFonts w:ascii="Arial" w:hAnsi="Arial" w:cs="Arial"/>
-          <w:b/>
-          <w:bCs/>
-          <w:i/>
-          <w:color w:val="000000"/>
-          <w:sz w:val="20"/>
-          <w:szCs w:val="20"/>
-          <w:u w:val="single"/>
-          <w:bdr w:val="none" w:sz="0" w:space="0" w:color="auto" w:frame="1"/>
-        </w:rPr>
-        <w:t>not</w:t>
-      </w:r>
-      <w:r>
-        <w:rPr>
-          <w:rFonts w:ascii="Arial" w:hAnsi="Arial" w:cs="Arial"/>
-          <w:b/>
-          <w:bCs/>
-          <w:i/>
-          <w:color w:val="000000"/>
-          <w:sz w:val="20"/>
-          <w:szCs w:val="20"/>
-          <w:bdr w:val="none" w:sz="0" w:space="0" w:color="auto" w:frame="1"/>
-        </w:rPr>
-        <w:t xml:space="preserve"> Object Oriented</w:t>
-      </w:r>
-      <w:r>
-        <w:rPr>
-          <w:rFonts w:ascii="Arial" w:hAnsi="Arial" w:cs="Arial"/>
-          <w:i/>
-          <w:color w:val="000000"/>
-          <w:sz w:val="20"/>
-          <w:szCs w:val="20"/>
-          <w:bdr w:val="none" w:sz="0" w:space="0" w:color="auto" w:frame="1"/>
-        </w:rPr>
-        <w:t xml:space="preserve"> (i.e., you </w:t>
-      </w:r>
-      <w:r>
-        <w:rPr>
-          <w:rFonts w:ascii="Arial" w:hAnsi="Arial" w:cs="Arial"/>
-          <w:b/>
-          <w:bCs/>
-          <w:i/>
-          <w:color w:val="000000"/>
-          <w:sz w:val="20"/>
-          <w:szCs w:val="20"/>
-          <w:u w:val="single"/>
-          <w:bdr w:val="none" w:sz="0" w:space="0" w:color="auto" w:frame="1"/>
-        </w:rPr>
-        <w:t>do not</w:t>
-      </w:r>
-      <w:r>
-        <w:rPr>
-          <w:rFonts w:ascii="Arial" w:hAnsi="Arial" w:cs="Arial"/>
-          <w:b/>
-          <w:bCs/>
-          <w:i/>
-          <w:color w:val="000000"/>
-          <w:sz w:val="20"/>
-          <w:szCs w:val="20"/>
-          <w:bdr w:val="none" w:sz="0" w:space="0" w:color="auto" w:frame="1"/>
-        </w:rPr>
-        <w:t xml:space="preserve"> </w:t>
-      </w:r>
-      <w:r>
-        <w:rPr>
-          <w:rFonts w:ascii="Arial" w:hAnsi="Arial" w:cs="Arial"/>
-          <w:i/>
-          <w:color w:val="000000"/>
-          <w:sz w:val="20"/>
-          <w:szCs w:val="20"/>
-          <w:bdr w:val="none" w:sz="0" w:space="0" w:color="auto" w:frame="1"/>
-        </w:rPr>
-        <w:t>have classes</w:t>
-      </w:r>
-      <w:r>
-        <w:rPr>
-          <w:rFonts w:ascii="Arial" w:hAnsi="Arial" w:cs="Arial"/>
-          <w:b/>
-          <w:bCs/>
-          <w:i/>
-          <w:color w:val="000000"/>
-          <w:sz w:val="20"/>
-          <w:szCs w:val="20"/>
-          <w:bdr w:val="none" w:sz="0" w:space="0" w:color="auto" w:frame="1"/>
-        </w:rPr>
-        <w:t xml:space="preserve"> </w:t>
-      </w:r>
-      <w:r>
-        <w:rPr>
-          <w:rFonts w:ascii="Arial" w:hAnsi="Arial" w:cs="Arial"/>
-          <w:i/>
-          <w:color w:val="000000"/>
-          <w:sz w:val="20"/>
-          <w:szCs w:val="20"/>
-          <w:bdr w:val="none" w:sz="0" w:space="0" w:color="auto" w:frame="1"/>
-        </w:rPr>
-        <w:t>or anything similar to classes in your system</w:t>
-      </w:r>
-      <w:r>
-        <w:rPr>
-          <w:rFonts w:ascii="Arial" w:hAnsi="Arial" w:cs="Arial"/>
-          <w:i/>
-          <w:color w:val="000000"/>
-          <w:sz w:val="20"/>
-          <w:szCs w:val="20"/>
-          <w:bdr w:val="none" w:sz="0" w:space="0" w:color="auto" w:frame="1"/>
-        </w:rPr>
-        <w:t xml:space="preserve">) then only draw </w:t>
-      </w:r>
-      <w:r>
-        <w:rPr>
-          <w:rFonts w:ascii="Arial" w:hAnsi="Arial" w:cs="Arial"/>
-          <w:b/>
-          <w:bCs/>
-          <w:i/>
-          <w:color w:val="000000"/>
-          <w:sz w:val="20"/>
-          <w:szCs w:val="20"/>
-          <w:bdr w:val="none" w:sz="0" w:space="0" w:color="auto" w:frame="1"/>
-        </w:rPr>
-        <w:t>Sequence Diagram</w:t>
-      </w:r>
-      <w:r>
-        <w:rPr>
-          <w:rFonts w:ascii="Arial" w:hAnsi="Arial" w:cs="Arial"/>
-          <w:b/>
-          <w:bCs/>
-          <w:i/>
-          <w:color w:val="000000"/>
-          <w:sz w:val="20"/>
-          <w:szCs w:val="20"/>
-          <w:bdr w:val="none" w:sz="0" w:space="0" w:color="auto" w:frame="1"/>
-        </w:rPr>
-        <w:t>s</w:t>
-      </w:r>
-      <w:r>
-        <w:rPr>
-          <w:rFonts w:ascii="Arial" w:hAnsi="Arial" w:cs="Arial"/>
-          <w:i/>
-          <w:color w:val="000000"/>
-          <w:sz w:val="20"/>
-          <w:szCs w:val="20"/>
-          <w:bdr w:val="none" w:sz="0" w:space="0" w:color="auto" w:frame="1"/>
-        </w:rPr>
-        <w:t xml:space="preserve">, </w:t>
-      </w:r>
-      <w:r>
-        <w:rPr>
-          <w:rFonts w:ascii="Arial" w:hAnsi="Arial" w:cs="Arial"/>
-          <w:b/>
-          <w:bCs/>
-          <w:i/>
-          <w:color w:val="000000"/>
-          <w:sz w:val="20"/>
-          <w:szCs w:val="20"/>
-          <w:bdr w:val="none" w:sz="0" w:space="0" w:color="auto" w:frame="1"/>
-        </w:rPr>
-        <w:t xml:space="preserve">but for </w:t>
-      </w:r>
-      <w:r>
-        <w:rPr>
-          <w:rFonts w:ascii="Arial" w:hAnsi="Arial" w:cs="Arial"/>
-          <w:b/>
-          <w:bCs/>
-          <w:i/>
-          <w:color w:val="000000"/>
-          <w:sz w:val="20"/>
-          <w:szCs w:val="20"/>
-          <w:u w:val="single"/>
-          <w:bdr w:val="none" w:sz="0" w:space="0" w:color="auto" w:frame="1"/>
-        </w:rPr>
-        <w:t>all</w:t>
-      </w:r>
-      <w:r>
-        <w:rPr>
-          <w:rFonts w:ascii="Arial" w:hAnsi="Arial" w:cs="Arial"/>
-          <w:b/>
-          <w:bCs/>
-          <w:i/>
-          <w:color w:val="000000"/>
-          <w:sz w:val="20"/>
-          <w:szCs w:val="20"/>
-          <w:bdr w:val="none" w:sz="0" w:space="0" w:color="auto" w:frame="1"/>
-        </w:rPr>
-        <w:t xml:space="preserve"> the use cases of </w:t>
-      </w:r>
-      <w:r>
-        <w:rPr>
-          <w:rFonts w:ascii="Arial" w:hAnsi="Arial" w:cs="Arial"/>
-          <w:b/>
-          <w:bCs/>
-          <w:i/>
-          <w:color w:val="000000"/>
-          <w:sz w:val="20"/>
-          <w:szCs w:val="20"/>
-          <w:bdr w:val="none" w:sz="0" w:space="0" w:color="auto" w:frame="1"/>
-        </w:rPr>
-        <w:t>your</w:t>
-      </w:r>
-      <w:r>
-        <w:rPr>
-          <w:rFonts w:ascii="Arial" w:hAnsi="Arial" w:cs="Arial"/>
-          <w:b/>
-          <w:bCs/>
-          <w:i/>
-          <w:color w:val="000000"/>
-          <w:sz w:val="20"/>
-          <w:szCs w:val="20"/>
-          <w:bdr w:val="none" w:sz="0" w:space="0" w:color="auto" w:frame="1"/>
-        </w:rPr>
-        <w:t xml:space="preserve"> system.</w:t>
-      </w:r>
-      <w:r>
-        <w:rPr>
-          <w:rFonts w:ascii="Arial" w:hAnsi="Arial" w:cs="Arial"/>
-          <w:i/>
-          <w:color w:val="000000"/>
-          <w:sz w:val="20"/>
-          <w:szCs w:val="20"/>
-          <w:bdr w:val="none" w:sz="0" w:space="0" w:color="auto" w:frame="1"/>
-        </w:rPr>
-        <w:t xml:space="preserve"> </w:t>
-      </w:r>
-      <w:r>
-        <w:rPr>
-          <w:rFonts w:ascii="Arial" w:hAnsi="Arial" w:cs="Arial"/>
-          <w:i/>
-          <w:color w:val="000000"/>
-          <w:sz w:val="20"/>
-          <w:szCs w:val="20"/>
-          <w:bdr w:val="none" w:sz="0" w:space="0" w:color="auto" w:frame="1"/>
-        </w:rPr>
-        <w:t>In this case</w:t>
-      </w:r>
-      <w:r>
-        <w:rPr>
-          <w:rFonts w:ascii="Arial" w:hAnsi="Arial" w:cs="Arial"/>
-          <w:i/>
-          <w:color w:val="000000"/>
-          <w:sz w:val="20"/>
-          <w:szCs w:val="20"/>
-          <w:bdr w:val="none" w:sz="0" w:space="0" w:color="auto" w:frame="1"/>
-        </w:rPr>
-        <w:t xml:space="preserve">, we will use a modified version of Sequence Diagrams, where instead of objects, the lifelines will represent the </w:t>
-      </w:r>
-      <w:r>
-        <w:rPr>
-          <w:rFonts w:ascii="Arial" w:hAnsi="Arial" w:cs="Arial"/>
-          <w:i/>
-          <w:color w:val="000000"/>
-          <w:sz w:val="20"/>
-          <w:szCs w:val="20"/>
-          <w:u w:val="single"/>
-          <w:bdr w:val="none" w:sz="0" w:space="0" w:color="auto" w:frame="1"/>
-        </w:rPr>
-        <w:t>functions</w:t>
-      </w:r>
-      <w:r>
-        <w:rPr>
-          <w:rFonts w:ascii="Arial" w:hAnsi="Arial" w:cs="Arial"/>
-          <w:i/>
-          <w:color w:val="000000"/>
-          <w:sz w:val="20"/>
-          <w:szCs w:val="20"/>
-          <w:bdr w:val="none" w:sz="0" w:space="0" w:color="auto" w:frame="1"/>
-        </w:rPr>
-        <w:t xml:space="preserve"> in the system involved in the action sequence. </w:t>
-      </w:r>
-    </w:p>
-    <w:p>
-      <w:pPr>
-        <w:shd w:val="clear" w:color="auto" w:fill="FFFFFF"/>
-        <w:rPr>
-          <w:rFonts w:ascii="Arial" w:hAnsi="Arial" w:cs="Arial"/>
-          <w:i/>
-          <w:color w:val="000000"/>
-          <w:sz w:val="10"/>
-          <w:szCs w:val="10"/>
-          <w:bdr w:val="none" w:sz="0" w:space="0" w:color="auto" w:frame="1"/>
-        </w:rPr>
-      </w:pPr>
-    </w:p>
-    <w:p>
-      <w:pPr>
-        <w:shd w:val="clear" w:color="auto" w:fill="FFFFFF"/>
-        <w:rPr>
-          <w:rFonts w:ascii="Arial" w:hAnsi="Arial" w:cs="Arial"/>
-          <w:i/>
-          <w:color w:val="000000"/>
-          <w:sz w:val="20"/>
-          <w:szCs w:val="20"/>
-          <w:bdr w:val="none" w:sz="0" w:space="0" w:color="auto" w:frame="1"/>
-        </w:rPr>
-      </w:pPr>
-      <w:r>
-        <w:rPr>
-          <w:rFonts w:ascii="Arial" w:hAnsi="Arial" w:cs="Arial"/>
-          <w:b/>
-          <w:bCs/>
-          <w:i/>
-          <w:color w:val="000000"/>
-          <w:sz w:val="20"/>
-          <w:szCs w:val="20"/>
-          <w:bdr w:val="none" w:sz="0" w:space="0" w:color="auto" w:frame="1"/>
-        </w:rPr>
-        <w:t>Class Diagrams</w:t>
-      </w:r>
-      <w:r>
-        <w:rPr>
-          <w:rFonts w:ascii="Arial" w:hAnsi="Arial" w:cs="Arial"/>
-          <w:i/>
-          <w:color w:val="000000"/>
-          <w:sz w:val="20"/>
-          <w:szCs w:val="20"/>
-          <w:bdr w:val="none" w:sz="0" w:space="0" w:color="auto" w:frame="1"/>
-        </w:rPr>
-        <w:t xml:space="preserve"> </w:t>
-      </w:r>
-      <w:r>
-        <w:rPr>
-          <w:rFonts w:ascii="Arial" w:hAnsi="Arial" w:cs="Arial"/>
-          <w:i/>
-          <w:color w:val="000000"/>
-          <w:sz w:val="20"/>
-          <w:szCs w:val="20"/>
-          <w:bdr w:val="none" w:sz="0" w:space="0" w:color="auto" w:frame="1"/>
-        </w:rPr>
-        <w:t xml:space="preserve">show the </w:t>
-      </w:r>
-      <w:r>
-        <w:rPr>
-          <w:rFonts w:ascii="Arial" w:hAnsi="Arial" w:cs="Arial"/>
-          <w:b/>
-          <w:i/>
-          <w:color w:val="000000"/>
-          <w:sz w:val="20"/>
-          <w:szCs w:val="20"/>
-          <w:bdr w:val="none" w:sz="0" w:space="0" w:color="auto" w:frame="1"/>
-        </w:rPr>
-        <w:t>fundamental objects/classes</w:t>
-      </w:r>
-      <w:r>
-        <w:rPr>
-          <w:rFonts w:ascii="Arial" w:hAnsi="Arial" w:cs="Arial"/>
-          <w:i/>
-          <w:color w:val="000000"/>
-          <w:sz w:val="20"/>
-          <w:szCs w:val="20"/>
-          <w:bdr w:val="none" w:sz="0" w:space="0" w:color="auto" w:frame="1"/>
-        </w:rPr>
-        <w:t xml:space="preserve"> that must be modeled with the system to satisfy its requirements</w:t>
-      </w:r>
-      <w:r>
-        <w:rPr>
-          <w:rFonts w:ascii="Arial" w:hAnsi="Arial" w:cs="Arial"/>
-          <w:i/>
-          <w:color w:val="000000"/>
-          <w:sz w:val="20"/>
-          <w:szCs w:val="20"/>
-          <w:bdr w:val="none" w:sz="0" w:space="0" w:color="auto" w:frame="1"/>
-        </w:rPr>
-        <w:t xml:space="preserve"> and </w:t>
-      </w:r>
-      <w:r>
-        <w:rPr>
-          <w:rFonts w:ascii="Arial" w:hAnsi="Arial" w:cs="Arial"/>
-          <w:b/>
-          <w:i/>
-          <w:color w:val="000000"/>
-          <w:sz w:val="20"/>
-          <w:szCs w:val="20"/>
-          <w:bdr w:val="none" w:sz="0" w:space="0" w:color="auto" w:frame="1"/>
-        </w:rPr>
-        <w:t xml:space="preserve">the relationships </w:t>
-      </w:r>
-      <w:r>
-        <w:rPr>
-          <w:rFonts w:ascii="Arial" w:hAnsi="Arial" w:cs="Arial"/>
-          <w:i/>
-          <w:color w:val="000000"/>
-          <w:sz w:val="20"/>
-          <w:szCs w:val="20"/>
-          <w:bdr w:val="none" w:sz="0" w:space="0" w:color="auto" w:frame="1"/>
-        </w:rPr>
-        <w:t>between them</w:t>
-      </w:r>
-      <w:r>
-        <w:rPr>
-          <w:rFonts w:ascii="Arial" w:hAnsi="Arial" w:cs="Arial"/>
-          <w:i/>
-          <w:color w:val="000000"/>
-          <w:sz w:val="20"/>
-          <w:szCs w:val="20"/>
-          <w:bdr w:val="none" w:sz="0" w:space="0" w:color="auto" w:frame="1"/>
-        </w:rPr>
-        <w:t xml:space="preserve">. Each class </w:t>
-      </w:r>
-      <w:r>
-        <w:rPr>
-          <w:rFonts w:ascii="Arial" w:hAnsi="Arial" w:cs="Arial"/>
-          <w:i/>
-          <w:color w:val="000000"/>
-          <w:sz w:val="20"/>
-          <w:szCs w:val="20"/>
-          <w:bdr w:val="none" w:sz="0" w:space="0" w:color="auto" w:frame="1"/>
-        </w:rPr>
-        <w:t xml:space="preserve">rectangle </w:t>
-      </w:r>
-      <w:r>
-        <w:rPr>
-          <w:rFonts w:ascii="Arial" w:hAnsi="Arial" w:cs="Arial"/>
-          <w:i/>
-          <w:color w:val="000000"/>
-          <w:sz w:val="20"/>
-          <w:szCs w:val="20"/>
-          <w:bdr w:val="none" w:sz="0" w:space="0" w:color="auto" w:frame="1"/>
-        </w:rPr>
-        <w:t xml:space="preserve">on the diagram </w:t>
-      </w:r>
-      <w:r>
-        <w:rPr>
-          <w:rFonts w:ascii="Arial" w:hAnsi="Arial" w:cs="Arial"/>
-          <w:b/>
-          <w:i/>
-          <w:color w:val="000000"/>
-          <w:sz w:val="20"/>
-          <w:szCs w:val="20"/>
-          <w:bdr w:val="none" w:sz="0" w:space="0" w:color="auto" w:frame="1"/>
-        </w:rPr>
-        <w:t xml:space="preserve">must </w:t>
-      </w:r>
-      <w:r>
-        <w:rPr>
-          <w:rFonts w:ascii="Arial" w:hAnsi="Arial" w:cs="Arial"/>
-          <w:b/>
-          <w:i/>
-          <w:color w:val="000000"/>
-          <w:sz w:val="20"/>
-          <w:szCs w:val="20"/>
-          <w:bdr w:val="none" w:sz="0" w:space="0" w:color="auto" w:frame="1"/>
-        </w:rPr>
-        <w:t xml:space="preserve">also </w:t>
-      </w:r>
-      <w:r>
-        <w:rPr>
-          <w:rFonts w:ascii="Arial" w:hAnsi="Arial" w:cs="Arial"/>
-          <w:b/>
-          <w:i/>
-          <w:color w:val="000000"/>
-          <w:sz w:val="20"/>
-          <w:szCs w:val="20"/>
-          <w:bdr w:val="none" w:sz="0" w:space="0" w:color="auto" w:frame="1"/>
-        </w:rPr>
-        <w:t xml:space="preserve">include the attributes </w:t>
-      </w:r>
-      <w:r>
-        <w:rPr>
-          <w:rFonts w:ascii="Arial" w:hAnsi="Arial" w:cs="Arial"/>
-          <w:b/>
-          <w:i/>
-          <w:color w:val="000000"/>
-          <w:sz w:val="20"/>
-          <w:szCs w:val="20"/>
-          <w:bdr w:val="none" w:sz="0" w:space="0" w:color="auto" w:frame="1"/>
-        </w:rPr>
-        <w:t xml:space="preserve">and the methods of </w:t>
-      </w:r>
-      <w:r>
-        <w:rPr>
-          <w:rFonts w:ascii="Arial" w:hAnsi="Arial" w:cs="Arial"/>
-          <w:b/>
-          <w:i/>
-          <w:color w:val="000000"/>
-          <w:sz w:val="20"/>
-          <w:szCs w:val="20"/>
-          <w:bdr w:val="none" w:sz="0" w:space="0" w:color="auto" w:frame="1"/>
-        </w:rPr>
-        <w:t>the class</w:t>
-      </w:r>
-      <w:r>
-        <w:rPr>
-          <w:rFonts w:ascii="Arial" w:hAnsi="Arial" w:cs="Arial"/>
-          <w:b/>
-          <w:i/>
-          <w:color w:val="000000"/>
-          <w:sz w:val="20"/>
-          <w:szCs w:val="20"/>
-          <w:bdr w:val="none" w:sz="0" w:space="0" w:color="auto" w:frame="1"/>
-        </w:rPr>
-        <w:t xml:space="preserve"> </w:t>
-      </w:r>
-      <w:r>
-        <w:rPr>
-          <w:rFonts w:ascii="Arial" w:hAnsi="Arial" w:cs="Arial"/>
-          <w:i/>
-          <w:color w:val="000000"/>
-          <w:sz w:val="20"/>
-          <w:szCs w:val="20"/>
-          <w:bdr w:val="none" w:sz="0" w:space="0" w:color="auto" w:frame="1"/>
-        </w:rPr>
-        <w:t xml:space="preserve">(they can be refined between </w:t>
-      </w:r>
-      <w:r>
-        <w:rPr>
-          <w:rFonts w:ascii="Arial" w:hAnsi="Arial" w:cs="Arial"/>
-          <w:i/>
-          <w:color w:val="000000"/>
-          <w:sz w:val="20"/>
-          <w:szCs w:val="20"/>
-          <w:bdr w:val="none" w:sz="0" w:space="0" w:color="auto" w:frame="1"/>
-        </w:rPr>
-        <w:t>increment</w:t>
-      </w:r>
-      <w:r>
-        <w:rPr>
-          <w:rFonts w:ascii="Arial" w:hAnsi="Arial" w:cs="Arial"/>
-          <w:i/>
-          <w:color w:val="000000"/>
-          <w:sz w:val="20"/>
-          <w:szCs w:val="20"/>
-          <w:bdr w:val="none" w:sz="0" w:space="0" w:color="auto" w:frame="1"/>
-        </w:rPr>
-        <w:t>s)</w:t>
-      </w:r>
-      <w:r>
-        <w:rPr>
-          <w:rFonts w:ascii="Arial" w:hAnsi="Arial" w:cs="Arial"/>
-          <w:i/>
-          <w:color w:val="000000"/>
-          <w:sz w:val="20"/>
-          <w:szCs w:val="20"/>
-          <w:bdr w:val="none" w:sz="0" w:space="0" w:color="auto" w:frame="1"/>
-        </w:rPr>
-        <w:t>.</w:t>
-      </w:r>
-      <w:r>
-        <w:rPr>
-          <w:rFonts w:ascii="Arial" w:hAnsi="Arial" w:cs="Arial"/>
-          <w:i/>
-          <w:color w:val="000000"/>
-          <w:sz w:val="20"/>
-          <w:szCs w:val="20"/>
-          <w:bdr w:val="none" w:sz="0" w:space="0" w:color="auto" w:frame="1"/>
-        </w:rPr>
-        <w:t xml:space="preserve"> </w:t>
-      </w:r>
-      <w:r>
-        <w:rPr>
-          <w:rFonts w:ascii="Arial" w:hAnsi="Arial" w:cs="Arial"/>
-          <w:i/>
-          <w:color w:val="000000"/>
-          <w:sz w:val="20"/>
-          <w:szCs w:val="20"/>
-          <w:bdr w:val="none" w:sz="0" w:space="0" w:color="auto" w:frame="1"/>
-        </w:rPr>
-        <w:t xml:space="preserve"> All the </w:t>
-      </w:r>
-      <w:r>
-        <w:rPr>
-          <w:rFonts w:ascii="Arial" w:hAnsi="Arial" w:cs="Arial"/>
-          <w:b/>
-          <w:i/>
-          <w:color w:val="000000"/>
-          <w:sz w:val="20"/>
-          <w:szCs w:val="20"/>
-          <w:bdr w:val="none" w:sz="0" w:space="0" w:color="auto" w:frame="1"/>
-        </w:rPr>
-        <w:t>relationships between classes and their multiplicity</w:t>
-      </w:r>
-      <w:r>
-        <w:rPr>
-          <w:rFonts w:ascii="Arial" w:hAnsi="Arial" w:cs="Arial"/>
-          <w:i/>
-          <w:color w:val="000000"/>
-          <w:sz w:val="20"/>
-          <w:szCs w:val="20"/>
-          <w:bdr w:val="none" w:sz="0" w:space="0" w:color="auto" w:frame="1"/>
-        </w:rPr>
-        <w:t xml:space="preserve"> must be shown on the class diagram. </w:t>
-      </w:r>
-    </w:p>
-    <w:p>
-      <w:pPr>
-        <w:shd w:val="clear" w:color="auto" w:fill="FFFFFF"/>
-        <w:rPr>
-          <w:rFonts w:ascii="Arial" w:hAnsi="Arial" w:cs="Arial"/>
-          <w:i/>
-          <w:color w:val="000000"/>
-          <w:sz w:val="10"/>
-          <w:szCs w:val="10"/>
-          <w:bdr w:val="none" w:sz="0" w:space="0" w:color="auto" w:frame="1"/>
-        </w:rPr>
-      </w:pPr>
-    </w:p>
-    <w:p>
-      <w:pPr>
-        <w:shd w:val="clear" w:color="auto" w:fill="FFFFFF"/>
-        <w:rPr>
-          <w:rFonts w:ascii="Arial" w:hAnsi="Arial" w:cs="Arial"/>
-          <w:i/>
-          <w:color w:val="000000"/>
-          <w:sz w:val="20"/>
-          <w:szCs w:val="20"/>
-          <w:bdr w:val="none" w:sz="0" w:space="0" w:color="auto" w:frame="1"/>
-        </w:rPr>
-      </w:pPr>
-      <w:r>
-        <w:rPr>
-          <w:rFonts w:ascii="Arial" w:hAnsi="Arial" w:cs="Arial"/>
-          <w:i/>
-          <w:color w:val="000000"/>
-          <w:sz w:val="20"/>
-          <w:szCs w:val="20"/>
-          <w:bdr w:val="none" w:sz="0" w:space="0" w:color="auto" w:frame="1"/>
-        </w:rPr>
-        <w:t xml:space="preserve">A </w:t>
-      </w:r>
-      <w:r>
-        <w:rPr>
-          <w:rFonts w:cs="Arial"/>
-          <w:b/>
-          <w:bCs/>
-          <w:i/>
-          <w:color w:val="000000"/>
-          <w:sz w:val="20"/>
-          <w:szCs w:val="20"/>
-          <w:bdr w:val="none" w:sz="0" w:space="0" w:color="auto" w:frame="1"/>
-        </w:rPr>
-        <w:t>S</w:t>
-      </w:r>
-      <w:r>
-        <w:rPr>
-          <w:rFonts w:ascii="Arial" w:hAnsi="Arial" w:cs="Arial"/>
-          <w:b/>
-          <w:bCs/>
-          <w:i/>
-          <w:color w:val="000000"/>
-          <w:sz w:val="20"/>
-          <w:szCs w:val="20"/>
-          <w:bdr w:val="none" w:sz="0" w:space="0" w:color="auto" w:frame="1"/>
-        </w:rPr>
-        <w:t xml:space="preserve">equence </w:t>
-      </w:r>
-      <w:r>
-        <w:rPr>
-          <w:rFonts w:cs="Arial"/>
-          <w:b/>
-          <w:bCs/>
-          <w:i/>
-          <w:color w:val="000000"/>
-          <w:sz w:val="20"/>
-          <w:szCs w:val="20"/>
-          <w:bdr w:val="none" w:sz="0" w:space="0" w:color="auto" w:frame="1"/>
-        </w:rPr>
-        <w:t>D</w:t>
-      </w:r>
-      <w:r>
-        <w:rPr>
-          <w:rFonts w:ascii="Arial" w:hAnsi="Arial" w:cs="Arial"/>
-          <w:b/>
-          <w:bCs/>
-          <w:i/>
-          <w:color w:val="000000"/>
-          <w:sz w:val="20"/>
-          <w:szCs w:val="20"/>
-          <w:bdr w:val="none" w:sz="0" w:space="0" w:color="auto" w:frame="1"/>
-        </w:rPr>
-        <w:t>iagram</w:t>
-      </w:r>
-      <w:r>
-        <w:rPr>
-          <w:rFonts w:ascii="Arial" w:hAnsi="Arial" w:cs="Arial"/>
-          <w:i/>
-          <w:color w:val="000000"/>
-          <w:sz w:val="20"/>
-          <w:szCs w:val="20"/>
-          <w:bdr w:val="none" w:sz="0" w:space="0" w:color="auto" w:frame="1"/>
-        </w:rPr>
-        <w:t xml:space="preserve"> simply depicts </w:t>
-      </w:r>
-      <w:r>
-        <w:rPr>
-          <w:rFonts w:ascii="Arial" w:hAnsi="Arial" w:cs="Arial"/>
-          <w:b/>
-          <w:bCs/>
-          <w:i/>
-          <w:color w:val="000000"/>
-          <w:sz w:val="20"/>
-          <w:szCs w:val="20"/>
-          <w:bdr w:val="none" w:sz="0" w:space="0" w:color="auto" w:frame="1"/>
-        </w:rPr>
-        <w:t>interaction</w:t>
-      </w:r>
-      <w:r>
-        <w:rPr>
-          <w:rFonts w:ascii="Arial" w:hAnsi="Arial" w:cs="Arial"/>
-          <w:i/>
-          <w:color w:val="000000"/>
-          <w:sz w:val="20"/>
-          <w:szCs w:val="20"/>
-          <w:bdr w:val="none" w:sz="0" w:space="0" w:color="auto" w:frame="1"/>
-        </w:rPr>
-        <w:t xml:space="preserve"> </w:t>
-      </w:r>
-      <w:r>
-        <w:rPr>
-          <w:rFonts w:ascii="Arial" w:hAnsi="Arial" w:cs="Arial"/>
-          <w:b/>
-          <w:bCs/>
-          <w:i/>
-          <w:color w:val="000000"/>
-          <w:sz w:val="20"/>
-          <w:szCs w:val="20"/>
-          <w:bdr w:val="none" w:sz="0" w:space="0" w:color="auto" w:frame="1"/>
-        </w:rPr>
-        <w:t>between objects</w:t>
-      </w:r>
-      <w:r>
-        <w:rPr>
-          <w:rFonts w:ascii="Arial" w:hAnsi="Arial" w:cs="Arial"/>
-          <w:i/>
-          <w:color w:val="000000"/>
-          <w:sz w:val="20"/>
-          <w:szCs w:val="20"/>
-          <w:bdr w:val="none" w:sz="0" w:space="0" w:color="auto" w:frame="1"/>
-        </w:rPr>
-        <w:t xml:space="preserve"> (or </w:t>
-      </w:r>
-      <w:r>
-        <w:rPr>
-          <w:rFonts w:ascii="Arial" w:hAnsi="Arial" w:cs="Arial"/>
-          <w:b/>
-          <w:bCs/>
-          <w:i/>
-          <w:color w:val="000000"/>
-          <w:sz w:val="20"/>
-          <w:szCs w:val="20"/>
-          <w:bdr w:val="none" w:sz="0" w:space="0" w:color="auto" w:frame="1"/>
-        </w:rPr>
-        <w:t>functions</w:t>
-      </w:r>
-      <w:r>
-        <w:rPr>
-          <w:rFonts w:ascii="Arial" w:hAnsi="Arial" w:cs="Arial"/>
-          <w:b/>
-          <w:bCs/>
-          <w:i/>
-          <w:color w:val="000000"/>
-          <w:sz w:val="20"/>
-          <w:szCs w:val="20"/>
-          <w:bdr w:val="none" w:sz="0" w:space="0" w:color="auto" w:frame="1"/>
-        </w:rPr>
-        <w:t xml:space="preserve"> -</w:t>
-      </w:r>
-      <w:r>
-        <w:rPr>
-          <w:rFonts w:ascii="Arial" w:hAnsi="Arial" w:cs="Arial"/>
-          <w:i/>
-          <w:color w:val="000000"/>
-          <w:sz w:val="20"/>
-          <w:szCs w:val="20"/>
-          <w:bdr w:val="none" w:sz="0" w:space="0" w:color="auto" w:frame="1"/>
-        </w:rPr>
-        <w:t xml:space="preserve"> in our case</w:t>
-      </w:r>
-      <w:r>
-        <w:rPr>
-          <w:rFonts w:ascii="Arial" w:hAnsi="Arial" w:cs="Arial"/>
-          <w:i/>
-          <w:color w:val="000000"/>
-          <w:sz w:val="20"/>
-          <w:szCs w:val="20"/>
-          <w:bdr w:val="none" w:sz="0" w:space="0" w:color="auto" w:frame="1"/>
-        </w:rPr>
-        <w:t xml:space="preserve"> -</w:t>
-      </w:r>
-      <w:r>
-        <w:rPr>
-          <w:rFonts w:ascii="Arial" w:hAnsi="Arial" w:cs="Arial"/>
-          <w:i/>
-          <w:color w:val="000000"/>
-          <w:sz w:val="20"/>
-          <w:szCs w:val="20"/>
-          <w:bdr w:val="none" w:sz="0" w:space="0" w:color="auto" w:frame="1"/>
-        </w:rPr>
-        <w:t xml:space="preserve"> for non</w:t>
-      </w:r>
-      <w:r>
-        <w:rPr>
-          <w:rFonts w:ascii="Arial" w:hAnsi="Arial" w:cs="Arial"/>
-          <w:i/>
-          <w:color w:val="000000"/>
-          <w:sz w:val="20"/>
-          <w:szCs w:val="20"/>
-          <w:bdr w:val="none" w:sz="0" w:space="0" w:color="auto" w:frame="1"/>
-        </w:rPr>
-        <w:t>-</w:t>
-      </w:r>
-      <w:r>
-        <w:rPr>
-          <w:rFonts w:ascii="Arial" w:hAnsi="Arial" w:cs="Arial"/>
-          <w:i/>
-          <w:color w:val="000000"/>
-          <w:sz w:val="20"/>
-          <w:szCs w:val="20"/>
-          <w:bdr w:val="none" w:sz="0" w:space="0" w:color="auto" w:frame="1"/>
-        </w:rPr>
-        <w:t>OOP systems)</w:t>
-      </w:r>
-      <w:r>
-        <w:rPr>
-          <w:rFonts w:ascii="Arial" w:hAnsi="Arial" w:cs="Arial"/>
-          <w:i/>
-          <w:color w:val="000000"/>
-          <w:sz w:val="20"/>
-          <w:szCs w:val="20"/>
-          <w:bdr w:val="none" w:sz="0" w:space="0" w:color="auto" w:frame="1"/>
-        </w:rPr>
-        <w:t xml:space="preserve"> in a sequential order</w:t>
-      </w:r>
-      <w:r>
-        <w:rPr>
-          <w:rFonts w:ascii="Arial" w:hAnsi="Arial" w:cs="Arial"/>
-          <w:i/>
-          <w:color w:val="000000"/>
-          <w:sz w:val="20"/>
-          <w:szCs w:val="20"/>
-          <w:bdr w:val="none" w:sz="0" w:space="0" w:color="auto" w:frame="1"/>
-        </w:rPr>
-        <w:t xml:space="preserve">, </w:t>
-      </w:r>
-      <w:r>
-        <w:rPr>
-          <w:rFonts w:ascii="Arial" w:hAnsi="Arial" w:cs="Arial"/>
-          <w:i/>
-          <w:color w:val="000000"/>
-          <w:sz w:val="20"/>
-          <w:szCs w:val="20"/>
-          <w:bdr w:val="none" w:sz="0" w:space="0" w:color="auto" w:frame="1"/>
-        </w:rPr>
-        <w:t>i.e. the order in which these interactions take place.</w:t>
-      </w:r>
-      <w:r>
-        <w:rPr>
-          <w:rFonts w:ascii="Arial" w:hAnsi="Arial" w:cs="Arial"/>
-          <w:i/>
-          <w:color w:val="000000"/>
-          <w:sz w:val="20"/>
-          <w:szCs w:val="20"/>
-          <w:bdr w:val="none" w:sz="0" w:space="0" w:color="auto" w:frame="1"/>
-        </w:rPr>
-        <w:t xml:space="preserve"> </w:t>
-      </w:r>
-      <w:r>
-        <w:rPr>
-          <w:rFonts w:ascii="Arial" w:hAnsi="Arial" w:cs="Arial"/>
-          <w:i/>
-          <w:color w:val="000000"/>
-          <w:sz w:val="20"/>
-          <w:szCs w:val="20"/>
-          <w:bdr w:val="none" w:sz="0" w:space="0" w:color="auto" w:frame="1"/>
-        </w:rPr>
-        <w:t xml:space="preserve">Sequence diagrams describe how and in what order the objects in a system function. </w:t>
-      </w:r>
-    </w:p>
-    <w:p>
-      <w:pPr>
-        <w:pStyle w:val="Heading1"/>
-      </w:pPr>
-      <w:r>
-        <w:t>Operating Environment</w:t>
-      </w:r>
-      <w:r>
-        <w:t> </w:t>
-      </w:r>
-      <w:r>
-        <w:t>(5 points)</w:t>
-      </w:r>
-    </w:p>
-    <w:p>
-      <w:pPr>
-        <w:shd w:val="clear" w:color="auto" w:fill="FFFFFF"/>
-        <w:rPr>
-          <w:rFonts w:ascii="Arial" w:hAnsi="Arial" w:cs="Arial"/>
-          <w:i/>
-          <w:iCs/>
-          <w:color w:val="000000"/>
-          <w:sz w:val="20"/>
-          <w:szCs w:val="20"/>
-          <w:bdr w:val="none" w:sz="0" w:space="0" w:color="auto" w:frame="1"/>
-        </w:rPr>
-      </w:pPr>
-      <w:r>
-        <w:rPr>
-          <w:rFonts w:ascii="Arial" w:hAnsi="Arial" w:cs="Arial"/>
-          <w:i/>
-          <w:iCs/>
-          <w:color w:val="000000"/>
-          <w:sz w:val="20"/>
-          <w:szCs w:val="20"/>
-          <w:bdr w:val="none" w:sz="0" w:space="0" w:color="auto" w:frame="1"/>
-        </w:rPr>
-        <w:t>Describe the environment in which the software will operate, including the hardware platform, operating system and versions, and any other software components or applications with which it must peacefully coexist.</w:t>
-      </w:r>
-    </w:p>
-    <w:p>
-      <w:pPr>
-        <w:pStyle w:val="Heading1"/>
-        <w:rPr>
-          <w:bdr w:val="none" w:sz="0" w:space="0" w:color="auto" w:frame="1"/>
-        </w:rPr>
-      </w:pPr>
-      <w:r>
-        <w:rPr>
-          <w:bdr w:val="none" w:sz="0" w:space="0" w:color="auto" w:frame="1"/>
-        </w:rPr>
-        <w:t xml:space="preserve">Assumptions and Dependencies </w:t>
-      </w:r>
-      <w:r>
-        <w:rPr>
-          <w:bdr w:val="none" w:sz="0" w:space="0" w:color="auto" w:frame="1"/>
-        </w:rPr>
-        <w:t>(5 points)</w:t>
-      </w:r>
-    </w:p>
-    <w:p>
-      <w:pPr>
-        <w:shd w:val="clear" w:color="auto" w:fill="FFFFFF"/>
-        <w:rPr>
-          <w:rFonts w:ascii="Arial" w:hAnsi="Arial" w:cs="Arial"/>
-          <w:i/>
-          <w:iCs/>
-          <w:color w:val="000000"/>
-          <w:sz w:val="20"/>
-          <w:szCs w:val="20"/>
-          <w:bdr w:val="none" w:sz="0" w:space="0" w:color="auto" w:frame="1"/>
-        </w:rPr>
-      </w:pPr>
-      <w:r>
-        <w:rPr>
-          <w:rFonts w:ascii="Arial" w:hAnsi="Arial" w:cs="Arial"/>
-          <w:i/>
-          <w:iCs/>
-          <w:color w:val="000000"/>
-          <w:sz w:val="20"/>
-          <w:szCs w:val="20"/>
-          <w:bdr w:val="none" w:sz="0" w:space="0" w:color="auto" w:frame="1"/>
-        </w:rPr>
-        <w:t>List any assumed factors (as opposed to known facts) that could affect the requirements stated in this document. These could include third-party or commercial components that you plan to use, issues around the development or operating environment, or constraints. The project could be affected if these assumptions are incorrect, are not shared, or change. Also identify any dependencies the project has on external factors, such as software components that you intend to reuse from another project.</w:t>
-      </w:r>
-    </w:p>
-    <w:p/>
-    <w:p/>
-    <w:p/>
-    <w:p/>
-    <w:p/>
-    <w:p/>
-    <w:p/>
-    <w:p/>
-    <w:p/>
-    <w:p/>
-    <w:p/>
-    <w:p/>
-    <w:p/>
-    <w:p/>
-    <w:p/>
-    <w:p/>
-    <w:p/>
-    <w:p/>
-    <w:p/>
-    <w:p/>
-    <w:p/>
-    <w:p/>
-    <w:p/>
-    <w:p/>
-    <w:p/>
-    <w:p/>
-    <w:p/>
-    <w:p/>
-    <w:p/>
-    <w:p/>
-    <w:p/>
-    <w:p/>
-    <w:p/>
-    <w:p/>
-    <w:p/>
-    <w:p/>
-    <w:p/>
-    <w:p/>
-    <w:p/>
-    <w:p/>
-    <w:p/>
-    <w:p/>
-    <w:p/>
-    <w:p/>
-    <w:p>
-      <w:r>
-        <w:rPr>
-          <w:rFonts w:ascii="Arial" w:hAnsi="Arial" w:cs="Arial"/>
-          <w:b/>
-          <w:bCs/>
-          <w:color w:val="000000" w:themeColor="text1"/>
-          <w:sz w:val="20"/>
-          <w:szCs w:val="20"/>
-          <w:u w:val="single"/>
-        </w:rPr>
-        <w:t>Increment 1</w:t>
-      </w:r>
-      <w:r>
-        <w:rPr>
-          <w:rFonts w:ascii="Arial" w:hAnsi="Arial" w:cs="Arial"/>
-          <w:b/>
-          <w:bCs/>
-          <w:color w:val="000000" w:themeColor="text1"/>
-          <w:sz w:val="20"/>
-          <w:szCs w:val="20"/>
-        </w:rPr>
-        <w:t xml:space="preserve"> </w:t>
-      </w:r>
-    </w:p>
-    <w:p/>
-    <w:p>
-      <w:r>
-        <w:rPr>
-          <w:rFonts w:ascii="Arial" w:hAnsi="Arial" w:cs="Arial"/>
-          <w:b/>
-          <w:bCs/>
-          <w:color w:val="000000" w:themeColor="text1"/>
-          <w:sz w:val="20"/>
-          <w:szCs w:val="20"/>
-          <w:u w:val="single"/>
-        </w:rPr>
-        <w:t>Progress Report</w:t>
-      </w:r>
-    </w:p>
-    <w:p>
-      <w:pPr>
-        <w:spacing w:line="259" w:lineRule="auto"/>
-        <w:ind w:firstLine="720"/>
-        <w:rPr>
-          <w:rFonts w:ascii="Arial" w:hAnsi="Arial" w:cs="Arial"/>
-          <w:color w:val="000000" w:themeColor="text1"/>
-          <w:sz w:val="20"/>
-          <w:szCs w:val="20"/>
-        </w:rPr>
-      </w:pPr>
-      <w:r>
-        <w:rPr>
-          <w:rFonts w:ascii="Arial" w:hAnsi="Arial" w:cs="Arial"/>
-          <w:color w:val="000000" w:themeColor="text1"/>
-          <w:sz w:val="20"/>
-          <w:szCs w:val="20"/>
-        </w:rPr>
-        <w:t>During this increment</w:t>
-      </w:r>
-      <w:r>
-        <w:rPr>
-          <w:rFonts w:ascii="Arial" w:hAnsi="Arial" w:cs="Arial"/>
-          <w:color w:val="000000" w:themeColor="text1"/>
-          <w:sz w:val="20"/>
-          <w:szCs w:val="20"/>
-        </w:rPr>
-        <w:t>,</w:t>
-      </w:r>
-      <w:r>
-        <w:rPr>
-          <w:rFonts w:ascii="Arial" w:hAnsi="Arial" w:cs="Arial"/>
-          <w:color w:val="000000" w:themeColor="text1"/>
-          <w:sz w:val="20"/>
-          <w:szCs w:val="20"/>
-        </w:rPr>
-        <w:t xml:space="preserve"> we accomplished a general breakdown of workload distribution for the project while deciding on which 5 games we were going to implement.</w:t>
-      </w:r>
-      <w:r>
-        <w:rPr>
-          <w:rFonts w:ascii="Arial" w:hAnsi="Arial" w:cs="Arial"/>
-          <w:color w:val="000000" w:themeColor="text1"/>
-          <w:sz w:val="20"/>
-          <w:szCs w:val="20"/>
-        </w:rPr>
-        <w:t xml:space="preserve"> The only challenge, a small one, we faced was getting a weekly meeting time set up to allow us to go over what we have accomplished, some challenges, and what needs to happen over the next week.</w:t>
-      </w:r>
-      <w:r>
-        <w:rPr>
-          <w:rFonts w:ascii="Arial" w:hAnsi="Arial" w:cs="Arial"/>
-          <w:color w:val="000000" w:themeColor="text1"/>
-          <w:sz w:val="20"/>
-          <w:szCs w:val="20"/>
-        </w:rPr>
-        <w:t xml:space="preserve"> For this first increment, Seth will be handling the GUI and one of the games: pong. Mackenzie and Michael are teaming up </w:t>
-      </w:r>
-      <w:r>
-        <w:rPr>
-          <w:rFonts w:ascii="Arial" w:hAnsi="Arial" w:cs="Arial"/>
-          <w:color w:val="000000" w:themeColor="text1"/>
-          <w:sz w:val="20"/>
-          <w:szCs w:val="20"/>
-        </w:rPr>
-        <w:t xml:space="preserve">to work on </w:t>
-      </w:r>
-      <w:r>
-        <w:rPr>
-          <w:rFonts w:ascii="Arial" w:hAnsi="Arial" w:cs="Arial"/>
-          <w:color w:val="000000" w:themeColor="text1"/>
-          <w:sz w:val="20"/>
-          <w:szCs w:val="20"/>
-        </w:rPr>
-        <w:t xml:space="preserve">a </w:t>
-      </w:r>
-      <w:r>
-        <w:rPr>
-          <w:rFonts w:ascii="Arial" w:hAnsi="Arial" w:cs="Arial"/>
-          <w:color w:val="000000" w:themeColor="text1"/>
-          <w:sz w:val="20"/>
-          <w:szCs w:val="20"/>
-        </w:rPr>
-        <w:t>Flappy bird</w:t>
-      </w:r>
-      <w:r>
-        <w:rPr>
-          <w:rFonts w:ascii="Arial" w:hAnsi="Arial" w:cs="Arial"/>
-          <w:color w:val="000000" w:themeColor="text1"/>
-          <w:sz w:val="20"/>
-          <w:szCs w:val="20"/>
-        </w:rPr>
-        <w:t xml:space="preserve"> style game</w:t>
-      </w:r>
-      <w:r>
-        <w:rPr>
-          <w:rFonts w:ascii="Arial" w:hAnsi="Arial" w:cs="Arial"/>
-          <w:color w:val="000000" w:themeColor="text1"/>
-          <w:sz w:val="20"/>
-          <w:szCs w:val="20"/>
-        </w:rPr>
-        <w:t xml:space="preserve">, </w:t>
-      </w:r>
-      <w:r>
-        <w:rPr>
-          <w:rFonts w:ascii="Arial" w:hAnsi="Arial" w:cs="Arial"/>
-          <w:color w:val="000000" w:themeColor="text1"/>
-          <w:sz w:val="20"/>
-          <w:szCs w:val="20"/>
-        </w:rPr>
-        <w:t xml:space="preserve">Andrew will be getting started on implementing the high scores for each game and Joe will </w:t>
-      </w:r>
-      <w:r>
-        <w:rPr>
-          <w:rFonts w:ascii="Arial" w:hAnsi="Arial" w:cs="Arial"/>
-          <w:color w:val="000000" w:themeColor="text1"/>
-          <w:sz w:val="20"/>
-          <w:szCs w:val="20"/>
-        </w:rPr>
-        <w:t xml:space="preserve">be getting started on the game, Snake. </w:t>
-      </w:r>
-    </w:p>
-    <w:p>
-      <w:pPr>
-        <w:spacing w:line="259" w:lineRule="auto"/>
-        <w:ind w:firstLine="720"/>
-        <w:rPr>
-          <w:rFonts w:ascii="Arial" w:hAnsi="Arial" w:cs="Arial"/>
-          <w:color w:val="000000" w:themeColor="text1"/>
-          <w:sz w:val="20"/>
-          <w:szCs w:val="20"/>
-        </w:rPr>
-      </w:pPr>
-    </w:p>
-    <w:p>
-      <w:pPr>
-        <w:pStyle w:val="Caption"/>
-        <w:keepNext/>
-        <w:rPr>
-          <w:sz w:val="20"/>
-          <w:szCs w:val="20"/>
-        </w:rPr>
-      </w:pPr>
-      <w:r>
-        <w:rPr>
-          <w:sz w:val="20"/>
-          <w:szCs w:val="20"/>
-        </w:rPr>
-        <w:lastRenderedPageBreak/>
-        <w:t>Draft/</w:t>
-      </w:r>
-      <w:proofErr w:type="gramStart"/>
-      <w:r>
-        <w:rPr>
-          <w:sz w:val="20"/>
-          <w:szCs w:val="20"/>
-        </w:rPr>
-        <w:t>Prototype  Schema</w:t>
-      </w:r>
-      <w:proofErr w:type="gramEnd"/>
-      <w:r>
-        <w:rPr>
-          <w:sz w:val="20"/>
-          <w:szCs w:val="20"/>
-        </w:rPr>
-        <w:t xml:space="preserve"> </w:t>
-      </w:r>
-      <w:r>
-        <w:rPr>
-          <w:sz w:val="20"/>
-          <w:szCs w:val="20"/>
-        </w:rPr>
-        <w:t>(</w:t>
-      </w:r>
-      <w:r>
-        <w:rPr>
-          <w:sz w:val="20"/>
-          <w:szCs w:val="20"/>
-        </w:rPr>
-        <w:t>SQLite3</w:t>
-      </w:r>
-      <w:r>
-        <w:rPr>
-          <w:sz w:val="20"/>
-          <w:szCs w:val="20"/>
-        </w:rPr>
-        <w:t xml:space="preserve">) for </w:t>
-      </w:r>
-      <w:proofErr w:type="spellStart"/>
-      <w:r>
-        <w:rPr>
-          <w:sz w:val="20"/>
-          <w:szCs w:val="20"/>
-        </w:rPr>
-        <w:t>Highscores</w:t>
-      </w:r>
-      <w:proofErr w:type="spellEnd"/>
-    </w:p>
-    <w:p>
-      <w:pPr>
-        <w:keepNext/>
-        <w:spacing w:line="259" w:lineRule="auto"/>
-        <w:ind w:firstLine="720"/>
-      </w:pPr>
-      <w:r>
-        <w:rPr>
-          <w:noProof/>
         </w:rPr>
         <w:drawing>
-          <wp:inline distT="0" distB="0" distL="0" distR="0" wp14:anchorId="7624C7AC" wp14:editId="622F384E">
-            <wp:extent cx="4583430" cy="5597724"/>
-            <wp:effectExtent l="0" t="0" r="1270" b="3175"/>
-            <wp:docPr id="1" name="Picture 1" descr="A sign on the side of the street&#10;&#10;Description automatically generated"/>
+          <wp:inline distT="0" distB="0" distL="0" distR="0" wp14:anchorId="499D0221" wp14:editId="7E383791">
+            <wp:extent cx="7929301" cy="4748420"/>
+            <wp:effectExtent l="3175" t="0" r="0" b="0"/>
+            <wp:docPr id="2" name="Picture 2" descr="Chart&#10;&#10;Description automatically generated"/>
             <wp:cNvGraphicFramePr>
               <a:graphicFrameLocks xmlns:a="http://schemas.openxmlformats.org/drawingml/2006/main" noChangeAspect="1"/>
             </wp:cNvGraphicFramePr>
@@ -4009,11 +1640,101 @@
               <a:graphicData uri="http://schemas.openxmlformats.org/drawingml/2006/picture">
                 <pic:pic xmlns:pic="http://schemas.openxmlformats.org/drawingml/2006/picture">
                   <pic:nvPicPr>
-                    <pic:cNvPr id="0" name="Picture 1"/>
+                    <pic:cNvPr id="2" name="Picture 2" descr="Chart&#10;&#10;Description automatically generated"/>
                     <pic:cNvPicPr/>
                   </pic:nvPicPr>
                   <pic:blipFill>
-                    <a:blip r:embed="rId7">
+                    <a:blip r:embed="rId7"/>
+                    <a:stretch>
+                      <a:fillRect/>
+                    </a:stretch>
+                  </pic:blipFill>
+                  <pic:spPr>
+                    <a:xfrm rot="5400000">
+                      <a:off x="0" y="0"/>
+                      <a:ext cx="7967781" cy="4771464"/>
+                    </a:xfrm>
+                    <a:prstGeom prst="rect">
+                      <a:avLst/>
+                    </a:prstGeom>
+                  </pic:spPr>
+                </pic:pic>
+              </a:graphicData>
+            </a:graphic>
+          </wp:inline>
+        </w:drawing>
+      </w:r>
+    </w:p>
+    <w:p>
+      <w:pPr>
+        <w:pStyle w:val="Heading1"/>
+        <w:rPr>
+          <w:rFonts w:ascii="inherit" w:hAnsi="inherit" w:cs="Lucida Grande" w:hint="eastAsia"/>
+        </w:rPr>
+      </w:pPr>
+      <w:r>
+        <w:rPr>
+          <w:bdr w:val="none" w:sz="0" w:space="0" w:color="auto" w:frame="1"/>
+        </w:rPr>
+        <w:lastRenderedPageBreak/>
+        <w:t>Class Diagram</w:t>
+      </w:r>
+      <w:r>
+        <w:rPr>
+          <w:bdr w:val="none" w:sz="0" w:space="0" w:color="auto" w:frame="1"/>
+        </w:rPr>
+        <w:t> </w:t>
+      </w:r>
+      <w:r>
+        <w:rPr>
+          <w:bdr w:val="none" w:sz="0" w:space="0" w:color="auto" w:frame="1"/>
+        </w:rPr>
+        <w:t>and/</w:t>
+      </w:r>
+      <w:r>
+        <w:rPr>
+          <w:bdr w:val="none" w:sz="0" w:space="0" w:color="auto" w:frame="1"/>
+        </w:rPr>
+        <w:t>or</w:t>
+      </w:r>
+      <w:r>
+        <w:rPr>
+          <w:bdr w:val="none" w:sz="0" w:space="0" w:color="auto" w:frame="1"/>
+        </w:rPr>
+        <w:t xml:space="preserve"> Sequence Diagram</w:t>
+      </w:r>
+      <w:r>
+        <w:rPr>
+          <w:bdr w:val="none" w:sz="0" w:space="0" w:color="auto" w:frame="1"/>
+        </w:rPr>
+        <w:t>s</w:t>
+      </w:r>
+    </w:p>
+    <w:p>
+      <w:pPr>
+        <w:shd w:val="clear" w:color="auto" w:fill="FFFFFF" w:themeFill="background1"/>
+      </w:pPr>
+      <w:r>
+        <w:rPr>
+          <w:noProof/>
+        </w:rPr>
+        <w:drawing>
+          <wp:inline distT="0" distB="0" distL="0" distR="0" wp14:anchorId="49702A60" wp14:editId="7A779424">
+            <wp:extent cx="5967354" cy="6803634"/>
+            <wp:effectExtent l="0" t="0" r="0" b="0"/>
+            <wp:docPr id="1843361608" name="Picture 1843361608"/>
+            <wp:cNvGraphicFramePr>
+              <a:graphicFrameLocks xmlns:a="http://schemas.openxmlformats.org/drawingml/2006/main" noChangeAspect="1"/>
+            </wp:cNvGraphicFramePr>
+            <a:graphic xmlns:a="http://schemas.openxmlformats.org/drawingml/2006/main">
+              <a:graphicData uri="http://schemas.openxmlformats.org/drawingml/2006/picture">
+                <pic:pic xmlns:pic="http://schemas.openxmlformats.org/drawingml/2006/picture">
+                  <pic:nvPicPr>
+                    <pic:cNvPr id="0" name=""/>
+                    <pic:cNvPicPr/>
+                  </pic:nvPicPr>
+                  <pic:blipFill>
+                    <a:blip r:embed="rId8">
                       <a:extLst>
                         <a:ext uri="{28A0092B-C50C-407E-A947-70E740481C1C}">
                           <a14:useLocalDpi xmlns:a14="http://schemas.microsoft.com/office/drawing/2010/main" val="0"/>
@@ -4027,7 +1748,7 @@
                   <pic:spPr>
                     <a:xfrm>
                       <a:off x="0" y="0"/>
-                      <a:ext cx="4583430" cy="5597724"/>
+                      <a:ext cx="5967354" cy="6803634"/>
                     </a:xfrm>
                     <a:prstGeom prst="rect">
                       <a:avLst/>
@@ -4042,6 +1763,201 @@
     </w:p>
     <w:p>
       <w:pPr>
+        <w:shd w:val="clear" w:color="auto" w:fill="FFFFFF" w:themeFill="background1"/>
+        <w:rPr>
+          <w:rFonts w:ascii="Arial" w:hAnsi="Arial" w:cs="Arial"/>
+          <w:i/>
+          <w:iCs/>
+          <w:color w:val="000000" w:themeColor="text1"/>
+          <w:sz w:val="20"/>
+          <w:szCs w:val="20"/>
+        </w:rPr>
+      </w:pPr>
+      <w:r>
+        <w:rPr>
+          <w:noProof/>
+        </w:rPr>
+        <w:lastRenderedPageBreak/>
+        <w:drawing>
+          <wp:inline distT="0" distB="0" distL="0" distR="0" wp14:anchorId="0EDD60E5" wp14:editId="1BB1D97F">
+            <wp:extent cx="5857875" cy="2855714"/>
+            <wp:effectExtent l="0" t="0" r="0" b="0"/>
+            <wp:docPr id="28720993" name="Picture 28720993"/>
+            <wp:cNvGraphicFramePr>
+              <a:graphicFrameLocks xmlns:a="http://schemas.openxmlformats.org/drawingml/2006/main" noChangeAspect="1"/>
+            </wp:cNvGraphicFramePr>
+            <a:graphic xmlns:a="http://schemas.openxmlformats.org/drawingml/2006/main">
+              <a:graphicData uri="http://schemas.openxmlformats.org/drawingml/2006/picture">
+                <pic:pic xmlns:pic="http://schemas.openxmlformats.org/drawingml/2006/picture">
+                  <pic:nvPicPr>
+                    <pic:cNvPr id="0" name=""/>
+                    <pic:cNvPicPr/>
+                  </pic:nvPicPr>
+                  <pic:blipFill>
+                    <a:blip r:embed="rId9">
+                      <a:extLst>
+                        <a:ext uri="{28A0092B-C50C-407E-A947-70E740481C1C}">
+                          <a14:useLocalDpi xmlns:a14="http://schemas.microsoft.com/office/drawing/2010/main" val="0"/>
+                        </a:ext>
+                      </a:extLst>
+                    </a:blip>
+                    <a:stretch>
+                      <a:fillRect/>
+                    </a:stretch>
+                  </pic:blipFill>
+                  <pic:spPr>
+                    <a:xfrm>
+                      <a:off x="0" y="0"/>
+                      <a:ext cx="5857875" cy="2855714"/>
+                    </a:xfrm>
+                    <a:prstGeom prst="rect">
+                      <a:avLst/>
+                    </a:prstGeom>
+                  </pic:spPr>
+                </pic:pic>
+              </a:graphicData>
+            </a:graphic>
+          </wp:inline>
+        </w:drawing>
+      </w:r>
+    </w:p>
+    <w:p>
+      <w:pPr>
+        <w:shd w:val="clear" w:color="auto" w:fill="FFFFFF" w:themeFill="background1"/>
+        <w:rPr>
+          <w:rFonts w:ascii="Arial" w:hAnsi="Arial" w:cs="Arial"/>
+          <w:i/>
+          <w:iCs/>
+          <w:color w:val="000000" w:themeColor="text1"/>
+          <w:sz w:val="20"/>
+          <w:szCs w:val="20"/>
+        </w:rPr>
+      </w:pPr>
+    </w:p>
+    <w:p>
+      <w:pPr>
+        <w:shd w:val="clear" w:color="auto" w:fill="FFFFFF" w:themeFill="background1"/>
+        <w:rPr>
+          <w:rFonts w:ascii="Arial" w:hAnsi="Arial" w:cs="Arial"/>
+          <w:i/>
+          <w:iCs/>
+          <w:color w:val="000000" w:themeColor="text1"/>
+          <w:sz w:val="20"/>
+          <w:szCs w:val="20"/>
+        </w:rPr>
+      </w:pPr>
+    </w:p>
+    <w:p>
+      <w:pPr>
+        <w:shd w:val="clear" w:color="auto" w:fill="FFFFFF" w:themeFill="background1"/>
+        <w:rPr>
+          <w:rFonts w:ascii="Arial" w:hAnsi="Arial" w:cs="Arial"/>
+          <w:i/>
+          <w:iCs/>
+          <w:color w:val="000000" w:themeColor="text1"/>
+          <w:sz w:val="20"/>
+          <w:szCs w:val="20"/>
+        </w:rPr>
+      </w:pPr>
+    </w:p>
+    <w:p>
+      <w:pPr>
+        <w:pStyle w:val="Heading1"/>
+      </w:pPr>
+      <w:r>
+        <w:t>Operating Environment</w:t>
+      </w:r>
+    </w:p>
+    <w:p>
+      <w:pPr>
+        <w:spacing w:line="259" w:lineRule="auto"/>
+        <w:rPr>
+          <w:rFonts w:ascii="Arial" w:hAnsi="Arial" w:cs="Arial"/>
+          <w:color w:val="000000" w:themeColor="text1"/>
+          <w:sz w:val="20"/>
+          <w:szCs w:val="20"/>
+        </w:rPr>
+      </w:pPr>
+      <w:r>
+        <w:rPr>
+          <w:rFonts w:ascii="Arial" w:hAnsi="Arial" w:cs="Arial"/>
+          <w:color w:val="000000"/>
+          <w:sz w:val="20"/>
+          <w:szCs w:val="20"/>
+          <w:bdr w:val="none" w:sz="0" w:space="0" w:color="auto" w:frame="1"/>
+        </w:rPr>
+        <w:t xml:space="preserve">Our software works in any operating system environment as long as the user has python and the python library </w:t>
+      </w:r>
+      <w:proofErr w:type="spellStart"/>
+      <w:r>
+        <w:rPr>
+          <w:rFonts w:ascii="Arial" w:hAnsi="Arial" w:cs="Arial"/>
+          <w:color w:val="000000" w:themeColor="text1"/>
+          <w:sz w:val="20"/>
+          <w:szCs w:val="20"/>
+        </w:rPr>
+        <w:t>pygames</w:t>
+      </w:r>
+      <w:proofErr w:type="spellEnd"/>
+      <w:r>
+        <w:rPr>
+          <w:rFonts w:ascii="Arial" w:hAnsi="Arial" w:cs="Arial"/>
+          <w:color w:val="000000" w:themeColor="text1"/>
+          <w:sz w:val="20"/>
+          <w:szCs w:val="20"/>
+        </w:rPr>
+        <w:t xml:space="preserve"> </w:t>
+      </w:r>
+      <w:r>
+        <w:rPr>
+          <w:rFonts w:ascii="Arial" w:hAnsi="Arial" w:cs="Arial"/>
+          <w:color w:val="000000" w:themeColor="text1"/>
+          <w:sz w:val="20"/>
+          <w:szCs w:val="20"/>
+        </w:rPr>
+        <w:t xml:space="preserve">installed. </w:t>
+      </w:r>
+    </w:p>
+    <w:p>
+      <w:pPr>
+        <w:pStyle w:val="Heading1"/>
+      </w:pPr>
+      <w:r>
+        <w:rPr>
+          <w:bdr w:val="none" w:sz="0" w:space="0" w:color="auto" w:frame="1"/>
+        </w:rPr>
+        <w:t>Assumptions and Dependencies</w:t>
+      </w:r>
+    </w:p>
+    <w:p>
+      <w:pPr>
+        <w:rPr>
+          <w:rFonts w:ascii="Arial" w:eastAsia="Arial" w:hAnsi="Arial" w:cs="Arial"/>
+          <w:sz w:val="20"/>
+          <w:szCs w:val="20"/>
+        </w:rPr>
+      </w:pPr>
+      <w:r>
+        <w:rPr>
+          <w:rFonts w:ascii="Arial" w:eastAsia="Arial" w:hAnsi="Arial" w:cs="Arial"/>
+          <w:sz w:val="20"/>
+          <w:szCs w:val="20"/>
+        </w:rPr>
+        <w:t>As of right now, the only issues that our group can see the user having when trying to use our software is not having the proper python libraries installed. We will be coming up with a solution to solve this</w:t>
+      </w:r>
+      <w:r>
+        <w:rPr>
+          <w:rFonts w:ascii="Arial" w:eastAsia="Arial" w:hAnsi="Arial" w:cs="Arial"/>
+          <w:sz w:val="20"/>
+          <w:szCs w:val="20"/>
+        </w:rPr>
+        <w:t>, such as creating a script that will install such libraries for the user.</w:t>
+      </w:r>
+    </w:p>
+    <w:p/>
+    <w:p/>
+    <w:p>
+      <w:pPr>
         <w:pStyle w:val="Caption"/>
         <w:jc w:val="center"/>
         <w:rPr>
@@ -4051,30 +1967,8 @@
           <w:szCs w:val="20"/>
         </w:rPr>
       </w:pPr>
-      <w:r>
-        <w:t xml:space="preserve">Andrew </w:t>
-      </w:r>
-      <w:r>
-        <w:fldChar w:fldCharType="begin"/>
-      </w:r>
-      <w:r>
-        <w:instrText>SEQ Andrew_Lindsay \* ARABIC</w:instrText>
-      </w:r>
-      <w:r>
-        <w:fldChar w:fldCharType="separate"/>
-      </w:r>
-      <w:r>
-        <w:rPr>
-          <w:noProof/>
-        </w:rPr>
-        <w:t>1</w:t>
-      </w:r>
-      <w:r>
-        <w:fldChar w:fldCharType="end"/>
-      </w:r>
     </w:p>
     <w:sectPr>
-      <w:headerReference w:type="default" r:id="rId8"/>
       <w:pgSz w:w="12240" w:h="15840"/>
       <w:pgMar w:top="1440" w:right="1800" w:bottom="1440" w:left="1800" w:header="720" w:footer="720" w:gutter="0"/>
       <w:cols w:space="720"/>
@@ -4128,31 +2022,6 @@
 </w:footnotes>
 </file>
 
-<file path=word/header1.xml><?xml version="1.0" encoding="utf-8"?>
-<w:hdr xmlns:wpc="http://schemas.microsoft.com/office/word/2010/wordprocessingCanvas" xmlns:cx="http://schemas.microsoft.com/office/drawing/2014/chartex" xmlns:cx1="http://schemas.microsoft.com/office/drawing/2015/9/8/chartex" xmlns:cx2="http://schemas.microsoft.com/office/drawing/2015/10/21/chartex" xmlns:cx3="http://schemas.microsoft.com/office/drawing/2016/5/9/chartex" xmlns:cx4="http://schemas.microsoft.com/office/drawing/2016/5/10/chartex" xmlns:cx5="http://schemas.microsoft.com/office/drawing/2016/5/11/chartex" xmlns:cx6="http://schemas.microsoft.com/office/drawing/2016/5/12/chartex" xmlns:cx7="http://schemas.microsoft.com/office/drawing/2016/5/13/chartex" xmlns:cx8="http://schemas.microsoft.com/office/drawing/2016/5/14/chartex" xmlns:mc="http://schemas.openxmlformats.org/markup-compatibility/2006" xmlns:aink="http://schemas.microsoft.com/office/drawing/2016/ink" xmlns:am3d="http://schemas.microsoft.com/office/drawing/2017/model3d" xmlns:o="urn:schemas-microsoft-com:office:office" xmlns:r="http://schemas.openxmlformats.org/officeDocument/2006/relationships" xmlns:m="http://schemas.openxmlformats.org/officeDocument/2006/math" xmlns:v="urn:schemas-microsoft-com:vml" xmlns:wp14="http://schemas.microsoft.com/office/word/2010/wordprocessingDrawing" xmlns:wp="http://schemas.openxmlformats.org/drawingml/2006/wordprocessingDrawing" xmlns:w10="urn:schemas-microsoft-com:office:word" xmlns:w="http://schemas.openxmlformats.org/wordprocessingml/2006/main" xmlns:w14="http://schemas.microsoft.com/office/word/2010/wordml" xmlns:w15="http://schemas.microsoft.com/office/word/2012/wordml" xmlns:w16cex="http://schemas.microsoft.com/office/word/2018/wordml/cex" xmlns:w16cid="http://schemas.microsoft.com/office/word/2016/wordml/cid" xmlns:w16="http://schemas.microsoft.com/office/word/2018/wordml" xmlns:w16se="http://schemas.microsoft.com/office/word/2015/wordml/symex" xmlns:wpg="http://schemas.microsoft.com/office/word/2010/wordprocessingGroup" xmlns:wpi="http://schemas.microsoft.com/office/word/2010/wordprocessingInk" xmlns:wne="http://schemas.microsoft.com/office/word/2006/wordml" xmlns:wps="http://schemas.microsoft.com/office/word/2010/wordprocessingShape" mc:Ignorable="w14 w15 w16se w16cid w16 w16cex wp14">
-  <w:p>
-    <w:pPr>
-      <w:pStyle w:val="Header"/>
-      <w:rPr>
-        <w:color w:val="FF0000"/>
-      </w:rPr>
-    </w:pPr>
-    <w:r>
-      <w:rPr>
-        <w:color w:val="FF0000"/>
-      </w:rPr>
-      <w:t xml:space="preserve">CEN4090L </w:t>
-    </w:r>
-    <w:r>
-      <w:rPr>
-        <w:color w:val="FF0000"/>
-      </w:rPr>
-      <w:t>RD TEMPLATE</w:t>
-    </w:r>
-  </w:p>
-</w:hdr>
-</file>
-
 <file path=word/numbering.xml><?xml version="1.0" encoding="utf-8"?>
 <w:numbering xmlns:wpc="http://schemas.microsoft.com/office/word/2010/wordprocessingCanvas" xmlns:cx="http://schemas.microsoft.com/office/drawing/2014/chartex" xmlns:cx1="http://schemas.microsoft.com/office/drawing/2015/9/8/chartex" xmlns:cx2="http://schemas.microsoft.com/office/drawing/2015/10/21/chartex" xmlns:cx3="http://schemas.microsoft.com/office/drawing/2016/5/9/chartex" xmlns:cx4="http://schemas.microsoft.com/office/drawing/2016/5/10/chartex" xmlns:cx5="http://schemas.microsoft.com/office/drawing/2016/5/11/chartex" xmlns:cx6="http://schemas.microsoft.com/office/drawing/2016/5/12/chartex" xmlns:cx7="http://schemas.microsoft.com/office/drawing/2016/5/13/chartex" xmlns:cx8="http://schemas.microsoft.com/office/drawing/2016/5/14/chartex" xmlns:mc="http://schemas.openxmlformats.org/markup-compatibility/2006" xmlns:aink="http://schemas.microsoft.com/office/drawing/2016/ink" xmlns:am3d="http://schemas.microsoft.com/office/drawing/2017/model3d" xmlns:o="urn:schemas-microsoft-com:office:office" xmlns:r="http://schemas.openxmlformats.org/officeDocument/2006/relationships" xmlns:m="http://schemas.openxmlformats.org/officeDocument/2006/math" xmlns:v="urn:schemas-microsoft-com:vml" xmlns:wp14="http://schemas.microsoft.com/office/word/2010/wordprocessingDrawing" xmlns:wp="http://schemas.openxmlformats.org/drawingml/2006/wordprocessingDrawing" xmlns:w10="urn:schemas-microsoft-com:office:word" xmlns:w="http://schemas.openxmlformats.org/wordprocessingml/2006/main" xmlns:w14="http://schemas.microsoft.com/office/word/2010/wordml" xmlns:w15="http://schemas.microsoft.com/office/word/2012/wordml" xmlns:w16cex="http://schemas.microsoft.com/office/word/2018/wordml/cex" xmlns:w16cid="http://schemas.microsoft.com/office/word/2016/wordml/cid" xmlns:w16="http://schemas.microsoft.com/office/word/2018/wordml" xmlns:w16se="http://schemas.microsoft.com/office/word/2015/wordml/symex" xmlns:wpg="http://schemas.microsoft.com/office/word/2010/wordprocessingGroup" xmlns:wpi="http://schemas.microsoft.com/office/word/2010/wordprocessingInk" xmlns:wne="http://schemas.microsoft.com/office/word/2006/wordml" xmlns:wps="http://schemas.microsoft.com/office/word/2010/wordprocessingShape" mc:Ignorable="w14 w15 w16se w16cid w16 w16cex wp14">
   <w:abstractNum w:abstractNumId="0" w15:restartNumberingAfterBreak="0">
@@ -5373,9 +3242,9 @@
   </w:abstractNum>
   <w:abstractNum w:abstractNumId="11" w15:restartNumberingAfterBreak="0">
     <w:nsid w:val="24440E07"/>
-    <w:multiLevelType w:val="hybridMultilevel"/>
-    <w:tmpl w:val="0409001F"/>
-    <w:lvl w:ilvl="0" w:tplc="37D45050">
+    <w:multiLevelType w:val="multilevel"/>
+    <w:tmpl w:val="E72E820C"/>
+    <w:lvl w:ilvl="0">
       <w:start w:val="1"/>
       <w:numFmt w:val="decimal"/>
       <w:lvlText w:val="%1."/>
@@ -5384,7 +3253,7 @@
         <w:ind w:left="360" w:hanging="360"/>
       </w:pPr>
     </w:lvl>
-    <w:lvl w:ilvl="1" w:tplc="6FF448DE">
+    <w:lvl w:ilvl="1">
       <w:start w:val="1"/>
       <w:numFmt w:val="decimal"/>
       <w:lvlText w:val="%1.%2."/>
@@ -5393,7 +3262,7 @@
         <w:ind w:left="792" w:hanging="432"/>
       </w:pPr>
     </w:lvl>
-    <w:lvl w:ilvl="2" w:tplc="FC9EF6B2">
+    <w:lvl w:ilvl="2">
       <w:start w:val="1"/>
       <w:numFmt w:val="decimal"/>
       <w:lvlText w:val="%1.%2.%3."/>
@@ -5402,7 +3271,7 @@
         <w:ind w:left="1224" w:hanging="504"/>
       </w:pPr>
     </w:lvl>
-    <w:lvl w:ilvl="3" w:tplc="D6284190">
+    <w:lvl w:ilvl="3">
       <w:start w:val="1"/>
       <w:numFmt w:val="decimal"/>
       <w:lvlText w:val="%1.%2.%3.%4."/>
@@ -5411,7 +3280,7 @@
         <w:ind w:left="1728" w:hanging="648"/>
       </w:pPr>
     </w:lvl>
-    <w:lvl w:ilvl="4" w:tplc="82A8D82A">
+    <w:lvl w:ilvl="4">
       <w:start w:val="1"/>
       <w:numFmt w:val="decimal"/>
       <w:lvlText w:val="%1.%2.%3.%4.%5."/>
@@ -5420,7 +3289,7 @@
         <w:ind w:left="2232" w:hanging="792"/>
       </w:pPr>
     </w:lvl>
-    <w:lvl w:ilvl="5" w:tplc="7EC82400">
+    <w:lvl w:ilvl="5">
       <w:start w:val="1"/>
       <w:numFmt w:val="decimal"/>
       <w:lvlText w:val="%1.%2.%3.%4.%5.%6."/>
@@ -5429,7 +3298,7 @@
         <w:ind w:left="2736" w:hanging="936"/>
       </w:pPr>
     </w:lvl>
-    <w:lvl w:ilvl="6" w:tplc="83D06980">
+    <w:lvl w:ilvl="6">
       <w:start w:val="1"/>
       <w:numFmt w:val="decimal"/>
       <w:lvlText w:val="%1.%2.%3.%4.%5.%6.%7."/>
@@ -5438,7 +3307,7 @@
         <w:ind w:left="3240" w:hanging="1080"/>
       </w:pPr>
     </w:lvl>
-    <w:lvl w:ilvl="7" w:tplc="D8025E74">
+    <w:lvl w:ilvl="7">
       <w:start w:val="1"/>
       <w:numFmt w:val="decimal"/>
       <w:lvlText w:val="%1.%2.%3.%4.%5.%6.%7.%8."/>
@@ -5447,7 +3316,7 @@
         <w:ind w:left="3744" w:hanging="1224"/>
       </w:pPr>
     </w:lvl>
-    <w:lvl w:ilvl="8" w:tplc="03E023DC">
+    <w:lvl w:ilvl="8">
       <w:start w:val="1"/>
       <w:numFmt w:val="decimal"/>
       <w:lvlText w:val="%1.%2.%3.%4.%5.%6.%7.%8.%9."/>
@@ -5572,9 +3441,9 @@
   </w:abstractNum>
   <w:abstractNum w:abstractNumId="13" w15:restartNumberingAfterBreak="0">
     <w:nsid w:val="2D106F3E"/>
-    <w:multiLevelType w:val="hybridMultilevel"/>
-    <w:tmpl w:val="C04CD09A"/>
-    <w:lvl w:ilvl="0" w:tplc="0BD4FDFC">
+    <w:multiLevelType w:val="multilevel"/>
+    <w:tmpl w:val="A0D0CAC2"/>
+    <w:lvl w:ilvl="0">
       <w:start w:val="2"/>
       <w:numFmt w:val="decimal"/>
       <w:lvlText w:val="%1"/>
@@ -5588,7 +3457,7 @@
         <w:sz w:val="22"/>
       </w:rPr>
     </w:lvl>
-    <w:lvl w:ilvl="1" w:tplc="5D283658">
+    <w:lvl w:ilvl="1">
       <w:start w:val="1"/>
       <w:numFmt w:val="decimal"/>
       <w:lvlText w:val="%1.%2"/>
@@ -5602,7 +3471,7 @@
         <w:sz w:val="22"/>
       </w:rPr>
     </w:lvl>
-    <w:lvl w:ilvl="2" w:tplc="478A033E">
+    <w:lvl w:ilvl="2">
       <w:start w:val="1"/>
       <w:numFmt w:val="decimal"/>
       <w:lvlText w:val="%1.%2.%3"/>
@@ -5616,7 +3485,7 @@
         <w:sz w:val="22"/>
       </w:rPr>
     </w:lvl>
-    <w:lvl w:ilvl="3" w:tplc="C9AC7D0A">
+    <w:lvl w:ilvl="3">
       <w:start w:val="1"/>
       <w:numFmt w:val="decimal"/>
       <w:lvlText w:val="%1.%2.%3.%4"/>
@@ -5630,7 +3499,7 @@
         <w:sz w:val="22"/>
       </w:rPr>
     </w:lvl>
-    <w:lvl w:ilvl="4" w:tplc="90A0ECF8">
+    <w:lvl w:ilvl="4">
       <w:start w:val="1"/>
       <w:numFmt w:val="decimal"/>
       <w:lvlText w:val="%1.%2.%3.%4.%5"/>
@@ -5644,7 +3513,7 @@
         <w:sz w:val="22"/>
       </w:rPr>
     </w:lvl>
-    <w:lvl w:ilvl="5" w:tplc="97762678">
+    <w:lvl w:ilvl="5">
       <w:start w:val="1"/>
       <w:numFmt w:val="decimal"/>
       <w:lvlText w:val="%1.%2.%3.%4.%5.%6"/>
@@ -5658,7 +3527,7 @@
         <w:sz w:val="22"/>
       </w:rPr>
     </w:lvl>
-    <w:lvl w:ilvl="6" w:tplc="16F62704">
+    <w:lvl w:ilvl="6">
       <w:start w:val="1"/>
       <w:numFmt w:val="decimal"/>
       <w:lvlText w:val="%1.%2.%3.%4.%5.%6.%7"/>
@@ -5672,7 +3541,7 @@
         <w:sz w:val="22"/>
       </w:rPr>
     </w:lvl>
-    <w:lvl w:ilvl="7" w:tplc="466E4EEE">
+    <w:lvl w:ilvl="7">
       <w:start w:val="1"/>
       <w:numFmt w:val="decimal"/>
       <w:lvlText w:val="%1.%2.%3.%4.%5.%6.%7.%8"/>
@@ -5686,7 +3555,7 @@
         <w:sz w:val="22"/>
       </w:rPr>
     </w:lvl>
-    <w:lvl w:ilvl="8" w:tplc="4EE295EA">
+    <w:lvl w:ilvl="8">
       <w:start w:val="1"/>
       <w:numFmt w:val="decimal"/>
       <w:lvlText w:val="%1.%2.%3.%4.%5.%6.%7.%8.%9"/>
@@ -5705,7 +3574,7 @@
     <w:nsid w:val="2F726097"/>
     <w:multiLevelType w:val="hybridMultilevel"/>
     <w:tmpl w:val="CDB066A8"/>
-    <w:lvl w:ilvl="0" w:tplc="12EC6788">
+    <w:lvl w:ilvl="0" w:tplc="54769630">
       <w:start w:val="1"/>
       <w:numFmt w:val="decimal"/>
       <w:lvlText w:val="%1."/>
@@ -5717,7 +3586,7 @@
         <w:rFonts w:ascii="Arial" w:hAnsi="Arial" w:hint="default"/>
       </w:rPr>
     </w:lvl>
-    <w:lvl w:ilvl="1" w:tplc="5D82D0C6">
+    <w:lvl w:ilvl="1" w:tplc="5694DC18">
       <w:start w:val="1"/>
       <w:numFmt w:val="lowerLetter"/>
       <w:lvlText w:val="%2."/>
@@ -5726,7 +3595,7 @@
         <w:ind w:left="1440" w:hanging="360"/>
       </w:pPr>
     </w:lvl>
-    <w:lvl w:ilvl="2" w:tplc="D3D29A6A">
+    <w:lvl w:ilvl="2" w:tplc="1ADA5BB2">
       <w:start w:val="1"/>
       <w:numFmt w:val="lowerRoman"/>
       <w:lvlText w:val="%3."/>
@@ -5735,7 +3604,7 @@
         <w:ind w:left="2160" w:hanging="180"/>
       </w:pPr>
     </w:lvl>
-    <w:lvl w:ilvl="3" w:tplc="7FBA938C">
+    <w:lvl w:ilvl="3" w:tplc="20F26EE6">
       <w:start w:val="1"/>
       <w:numFmt w:val="decimal"/>
       <w:lvlText w:val="%4."/>
@@ -5744,7 +3613,7 @@
         <w:ind w:left="2880" w:hanging="360"/>
       </w:pPr>
     </w:lvl>
-    <w:lvl w:ilvl="4" w:tplc="CB921376">
+    <w:lvl w:ilvl="4" w:tplc="F3A24094">
       <w:start w:val="1"/>
       <w:numFmt w:val="lowerLetter"/>
       <w:lvlText w:val="%5."/>
@@ -5753,7 +3622,7 @@
         <w:ind w:left="3600" w:hanging="360"/>
       </w:pPr>
     </w:lvl>
-    <w:lvl w:ilvl="5" w:tplc="F6CC8148">
+    <w:lvl w:ilvl="5" w:tplc="FDA400A6">
       <w:start w:val="1"/>
       <w:numFmt w:val="lowerRoman"/>
       <w:lvlText w:val="%6."/>
@@ -5762,7 +3631,7 @@
         <w:ind w:left="4320" w:hanging="180"/>
       </w:pPr>
     </w:lvl>
-    <w:lvl w:ilvl="6" w:tplc="0FBA9626">
+    <w:lvl w:ilvl="6" w:tplc="38ACA3EE">
       <w:start w:val="1"/>
       <w:numFmt w:val="decimal"/>
       <w:lvlText w:val="%7."/>
@@ -5771,7 +3640,7 @@
         <w:ind w:left="5040" w:hanging="360"/>
       </w:pPr>
     </w:lvl>
-    <w:lvl w:ilvl="7" w:tplc="A9687432">
+    <w:lvl w:ilvl="7" w:tplc="6CE86974">
       <w:start w:val="1"/>
       <w:numFmt w:val="lowerLetter"/>
       <w:lvlText w:val="%8."/>
@@ -5780,7 +3649,7 @@
         <w:ind w:left="5760" w:hanging="360"/>
       </w:pPr>
     </w:lvl>
-    <w:lvl w:ilvl="8" w:tplc="11BA90E2">
+    <w:lvl w:ilvl="8" w:tplc="05721EFC">
       <w:start w:val="1"/>
       <w:numFmt w:val="lowerRoman"/>
       <w:lvlText w:val="%9."/>
@@ -6755,9 +4624,9 @@
   </w:abstractNum>
   <w:abstractNum w:abstractNumId="24" w15:restartNumberingAfterBreak="0">
     <w:nsid w:val="484A7E31"/>
-    <w:multiLevelType w:val="hybridMultilevel"/>
-    <w:tmpl w:val="729C3BC6"/>
-    <w:lvl w:ilvl="0" w:tplc="24704FCC">
+    <w:multiLevelType w:val="multilevel"/>
+    <w:tmpl w:val="FBCA1D76"/>
+    <w:lvl w:ilvl="0">
       <w:start w:val="1"/>
       <w:numFmt w:val="decimal"/>
       <w:lvlText w:val="%1."/>
@@ -6769,7 +4638,7 @@
         <w:rFonts w:hint="default"/>
       </w:rPr>
     </w:lvl>
-    <w:lvl w:ilvl="1" w:tplc="A82C3A1E">
+    <w:lvl w:ilvl="1">
       <w:start w:val="1"/>
       <w:numFmt w:val="decimal"/>
       <w:lvlText w:val="%1.%2."/>
@@ -6781,7 +4650,7 @@
         <w:rFonts w:ascii="Arial" w:hAnsi="Arial" w:hint="default"/>
       </w:rPr>
     </w:lvl>
-    <w:lvl w:ilvl="2" w:tplc="0ADCDEC4">
+    <w:lvl w:ilvl="2">
       <w:start w:val="1"/>
       <w:numFmt w:val="decimal"/>
       <w:lvlText w:val="%1.%2.%3."/>
@@ -6793,7 +4662,7 @@
         <w:rFonts w:hint="default"/>
       </w:rPr>
     </w:lvl>
-    <w:lvl w:ilvl="3" w:tplc="BAB67174">
+    <w:lvl w:ilvl="3">
       <w:start w:val="1"/>
       <w:numFmt w:val="decimal"/>
       <w:lvlText w:val="%1.%2.%3.%4."/>
@@ -6805,7 +4674,7 @@
         <w:rFonts w:hint="default"/>
       </w:rPr>
     </w:lvl>
-    <w:lvl w:ilvl="4" w:tplc="EFFE8014">
+    <w:lvl w:ilvl="4">
       <w:start w:val="1"/>
       <w:numFmt w:val="decimal"/>
       <w:lvlText w:val="%1.%2.%3.%4.%5."/>
@@ -6817,7 +4686,7 @@
         <w:rFonts w:hint="default"/>
       </w:rPr>
     </w:lvl>
-    <w:lvl w:ilvl="5" w:tplc="E3B8AA44">
+    <w:lvl w:ilvl="5">
       <w:start w:val="1"/>
       <w:numFmt w:val="decimal"/>
       <w:lvlText w:val="%1.%2.%3.%4.%5.%6."/>
@@ -6829,7 +4698,7 @@
         <w:rFonts w:hint="default"/>
       </w:rPr>
     </w:lvl>
-    <w:lvl w:ilvl="6" w:tplc="80526F0A">
+    <w:lvl w:ilvl="6">
       <w:start w:val="1"/>
       <w:numFmt w:val="decimal"/>
       <w:lvlText w:val="%1.%2.%3.%4.%5.%6.%7."/>
@@ -6841,7 +4710,7 @@
         <w:rFonts w:hint="default"/>
       </w:rPr>
     </w:lvl>
-    <w:lvl w:ilvl="7" w:tplc="30162172">
+    <w:lvl w:ilvl="7">
       <w:start w:val="1"/>
       <w:numFmt w:val="decimal"/>
       <w:lvlText w:val="%1.%2.%3.%4.%5.%6.%7.%8."/>
@@ -6853,7 +4722,7 @@
         <w:rFonts w:hint="default"/>
       </w:rPr>
     </w:lvl>
-    <w:lvl w:ilvl="8" w:tplc="6BBED610">
+    <w:lvl w:ilvl="8">
       <w:start w:val="1"/>
       <w:numFmt w:val="decimal"/>
       <w:lvlText w:val="%1.%2.%3.%4.%5.%6.%7.%8.%9."/>
@@ -7266,9 +5135,9 @@
   </w:abstractNum>
   <w:abstractNum w:abstractNumId="29" w15:restartNumberingAfterBreak="0">
     <w:nsid w:val="637B380F"/>
-    <w:multiLevelType w:val="multilevel"/>
+    <w:multiLevelType w:val="hybridMultilevel"/>
     <w:tmpl w:val="C93CB296"/>
-    <w:lvl w:ilvl="0">
+    <w:lvl w:ilvl="0" w:tplc="08FE705E">
       <w:start w:val="2"/>
       <w:numFmt w:val="decimal"/>
       <w:lvlText w:val="%1."/>
@@ -7280,7 +5149,7 @@
         <w:ind w:left="720" w:hanging="360"/>
       </w:pPr>
     </w:lvl>
-    <w:lvl w:ilvl="1" w:tentative="1">
+    <w:lvl w:ilvl="1" w:tplc="538C8B18" w:tentative="1">
       <w:start w:val="1"/>
       <w:numFmt w:val="decimal"/>
       <w:lvlText w:val="%2."/>
@@ -7292,7 +5161,7 @@
         <w:ind w:left="1440" w:hanging="360"/>
       </w:pPr>
     </w:lvl>
-    <w:lvl w:ilvl="2" w:tentative="1">
+    <w:lvl w:ilvl="2" w:tplc="B2C48862" w:tentative="1">
       <w:start w:val="1"/>
       <w:numFmt w:val="decimal"/>
       <w:lvlText w:val="%3."/>
@@ -7304,7 +5173,7 @@
         <w:ind w:left="2160" w:hanging="360"/>
       </w:pPr>
     </w:lvl>
-    <w:lvl w:ilvl="3" w:tentative="1">
+    <w:lvl w:ilvl="3" w:tplc="AE3CDB84" w:tentative="1">
       <w:start w:val="1"/>
       <w:numFmt w:val="decimal"/>
       <w:lvlText w:val="%4."/>
@@ -7316,7 +5185,7 @@
         <w:ind w:left="2880" w:hanging="360"/>
       </w:pPr>
     </w:lvl>
-    <w:lvl w:ilvl="4" w:tentative="1">
+    <w:lvl w:ilvl="4" w:tplc="EF8A03C2" w:tentative="1">
       <w:start w:val="1"/>
       <w:numFmt w:val="decimal"/>
       <w:lvlText w:val="%5."/>
@@ -7328,7 +5197,7 @@
         <w:ind w:left="3600" w:hanging="360"/>
       </w:pPr>
     </w:lvl>
-    <w:lvl w:ilvl="5" w:tentative="1">
+    <w:lvl w:ilvl="5" w:tplc="7BEA5DCA" w:tentative="1">
       <w:start w:val="1"/>
       <w:numFmt w:val="decimal"/>
       <w:lvlText w:val="%6."/>
@@ -7340,7 +5209,7 @@
         <w:ind w:left="4320" w:hanging="360"/>
       </w:pPr>
     </w:lvl>
-    <w:lvl w:ilvl="6" w:tentative="1">
+    <w:lvl w:ilvl="6" w:tplc="9886BC92" w:tentative="1">
       <w:start w:val="1"/>
       <w:numFmt w:val="decimal"/>
       <w:lvlText w:val="%7."/>
@@ -7352,7 +5221,7 @@
         <w:ind w:left="5040" w:hanging="360"/>
       </w:pPr>
     </w:lvl>
-    <w:lvl w:ilvl="7" w:tentative="1">
+    <w:lvl w:ilvl="7" w:tplc="BBD67E34" w:tentative="1">
       <w:start w:val="1"/>
       <w:numFmt w:val="decimal"/>
       <w:lvlText w:val="%8."/>
@@ -7364,7 +5233,7 @@
         <w:ind w:left="5760" w:hanging="360"/>
       </w:pPr>
     </w:lvl>
-    <w:lvl w:ilvl="8" w:tentative="1">
+    <w:lvl w:ilvl="8" w:tplc="0CA2DD2C" w:tentative="1">
       <w:start w:val="1"/>
       <w:numFmt w:val="decimal"/>
       <w:lvlText w:val="%9."/>

</xml_diff>

<commit_message>
Fixes mistake in Functional Requirements section
</commit_message>
<xml_diff>
--- a/RD.docx
+++ b/RD.docx
@@ -1259,16 +1259,43 @@
           <w:sz w:val="22"/>
           <w:szCs w:val="22"/>
         </w:rPr>
-        <w:t xml:space="preserve">4 </w:t>
-      </w:r>
-      <w:r>
-        <w:rPr>
-          <w:rFonts w:ascii="Times New Roman" w:eastAsia="Times New Roman" w:hAnsi="Times New Roman" w:cs="Times New Roman"/>
-          <w:color w:val="000000" w:themeColor="text1"/>
-          <w:sz w:val="22"/>
-          <w:szCs w:val="22"/>
-        </w:rPr>
-        <w:t xml:space="preserve">Games the user can select to play: Flappy Bird, Space Invaders, Snake, Pong. - </w:t>
+        <w:t>5</w:t>
+      </w:r>
+      <w:r>
+        <w:rPr>
+          <w:rFonts w:ascii="Times New Roman" w:eastAsia="Times New Roman" w:hAnsi="Times New Roman" w:cs="Times New Roman"/>
+          <w:color w:val="000000" w:themeColor="text1"/>
+          <w:sz w:val="22"/>
+          <w:szCs w:val="22"/>
+        </w:rPr>
+        <w:t xml:space="preserve"> </w:t>
+      </w:r>
+      <w:r>
+        <w:rPr>
+          <w:rFonts w:ascii="Times New Roman" w:eastAsia="Times New Roman" w:hAnsi="Times New Roman" w:cs="Times New Roman"/>
+          <w:color w:val="000000" w:themeColor="text1"/>
+          <w:sz w:val="22"/>
+          <w:szCs w:val="22"/>
+        </w:rPr>
+        <w:t>Games the user can select to play: Flappy Bird, Space Invaders, Snake, Pong</w:t>
+      </w:r>
+      <w:r>
+        <w:rPr>
+          <w:rFonts w:ascii="Times New Roman" w:eastAsia="Times New Roman" w:hAnsi="Times New Roman" w:cs="Times New Roman"/>
+          <w:color w:val="000000" w:themeColor="text1"/>
+          <w:sz w:val="22"/>
+          <w:szCs w:val="22"/>
+        </w:rPr>
+        <w:t>, and Jet Fighter</w:t>
+      </w:r>
+      <w:r>
+        <w:rPr>
+          <w:rFonts w:ascii="Times New Roman" w:eastAsia="Times New Roman" w:hAnsi="Times New Roman" w:cs="Times New Roman"/>
+          <w:color w:val="000000" w:themeColor="text1"/>
+          <w:sz w:val="22"/>
+          <w:szCs w:val="22"/>
+        </w:rPr>
+        <w:t xml:space="preserve">. - </w:t>
       </w:r>
       <w:r>
         <w:rPr>

</xml_diff>

<commit_message>
Updated Use Case Diagram and Descriptions
Also Updated Assumptions and Dependencies
</commit_message>
<xml_diff>
--- a/RD.docx
+++ b/RD.docx
@@ -263,7 +263,6 @@
           <w:rFonts w:ascii="Arial" w:hAnsi="Arial" w:cs="Arial"/>
           <w:sz w:val="28"/>
           <w:szCs w:val="28"/>
-          <w:lang w:val="es-US"/>
         </w:rPr>
       </w:pPr>
       <w:r>
@@ -271,7 +270,6 @@
           <w:rFonts w:ascii="Arial" w:hAnsi="Arial" w:cs="Arial"/>
           <w:sz w:val="28"/>
           <w:szCs w:val="28"/>
-          <w:lang w:val="es-US"/>
         </w:rPr>
         <w:t>Joseph B</w:t>
       </w:r>
@@ -486,7 +484,23 @@
           <w:sz w:val="22"/>
           <w:szCs w:val="22"/>
         </w:rPr>
-        <w:t>, Space Invaders, and Jet Fighter</w:t>
+        <w:t xml:space="preserve">, </w:t>
+      </w:r>
+      <w:r>
+        <w:rPr>
+          <w:rFonts w:ascii="Times New Roman" w:eastAsia="Times New Roman" w:hAnsi="Times New Roman" w:cs="Times New Roman"/>
+          <w:sz w:val="22"/>
+          <w:szCs w:val="22"/>
+        </w:rPr>
+        <w:t xml:space="preserve">and </w:t>
+      </w:r>
+      <w:r>
+        <w:rPr>
+          <w:rFonts w:ascii="Times New Roman" w:eastAsia="Times New Roman" w:hAnsi="Times New Roman" w:cs="Times New Roman"/>
+          <w:sz w:val="22"/>
+          <w:szCs w:val="22"/>
+        </w:rPr>
+        <w:t>Space Invaders</w:t>
       </w:r>
       <w:r>
         <w:rPr>
@@ -675,27 +689,25 @@
           <w:sz w:val="22"/>
           <w:szCs w:val="22"/>
         </w:rPr>
+        <w:t xml:space="preserve"> High</w:t>
+      </w:r>
+      <w:r>
+        <w:rPr>
+          <w:rFonts w:ascii="Times New Roman" w:eastAsia="Times New Roman" w:hAnsi="Times New Roman" w:cs="Times New Roman"/>
+          <w:color w:val="000000" w:themeColor="text1"/>
+          <w:sz w:val="22"/>
+          <w:szCs w:val="22"/>
+        </w:rPr>
         <w:t xml:space="preserve"> </w:t>
       </w:r>
-      <w:proofErr w:type="spellStart"/>
-      <w:r>
-        <w:rPr>
-          <w:rFonts w:ascii="Times New Roman" w:eastAsia="Times New Roman" w:hAnsi="Times New Roman" w:cs="Times New Roman"/>
-          <w:color w:val="000000" w:themeColor="text1"/>
-          <w:sz w:val="22"/>
-          <w:szCs w:val="22"/>
-        </w:rPr>
-        <w:t>Highscores</w:t>
-      </w:r>
-      <w:proofErr w:type="spellEnd"/>
-      <w:r>
-        <w:rPr>
-          <w:rFonts w:ascii="Times New Roman" w:eastAsia="Times New Roman" w:hAnsi="Times New Roman" w:cs="Times New Roman"/>
-          <w:color w:val="000000" w:themeColor="text1"/>
-          <w:sz w:val="22"/>
-          <w:szCs w:val="22"/>
-        </w:rPr>
-        <w:t xml:space="preserve"> will be viewed</w:t>
+      <w:r>
+        <w:rPr>
+          <w:rFonts w:ascii="Times New Roman" w:eastAsia="Times New Roman" w:hAnsi="Times New Roman" w:cs="Times New Roman"/>
+          <w:color w:val="000000" w:themeColor="text1"/>
+          <w:sz w:val="22"/>
+          <w:szCs w:val="22"/>
+        </w:rPr>
+        <w:t>scores will be viewed</w:t>
       </w:r>
       <w:r>
         <w:rPr>
@@ -713,7 +725,25 @@
           <w:sz w:val="22"/>
           <w:szCs w:val="22"/>
         </w:rPr>
-        <w:t xml:space="preserve"> using Python3’s </w:t>
+        <w:t xml:space="preserve"> </w:t>
+      </w:r>
+      <w:r>
+        <w:rPr>
+          <w:rFonts w:ascii="Times New Roman" w:eastAsia="Times New Roman" w:hAnsi="Times New Roman" w:cs="Times New Roman"/>
+          <w:color w:val="000000" w:themeColor="text1"/>
+          <w:sz w:val="22"/>
+          <w:szCs w:val="22"/>
+        </w:rPr>
+        <w:t xml:space="preserve">(styled with CSS) </w:t>
+      </w:r>
+      <w:r>
+        <w:rPr>
+          <w:rFonts w:ascii="Times New Roman" w:eastAsia="Times New Roman" w:hAnsi="Times New Roman" w:cs="Times New Roman"/>
+          <w:color w:val="000000" w:themeColor="text1"/>
+          <w:sz w:val="22"/>
+          <w:szCs w:val="22"/>
+        </w:rPr>
+        <w:t xml:space="preserve">using Python3’s </w:t>
       </w:r>
       <w:r>
         <w:rPr>
@@ -1259,43 +1289,7 @@
           <w:sz w:val="22"/>
           <w:szCs w:val="22"/>
         </w:rPr>
-        <w:t>5</w:t>
-      </w:r>
-      <w:r>
-        <w:rPr>
-          <w:rFonts w:ascii="Times New Roman" w:eastAsia="Times New Roman" w:hAnsi="Times New Roman" w:cs="Times New Roman"/>
-          <w:color w:val="000000" w:themeColor="text1"/>
-          <w:sz w:val="22"/>
-          <w:szCs w:val="22"/>
-        </w:rPr>
-        <w:t xml:space="preserve"> </w:t>
-      </w:r>
-      <w:r>
-        <w:rPr>
-          <w:rFonts w:ascii="Times New Roman" w:eastAsia="Times New Roman" w:hAnsi="Times New Roman" w:cs="Times New Roman"/>
-          <w:color w:val="000000" w:themeColor="text1"/>
-          <w:sz w:val="22"/>
-          <w:szCs w:val="22"/>
-        </w:rPr>
-        <w:t>Games the user can select to play: Flappy Bird, Space Invaders, Snake, Pong</w:t>
-      </w:r>
-      <w:r>
-        <w:rPr>
-          <w:rFonts w:ascii="Times New Roman" w:eastAsia="Times New Roman" w:hAnsi="Times New Roman" w:cs="Times New Roman"/>
-          <w:color w:val="000000" w:themeColor="text1"/>
-          <w:sz w:val="22"/>
-          <w:szCs w:val="22"/>
-        </w:rPr>
-        <w:t>, and Jet Fighter</w:t>
-      </w:r>
-      <w:r>
-        <w:rPr>
-          <w:rFonts w:ascii="Times New Roman" w:eastAsia="Times New Roman" w:hAnsi="Times New Roman" w:cs="Times New Roman"/>
-          <w:color w:val="000000" w:themeColor="text1"/>
-          <w:sz w:val="22"/>
-          <w:szCs w:val="22"/>
-        </w:rPr>
-        <w:t xml:space="preserve">. - </w:t>
+        <w:t xml:space="preserve">Games the user can select to play: Flappy Bird, Space Invaders, Snake, Pong. - </w:t>
       </w:r>
       <w:r>
         <w:rPr>
@@ -1437,7 +1431,6 @@
         </w:rPr>
         <w:t xml:space="preserve">Encrypt user profile’s password using </w:t>
       </w:r>
-      <w:proofErr w:type="spellStart"/>
       <w:r>
         <w:rPr>
           <w:rFonts w:ascii="Times New Roman" w:eastAsia="Times New Roman" w:hAnsi="Times New Roman" w:cs="Times New Roman"/>
@@ -1449,7 +1442,6 @@
         </w:rPr>
         <w:t>bcrypt</w:t>
       </w:r>
-      <w:proofErr w:type="spellEnd"/>
       <w:r>
         <w:rPr>
           <w:rFonts w:ascii="Times New Roman" w:eastAsia="Times New Roman" w:hAnsi="Times New Roman" w:cs="Times New Roman"/>
@@ -1484,17 +1476,24 @@
           <w:szCs w:val="22"/>
         </w:rPr>
       </w:pPr>
-      <w:proofErr w:type="gramStart"/>
-      <w:r>
-        <w:rPr>
-          <w:rFonts w:ascii="Times New Roman" w:eastAsia="Times New Roman" w:hAnsi="Times New Roman" w:cs="Times New Roman"/>
-          <w:color w:val="000000" w:themeColor="text1"/>
-          <w:sz w:val="22"/>
-          <w:szCs w:val="22"/>
-        </w:rPr>
-        <w:t>System stability,</w:t>
-      </w:r>
-      <w:proofErr w:type="gramEnd"/>
+      <w:r>
+        <w:rPr>
+          <w:rFonts w:ascii="Times New Roman" w:eastAsia="Times New Roman" w:hAnsi="Times New Roman" w:cs="Times New Roman"/>
+          <w:color w:val="000000" w:themeColor="text1"/>
+          <w:sz w:val="22"/>
+          <w:szCs w:val="22"/>
+        </w:rPr>
+        <w:t>System stability</w:t>
+      </w:r>
+      <w:r>
+        <w:rPr>
+          <w:rFonts w:ascii="Times New Roman" w:eastAsia="Times New Roman" w:hAnsi="Times New Roman" w:cs="Times New Roman"/>
+          <w:color w:val="000000" w:themeColor="text1"/>
+          <w:sz w:val="22"/>
+          <w:szCs w:val="22"/>
+        </w:rPr>
+        <w:t>:</w:t>
+      </w:r>
       <w:r>
         <w:rPr>
           <w:rFonts w:ascii="Times New Roman" w:eastAsia="Times New Roman" w:hAnsi="Times New Roman" w:cs="Times New Roman"/>
@@ -1517,6 +1516,7 @@
           <w:color w:val="000000" w:themeColor="text1"/>
           <w:sz w:val="20"/>
           <w:szCs w:val="20"/>
+          <w:bdr w:val="none" w:sz="0" w:space="0" w:color="auto" w:frame="1"/>
         </w:rPr>
       </w:pPr>
       <w:r>
@@ -1602,6 +1602,35 @@
     </w:p>
     <w:p>
       <w:pPr>
+        <w:pStyle w:val="ListParagraph"/>
+        <w:numPr>
+          <w:ilvl w:val="0"/>
+          <w:numId w:val="42"/>
+        </w:numPr>
+        <w:shd w:val="clear" w:color="auto" w:fill="FFFFFF" w:themeFill="background1"/>
+        <w:rPr>
+          <w:color w:val="000000" w:themeColor="text1"/>
+          <w:sz w:val="20"/>
+          <w:szCs w:val="20"/>
+        </w:rPr>
+        <w:sectPr>
+          <w:pgSz w:w="12240" w:h="20160"/>
+          <w:pgMar w:top="1440" w:right="720" w:bottom="1440" w:left="720" w:header="720" w:footer="720" w:gutter="0"/>
+          <w:cols w:space="720"/>
+          <w:docGrid w:linePitch="360"/>
+        </w:sectPr>
+      </w:pPr>
+      <w:r>
+        <w:rPr>
+          <w:color w:val="000000" w:themeColor="text1"/>
+          <w:sz w:val="20"/>
+          <w:szCs w:val="20"/>
+        </w:rPr>
+        <w:t>Flask server uses https / SSL 2.0 to launch highscore webpages</w:t>
+      </w:r>
+    </w:p>
+    <w:p>
+      <w:pPr>
         <w:pStyle w:val="Heading1"/>
         <w:rPr>
           <w:rFonts w:ascii="inherit" w:hAnsi="inherit" w:cs="Lucida Grande" w:hint="eastAsia"/>
@@ -1626,40 +1655,17 @@
         </w:rPr>
         <w:t>Diagram</w:t>
       </w:r>
-      <w:r>
-        <w:rPr>
-          <w:bdr w:val="none" w:sz="0" w:space="0" w:color="auto" w:frame="1"/>
-        </w:rPr>
-        <w:t> </w:t>
-      </w:r>
-    </w:p>
-    <w:p>
-      <w:pPr>
-        <w:shd w:val="clear" w:color="auto" w:fill="FFFFFF" w:themeFill="background1"/>
-        <w:rPr>
-          <w:rFonts w:ascii="Arial" w:hAnsi="Arial" w:cs="Arial"/>
-          <w:i/>
-          <w:iCs/>
-          <w:color w:val="000000" w:themeColor="text1"/>
-          <w:sz w:val="20"/>
-          <w:szCs w:val="20"/>
-        </w:rPr>
-      </w:pPr>
-      <w:r>
-        <w:rPr>
-          <w:rFonts w:ascii="Arial" w:hAnsi="Arial" w:cs="Arial"/>
-          <w:i/>
-          <w:iCs/>
+    </w:p>
+    <w:p>
+      <w:r>
+        <w:rPr>
           <w:noProof/>
-          <w:color w:val="000000" w:themeColor="text1"/>
-          <w:sz w:val="20"/>
-          <w:szCs w:val="20"/>
         </w:rPr>
         <w:drawing>
-          <wp:inline distT="0" distB="0" distL="0" distR="0" wp14:anchorId="499D0221" wp14:editId="7E383791">
-            <wp:extent cx="7929301" cy="4748420"/>
-            <wp:effectExtent l="3175" t="0" r="0" b="0"/>
-            <wp:docPr id="2" name="Picture 2" descr="Chart&#10;&#10;Description automatically generated"/>
+          <wp:inline distT="0" distB="0" distL="0" distR="0" wp14:anchorId="42C62AF5" wp14:editId="729C27A8">
+            <wp:extent cx="11715750" cy="5483948"/>
+            <wp:effectExtent l="0" t="0" r="0" b="0"/>
+            <wp:docPr id="225158606" name="Picture 225158606"/>
             <wp:cNvGraphicFramePr>
               <a:graphicFrameLocks xmlns:a="http://schemas.openxmlformats.org/drawingml/2006/main" noChangeAspect="1"/>
             </wp:cNvGraphicFramePr>
@@ -1667,19 +1673,25 @@
               <a:graphicData uri="http://schemas.openxmlformats.org/drawingml/2006/picture">
                 <pic:pic xmlns:pic="http://schemas.openxmlformats.org/drawingml/2006/picture">
                   <pic:nvPicPr>
-                    <pic:cNvPr id="2" name="Picture 2" descr="Chart&#10;&#10;Description automatically generated"/>
+                    <pic:cNvPr id="0" name=""/>
                     <pic:cNvPicPr/>
                   </pic:nvPicPr>
                   <pic:blipFill>
-                    <a:blip r:embed="rId7"/>
+                    <a:blip r:embed="rId7">
+                      <a:extLst>
+                        <a:ext uri="{28A0092B-C50C-407E-A947-70E740481C1C}">
+                          <a14:useLocalDpi xmlns:a14="http://schemas.microsoft.com/office/drawing/2010/main" val="0"/>
+                        </a:ext>
+                      </a:extLst>
+                    </a:blip>
                     <a:stretch>
                       <a:fillRect/>
                     </a:stretch>
                   </pic:blipFill>
                   <pic:spPr>
-                    <a:xfrm rot="5400000">
+                    <a:xfrm>
                       <a:off x="0" y="0"/>
-                      <a:ext cx="7967781" cy="4771464"/>
+                      <a:ext cx="11715750" cy="5483948"/>
                     </a:xfrm>
                     <a:prstGeom prst="rect">
                       <a:avLst/>
@@ -1692,9 +1704,14 @@
         </w:drawing>
       </w:r>
     </w:p>
+    <w:p/>
     <w:p>
       <w:pPr>
         <w:pStyle w:val="Heading1"/>
+        <w:numPr>
+          <w:ilvl w:val="0"/>
+          <w:numId w:val="0"/>
+        </w:numPr>
         <w:rPr>
           <w:rFonts w:ascii="inherit" w:hAnsi="inherit" w:cs="Lucida Grande" w:hint="eastAsia"/>
         </w:rPr>
@@ -1703,7 +1720,1243 @@
         <w:rPr>
           <w:bdr w:val="none" w:sz="0" w:space="0" w:color="auto" w:frame="1"/>
         </w:rPr>
+        <w:t> </w:t>
+      </w:r>
+    </w:p>
+    <w:p>
+      <w:pPr>
+        <w:shd w:val="clear" w:color="auto" w:fill="FFFFFF" w:themeFill="background1"/>
+        <w:sectPr>
+          <w:pgSz w:w="20160" w:h="12240" w:orient="landscape"/>
+          <w:pgMar w:top="720" w:right="1440" w:bottom="720" w:left="1440" w:header="720" w:footer="720" w:gutter="0"/>
+          <w:cols w:space="720"/>
+          <w:docGrid w:linePitch="360"/>
+        </w:sectPr>
+      </w:pPr>
+    </w:p>
+    <w:p>
+      <w:pPr>
+        <w:rPr>
+          <w:rFonts w:ascii="Arial" w:eastAsia="Arial" w:hAnsi="Arial" w:cs="Arial"/>
+          <w:b/>
+          <w:bCs/>
+          <w:u w:val="single"/>
+        </w:rPr>
+      </w:pPr>
+      <w:r>
+        <w:rPr>
+          <w:rFonts w:ascii="Arial" w:eastAsia="Arial" w:hAnsi="Arial" w:cs="Arial"/>
+          <w:b/>
+          <w:bCs/>
+          <w:u w:val="single"/>
+        </w:rPr>
         <w:lastRenderedPageBreak/>
+        <w:t>Use Case Descriptions</w:t>
+      </w:r>
+    </w:p>
+    <w:p>
+      <w:pPr>
+        <w:rPr>
+          <w:rFonts w:ascii="Arial" w:eastAsia="Arial" w:hAnsi="Arial" w:cs="Arial"/>
+        </w:rPr>
+      </w:pPr>
+      <w:r>
+        <w:rPr>
+          <w:rFonts w:ascii="Arial" w:eastAsia="Arial" w:hAnsi="Arial" w:cs="Arial"/>
+          <w:b/>
+          <w:bCs/>
+        </w:rPr>
+        <w:t>Authorization</w:t>
+      </w:r>
+      <w:r>
+        <w:rPr>
+          <w:rFonts w:ascii="Arial" w:eastAsia="Arial" w:hAnsi="Arial" w:cs="Arial"/>
+        </w:rPr>
+        <w:t xml:space="preserve"> – When the user first accesses the arcade, they are asked to login or create an account, which is directly associated with the Game database</w:t>
+      </w:r>
+    </w:p>
+    <w:p>
+      <w:pPr>
+        <w:rPr>
+          <w:rFonts w:ascii="Arial" w:eastAsia="Arial" w:hAnsi="Arial" w:cs="Arial"/>
+        </w:rPr>
+      </w:pPr>
+      <w:r>
+        <w:rPr>
+          <w:rFonts w:ascii="Arial" w:eastAsia="Arial" w:hAnsi="Arial" w:cs="Arial"/>
+          <w:b/>
+          <w:bCs/>
+        </w:rPr>
+        <w:t>Login</w:t>
+      </w:r>
+      <w:r>
+        <w:rPr>
+          <w:rFonts w:ascii="Arial" w:eastAsia="Arial" w:hAnsi="Arial" w:cs="Arial"/>
+        </w:rPr>
+        <w:t xml:space="preserve"> – login with correct email and password</w:t>
+      </w:r>
+    </w:p>
+    <w:p>
+      <w:pPr>
+        <w:rPr>
+          <w:rFonts w:ascii="Arial" w:eastAsia="Arial" w:hAnsi="Arial" w:cs="Arial"/>
+        </w:rPr>
+      </w:pPr>
+      <w:r>
+        <w:rPr>
+          <w:rFonts w:ascii="Arial" w:eastAsia="Arial" w:hAnsi="Arial" w:cs="Arial"/>
+          <w:b/>
+          <w:bCs/>
+        </w:rPr>
+        <w:t>Create Account</w:t>
+      </w:r>
+      <w:r>
+        <w:rPr>
+          <w:rFonts w:ascii="Arial" w:eastAsia="Arial" w:hAnsi="Arial" w:cs="Arial"/>
+        </w:rPr>
+        <w:t xml:space="preserve"> – user creates account with email and encrypted password (will be implemented in third increment)</w:t>
+      </w:r>
+    </w:p>
+    <w:p>
+      <w:pPr>
+        <w:rPr>
+          <w:rFonts w:ascii="Arial" w:eastAsia="Arial" w:hAnsi="Arial" w:cs="Arial"/>
+        </w:rPr>
+      </w:pPr>
+      <w:r>
+        <w:rPr>
+          <w:rFonts w:ascii="Arial" w:eastAsia="Arial" w:hAnsi="Arial" w:cs="Arial"/>
+          <w:b/>
+          <w:bCs/>
+        </w:rPr>
+        <w:t>View Stats</w:t>
+      </w:r>
+      <w:r>
+        <w:rPr>
+          <w:rFonts w:ascii="Arial" w:eastAsia="Arial" w:hAnsi="Arial" w:cs="Arial"/>
+        </w:rPr>
+        <w:t xml:space="preserve"> – Once logged in, the player will be able to login and see their respective high scores for each game and the overall high scores from other players.</w:t>
+      </w:r>
+    </w:p>
+    <w:p>
+      <w:pPr>
+        <w:rPr>
+          <w:rFonts w:ascii="Arial" w:eastAsia="Arial" w:hAnsi="Arial" w:cs="Arial"/>
+        </w:rPr>
+      </w:pPr>
+      <w:r>
+        <w:rPr>
+          <w:rFonts w:ascii="Arial" w:eastAsia="Arial" w:hAnsi="Arial" w:cs="Arial"/>
+          <w:b/>
+          <w:bCs/>
+        </w:rPr>
+        <w:t>Choose a game</w:t>
+      </w:r>
+      <w:r>
+        <w:rPr>
+          <w:rFonts w:ascii="Arial" w:eastAsia="Arial" w:hAnsi="Arial" w:cs="Arial"/>
+        </w:rPr>
+        <w:t xml:space="preserve"> – once logged in, the user will be given the option to choose from a list of four games.</w:t>
+      </w:r>
+    </w:p>
+    <w:p>
+      <w:pPr>
+        <w:rPr>
+          <w:rFonts w:ascii="Arial" w:eastAsia="Arial" w:hAnsi="Arial" w:cs="Arial"/>
+        </w:rPr>
+      </w:pPr>
+      <w:r>
+        <w:rPr>
+          <w:rFonts w:ascii="Arial" w:eastAsia="Arial" w:hAnsi="Arial" w:cs="Arial"/>
+          <w:b/>
+          <w:bCs/>
+        </w:rPr>
+        <w:t xml:space="preserve">Press Space to Start </w:t>
+      </w:r>
+      <w:r>
+        <w:rPr>
+          <w:rFonts w:ascii="Arial" w:eastAsia="Arial" w:hAnsi="Arial" w:cs="Arial"/>
+        </w:rPr>
+        <w:t>– Starts the game once space is pressed</w:t>
+      </w:r>
+    </w:p>
+    <w:p>
+      <w:pPr>
+        <w:ind w:left="360" w:hanging="360"/>
+        <w:rPr>
+          <w:rFonts w:ascii="Arial" w:eastAsia="Arial" w:hAnsi="Arial" w:cs="Arial"/>
+        </w:rPr>
+      </w:pPr>
+      <w:r>
+        <w:rPr>
+          <w:rFonts w:ascii="Arial" w:eastAsia="Arial" w:hAnsi="Arial" w:cs="Arial"/>
+        </w:rPr>
+        <w:t>-</w:t>
+      </w:r>
+      <w:r>
+        <w:rPr>
+          <w:rFonts w:ascii="Arial" w:eastAsia="Arial" w:hAnsi="Arial" w:cs="Arial"/>
+          <w:sz w:val="14"/>
+          <w:szCs w:val="14"/>
+        </w:rPr>
+        <w:t xml:space="preserve">       </w:t>
+      </w:r>
+      <w:r>
+        <w:rPr>
+          <w:rFonts w:ascii="Arial" w:eastAsia="Arial" w:hAnsi="Arial" w:cs="Arial"/>
+        </w:rPr>
+        <w:t>Preconditions – Load Flappy Bird</w:t>
+      </w:r>
+    </w:p>
+    <w:p>
+      <w:pPr>
+        <w:ind w:left="360" w:hanging="360"/>
+        <w:rPr>
+          <w:rFonts w:ascii="Arial" w:eastAsia="Arial" w:hAnsi="Arial" w:cs="Arial"/>
+        </w:rPr>
+      </w:pPr>
+      <w:r>
+        <w:rPr>
+          <w:rFonts w:ascii="Arial" w:eastAsia="Arial" w:hAnsi="Arial" w:cs="Arial"/>
+        </w:rPr>
+        <w:t>-</w:t>
+      </w:r>
+      <w:r>
+        <w:rPr>
+          <w:rFonts w:ascii="Arial" w:eastAsia="Arial" w:hAnsi="Arial" w:cs="Arial"/>
+          <w:sz w:val="14"/>
+          <w:szCs w:val="14"/>
+        </w:rPr>
+        <w:t xml:space="preserve">       </w:t>
+      </w:r>
+      <w:r>
+        <w:rPr>
+          <w:rFonts w:ascii="Arial" w:eastAsia="Arial" w:hAnsi="Arial" w:cs="Arial"/>
+        </w:rPr>
+        <w:t>Postconditions – Press Q to quit, press esc to quit, jump (using space)</w:t>
+      </w:r>
+    </w:p>
+    <w:p>
+      <w:pPr>
+        <w:rPr>
+          <w:rFonts w:ascii="Arial" w:eastAsia="Arial" w:hAnsi="Arial" w:cs="Arial"/>
+        </w:rPr>
+      </w:pPr>
+      <w:r>
+        <w:rPr>
+          <w:rFonts w:ascii="Arial" w:eastAsia="Arial" w:hAnsi="Arial" w:cs="Arial"/>
+          <w:b/>
+          <w:bCs/>
+        </w:rPr>
+        <w:t>Collision</w:t>
+      </w:r>
+      <w:r>
+        <w:rPr>
+          <w:rFonts w:ascii="Arial" w:eastAsia="Arial" w:hAnsi="Arial" w:cs="Arial"/>
+        </w:rPr>
+        <w:t xml:space="preserve"> – Where the user collides with spear and therefore loses</w:t>
+      </w:r>
+    </w:p>
+    <w:p>
+      <w:pPr>
+        <w:ind w:left="360" w:hanging="360"/>
+        <w:rPr>
+          <w:rFonts w:ascii="Arial" w:eastAsia="Arial" w:hAnsi="Arial" w:cs="Arial"/>
+        </w:rPr>
+      </w:pPr>
+      <w:r>
+        <w:rPr>
+          <w:rFonts w:ascii="Arial" w:eastAsia="Arial" w:hAnsi="Arial" w:cs="Arial"/>
+        </w:rPr>
+        <w:t>-</w:t>
+      </w:r>
+      <w:r>
+        <w:rPr>
+          <w:rFonts w:ascii="Arial" w:eastAsia="Arial" w:hAnsi="Arial" w:cs="Arial"/>
+          <w:sz w:val="14"/>
+          <w:szCs w:val="14"/>
+        </w:rPr>
+        <w:t xml:space="preserve">       </w:t>
+      </w:r>
+      <w:r>
+        <w:rPr>
+          <w:rFonts w:ascii="Arial" w:eastAsia="Arial" w:hAnsi="Arial" w:cs="Arial"/>
+        </w:rPr>
+        <w:t>Preconditions – jump into spear</w:t>
+      </w:r>
+    </w:p>
+    <w:p>
+      <w:pPr>
+        <w:ind w:left="360" w:hanging="360"/>
+        <w:rPr>
+          <w:rFonts w:ascii="Arial" w:eastAsia="Arial" w:hAnsi="Arial" w:cs="Arial"/>
+        </w:rPr>
+      </w:pPr>
+      <w:r>
+        <w:rPr>
+          <w:rFonts w:ascii="Arial" w:eastAsia="Arial" w:hAnsi="Arial" w:cs="Arial"/>
+        </w:rPr>
+        <w:t>-</w:t>
+      </w:r>
+      <w:r>
+        <w:rPr>
+          <w:rFonts w:ascii="Arial" w:eastAsia="Arial" w:hAnsi="Arial" w:cs="Arial"/>
+          <w:sz w:val="14"/>
+          <w:szCs w:val="14"/>
+        </w:rPr>
+        <w:t xml:space="preserve">       </w:t>
+      </w:r>
+      <w:r>
+        <w:rPr>
+          <w:rFonts w:ascii="Arial" w:eastAsia="Arial" w:hAnsi="Arial" w:cs="Arial"/>
+        </w:rPr>
+        <w:t>Postconditions – user can press space to continue, if they continue, then they go back to the press space to start menu, where they have the option to quit with esc and ‘Q’</w:t>
+      </w:r>
+    </w:p>
+    <w:p>
+      <w:pPr>
+        <w:rPr>
+          <w:rFonts w:ascii="Arial" w:eastAsia="Arial" w:hAnsi="Arial" w:cs="Arial"/>
+        </w:rPr>
+      </w:pPr>
+      <w:r>
+        <w:rPr>
+          <w:rFonts w:ascii="Arial" w:eastAsia="Arial" w:hAnsi="Arial" w:cs="Arial"/>
+          <w:b/>
+          <w:bCs/>
+        </w:rPr>
+        <w:t xml:space="preserve">Increase Score </w:t>
+      </w:r>
+      <w:r>
+        <w:rPr>
+          <w:rFonts w:ascii="Arial" w:eastAsia="Arial" w:hAnsi="Arial" w:cs="Arial"/>
+        </w:rPr>
+        <w:t>– Increases the score as the player jumps and the displays the new score</w:t>
+      </w:r>
+    </w:p>
+    <w:p>
+      <w:pPr>
+        <w:rPr>
+          <w:rFonts w:ascii="Arial" w:eastAsia="Arial" w:hAnsi="Arial" w:cs="Arial"/>
+        </w:rPr>
+      </w:pPr>
+      <w:r>
+        <w:rPr>
+          <w:rFonts w:ascii="Arial" w:eastAsia="Arial" w:hAnsi="Arial" w:cs="Arial"/>
+          <w:b/>
+          <w:bCs/>
+        </w:rPr>
+        <w:t>Display Score</w:t>
+      </w:r>
+      <w:r>
+        <w:rPr>
+          <w:rFonts w:ascii="Arial" w:eastAsia="Arial" w:hAnsi="Arial" w:cs="Arial"/>
+        </w:rPr>
+        <w:t xml:space="preserve"> – Score checked with high score in database and saved if new score is higher, once player collides</w:t>
+      </w:r>
+    </w:p>
+    <w:p>
+      <w:pPr>
+        <w:rPr>
+          <w:rFonts w:ascii="Arial" w:eastAsia="Arial" w:hAnsi="Arial" w:cs="Arial"/>
+        </w:rPr>
+      </w:pPr>
+      <w:r>
+        <w:rPr>
+          <w:rFonts w:ascii="Arial" w:eastAsia="Arial" w:hAnsi="Arial" w:cs="Arial"/>
+          <w:b/>
+          <w:bCs/>
+        </w:rPr>
+        <w:t>Press Up</w:t>
+      </w:r>
+      <w:r>
+        <w:rPr>
+          <w:rFonts w:ascii="Arial" w:eastAsia="Arial" w:hAnsi="Arial" w:cs="Arial"/>
+        </w:rPr>
+        <w:t xml:space="preserve"> – moves paddle up.</w:t>
+      </w:r>
+    </w:p>
+    <w:p>
+      <w:pPr>
+        <w:ind w:left="360" w:hanging="360"/>
+        <w:rPr>
+          <w:rFonts w:ascii="Arial" w:eastAsia="Arial" w:hAnsi="Arial" w:cs="Arial"/>
+        </w:rPr>
+      </w:pPr>
+      <w:r>
+        <w:rPr>
+          <w:rFonts w:ascii="Arial" w:eastAsia="Arial" w:hAnsi="Arial" w:cs="Arial"/>
+        </w:rPr>
+        <w:t>-</w:t>
+      </w:r>
+      <w:r>
+        <w:rPr>
+          <w:rFonts w:ascii="Arial" w:eastAsia="Arial" w:hAnsi="Arial" w:cs="Arial"/>
+          <w:sz w:val="14"/>
+          <w:szCs w:val="14"/>
+        </w:rPr>
+        <w:t xml:space="preserve">       </w:t>
+      </w:r>
+      <w:r>
+        <w:rPr>
+          <w:rFonts w:ascii="Arial" w:eastAsia="Arial" w:hAnsi="Arial" w:cs="Arial"/>
+        </w:rPr>
+        <w:t>Preconditions – load pong after it has been selected as game of choice by user</w:t>
+      </w:r>
+    </w:p>
+    <w:p>
+      <w:pPr>
+        <w:ind w:left="360" w:hanging="360"/>
+        <w:rPr>
+          <w:rFonts w:ascii="Arial" w:eastAsia="Arial" w:hAnsi="Arial" w:cs="Arial"/>
+        </w:rPr>
+      </w:pPr>
+      <w:r>
+        <w:rPr>
+          <w:rFonts w:ascii="Arial" w:eastAsia="Arial" w:hAnsi="Arial" w:cs="Arial"/>
+        </w:rPr>
+        <w:t>-</w:t>
+      </w:r>
+      <w:r>
+        <w:rPr>
+          <w:rFonts w:ascii="Arial" w:eastAsia="Arial" w:hAnsi="Arial" w:cs="Arial"/>
+          <w:sz w:val="14"/>
+          <w:szCs w:val="14"/>
+        </w:rPr>
+        <w:t xml:space="preserve">       </w:t>
+      </w:r>
+      <w:r>
+        <w:rPr>
+          <w:rFonts w:ascii="Arial" w:eastAsia="Arial" w:hAnsi="Arial" w:cs="Arial"/>
+        </w:rPr>
+        <w:t>Postconditions – ball either hits paddle and remains in play or ends up passing the user’s side and therefore player loses.</w:t>
+      </w:r>
+    </w:p>
+    <w:p>
+      <w:pPr>
+        <w:rPr>
+          <w:rFonts w:ascii="Arial" w:eastAsia="Arial" w:hAnsi="Arial" w:cs="Arial"/>
+        </w:rPr>
+      </w:pPr>
+      <w:r>
+        <w:rPr>
+          <w:rFonts w:ascii="Arial" w:eastAsia="Arial" w:hAnsi="Arial" w:cs="Arial"/>
+          <w:b/>
+          <w:bCs/>
+        </w:rPr>
+        <w:t>Press Down</w:t>
+      </w:r>
+      <w:r>
+        <w:rPr>
+          <w:rFonts w:ascii="Arial" w:eastAsia="Arial" w:hAnsi="Arial" w:cs="Arial"/>
+        </w:rPr>
+        <w:t xml:space="preserve"> – moves paddle down.</w:t>
+      </w:r>
+    </w:p>
+    <w:p>
+      <w:pPr>
+        <w:ind w:left="360" w:hanging="360"/>
+        <w:rPr>
+          <w:rFonts w:ascii="Arial" w:eastAsia="Arial" w:hAnsi="Arial" w:cs="Arial"/>
+        </w:rPr>
+      </w:pPr>
+      <w:r>
+        <w:rPr>
+          <w:rFonts w:ascii="Arial" w:eastAsia="Arial" w:hAnsi="Arial" w:cs="Arial"/>
+        </w:rPr>
+        <w:t>-</w:t>
+      </w:r>
+      <w:r>
+        <w:rPr>
+          <w:rFonts w:ascii="Arial" w:eastAsia="Arial" w:hAnsi="Arial" w:cs="Arial"/>
+          <w:sz w:val="14"/>
+          <w:szCs w:val="14"/>
+        </w:rPr>
+        <w:t xml:space="preserve">       </w:t>
+      </w:r>
+      <w:r>
+        <w:rPr>
+          <w:rFonts w:ascii="Arial" w:eastAsia="Arial" w:hAnsi="Arial" w:cs="Arial"/>
+        </w:rPr>
+        <w:t>Preconditions – load pong after it has been selected as game of choice by user</w:t>
+      </w:r>
+    </w:p>
+    <w:p>
+      <w:pPr>
+        <w:ind w:left="360" w:hanging="360"/>
+        <w:rPr>
+          <w:rFonts w:ascii="Arial" w:eastAsia="Arial" w:hAnsi="Arial" w:cs="Arial"/>
+        </w:rPr>
+      </w:pPr>
+      <w:r>
+        <w:rPr>
+          <w:rFonts w:ascii="Arial" w:eastAsia="Arial" w:hAnsi="Arial" w:cs="Arial"/>
+        </w:rPr>
+        <w:t>-</w:t>
+      </w:r>
+      <w:r>
+        <w:rPr>
+          <w:rFonts w:ascii="Arial" w:eastAsia="Arial" w:hAnsi="Arial" w:cs="Arial"/>
+          <w:sz w:val="14"/>
+          <w:szCs w:val="14"/>
+        </w:rPr>
+        <w:t xml:space="preserve">       </w:t>
+      </w:r>
+      <w:r>
+        <w:rPr>
+          <w:rFonts w:ascii="Arial" w:eastAsia="Arial" w:hAnsi="Arial" w:cs="Arial"/>
+        </w:rPr>
+        <w:t>Postconditions – ball either hits paddle and remains in play or ends up passing the user’s side and therefore player loses.</w:t>
+      </w:r>
+    </w:p>
+    <w:p>
+      <w:pPr>
+        <w:rPr>
+          <w:rFonts w:ascii="Arial" w:eastAsia="Arial" w:hAnsi="Arial" w:cs="Arial"/>
+        </w:rPr>
+      </w:pPr>
+      <w:r>
+        <w:rPr>
+          <w:rFonts w:ascii="Arial" w:eastAsia="Arial" w:hAnsi="Arial" w:cs="Arial"/>
+          <w:b/>
+          <w:bCs/>
+        </w:rPr>
+        <w:t>Ball Passes User Side</w:t>
+      </w:r>
+      <w:r>
+        <w:rPr>
+          <w:rFonts w:ascii="Arial" w:eastAsia="Arial" w:hAnsi="Arial" w:cs="Arial"/>
+        </w:rPr>
+        <w:t xml:space="preserve"> – this triggers a loss for the user and will then ask the user if they would wish to play again.</w:t>
+      </w:r>
+    </w:p>
+    <w:p>
+      <w:pPr>
+        <w:rPr>
+          <w:rFonts w:ascii="Arial" w:eastAsia="Arial" w:hAnsi="Arial" w:cs="Arial"/>
+        </w:rPr>
+      </w:pPr>
+      <w:r>
+        <w:rPr>
+          <w:rFonts w:ascii="Arial" w:eastAsia="Arial" w:hAnsi="Arial" w:cs="Arial"/>
+          <w:b/>
+          <w:bCs/>
+        </w:rPr>
+        <w:t>Press Space to Start</w:t>
+      </w:r>
+      <w:r>
+        <w:rPr>
+          <w:rFonts w:ascii="Arial" w:eastAsia="Arial" w:hAnsi="Arial" w:cs="Arial"/>
+        </w:rPr>
+        <w:t xml:space="preserve"> – Spawns the rocket, ship, and enemies for a level of Space Invaders and player is able to start firing rockets at aliens(enemies).</w:t>
+      </w:r>
+    </w:p>
+    <w:p>
+      <w:pPr>
+        <w:rPr>
+          <w:rFonts w:ascii="Arial" w:eastAsia="Arial" w:hAnsi="Arial" w:cs="Arial"/>
+        </w:rPr>
+      </w:pPr>
+      <w:r>
+        <w:rPr>
+          <w:rFonts w:ascii="Arial" w:eastAsia="Arial" w:hAnsi="Arial" w:cs="Arial"/>
+          <w:b/>
+          <w:bCs/>
+        </w:rPr>
+        <w:t>Press Space to Fire Rocket</w:t>
+      </w:r>
+      <w:r>
+        <w:rPr>
+          <w:rFonts w:ascii="Arial" w:eastAsia="Arial" w:hAnsi="Arial" w:cs="Arial"/>
+        </w:rPr>
+        <w:t xml:space="preserve"> – When space is pressed, a rocket is fired upward from the ship toward the aliens</w:t>
+      </w:r>
+    </w:p>
+    <w:p>
+      <w:pPr>
+        <w:rPr>
+          <w:rFonts w:ascii="Arial" w:eastAsia="Arial" w:hAnsi="Arial" w:cs="Arial"/>
+        </w:rPr>
+      </w:pPr>
+      <w:r>
+        <w:rPr>
+          <w:rFonts w:ascii="Arial" w:eastAsia="Arial" w:hAnsi="Arial" w:cs="Arial"/>
+          <w:b/>
+          <w:bCs/>
+        </w:rPr>
+        <w:t>Move Left</w:t>
+      </w:r>
+      <w:r>
+        <w:rPr>
+          <w:rFonts w:ascii="Arial" w:eastAsia="Arial" w:hAnsi="Arial" w:cs="Arial"/>
+        </w:rPr>
+        <w:t xml:space="preserve"> – The user presses the left arrow key to move left and the ship will move that direction.</w:t>
+      </w:r>
+    </w:p>
+    <w:p>
+      <w:pPr>
+        <w:rPr>
+          <w:rFonts w:ascii="Arial" w:eastAsia="Arial" w:hAnsi="Arial" w:cs="Arial"/>
+        </w:rPr>
+      </w:pPr>
+      <w:r>
+        <w:rPr>
+          <w:rFonts w:ascii="Arial" w:eastAsia="Arial" w:hAnsi="Arial" w:cs="Arial"/>
+          <w:b/>
+          <w:bCs/>
+        </w:rPr>
+        <w:t>Move Right</w:t>
+      </w:r>
+      <w:r>
+        <w:rPr>
+          <w:rFonts w:ascii="Arial" w:eastAsia="Arial" w:hAnsi="Arial" w:cs="Arial"/>
+        </w:rPr>
+        <w:t xml:space="preserve"> - The user presses the right arrow key to move right and the ship will move that direction.</w:t>
+      </w:r>
+    </w:p>
+    <w:p>
+      <w:pPr>
+        <w:rPr>
+          <w:rFonts w:ascii="Arial" w:eastAsia="Arial" w:hAnsi="Arial" w:cs="Arial"/>
+        </w:rPr>
+      </w:pPr>
+      <w:r>
+        <w:rPr>
+          <w:rFonts w:ascii="Arial" w:eastAsia="Arial" w:hAnsi="Arial" w:cs="Arial"/>
+          <w:b/>
+          <w:bCs/>
+        </w:rPr>
+        <w:t>Hit Enemy</w:t>
+      </w:r>
+      <w:r>
+        <w:rPr>
+          <w:rFonts w:ascii="Arial" w:eastAsia="Arial" w:hAnsi="Arial" w:cs="Arial"/>
+        </w:rPr>
+        <w:t xml:space="preserve"> – This event is triggered if the rocket crosses paths with the location with an alien.</w:t>
+      </w:r>
+    </w:p>
+    <w:p>
+      <w:pPr>
+        <w:rPr>
+          <w:rFonts w:ascii="Arial" w:eastAsia="Arial" w:hAnsi="Arial" w:cs="Arial"/>
+        </w:rPr>
+      </w:pPr>
+      <w:r>
+        <w:rPr>
+          <w:rFonts w:ascii="Arial" w:eastAsia="Arial" w:hAnsi="Arial" w:cs="Arial"/>
+          <w:b/>
+          <w:bCs/>
+        </w:rPr>
+        <w:t>Enemy Disappears</w:t>
+      </w:r>
+      <w:r>
+        <w:rPr>
+          <w:rFonts w:ascii="Arial" w:eastAsia="Arial" w:hAnsi="Arial" w:cs="Arial"/>
+        </w:rPr>
+        <w:t xml:space="preserve"> – If the enemy is hit, the alien will disappear from the screen.</w:t>
+      </w:r>
+    </w:p>
+    <w:p>
+      <w:pPr>
+        <w:rPr>
+          <w:rFonts w:ascii="Arial" w:eastAsia="Arial" w:hAnsi="Arial" w:cs="Arial"/>
+        </w:rPr>
+      </w:pPr>
+      <w:r>
+        <w:rPr>
+          <w:rFonts w:ascii="Arial" w:eastAsia="Arial" w:hAnsi="Arial" w:cs="Arial"/>
+          <w:b/>
+          <w:bCs/>
+        </w:rPr>
+        <w:t>Clear Level</w:t>
+      </w:r>
+      <w:r>
+        <w:rPr>
+          <w:rFonts w:ascii="Arial" w:eastAsia="Arial" w:hAnsi="Arial" w:cs="Arial"/>
+        </w:rPr>
+        <w:t xml:space="preserve"> – If all aliens disappear from the screen, meaning the player has successfully hit all of the aliens with rockets, the user will be asked if they want to continue to play the next level by hitting the space bar.</w:t>
+      </w:r>
+    </w:p>
+    <w:p>
+      <w:pPr>
+        <w:ind w:left="360" w:hanging="360"/>
+        <w:rPr>
+          <w:rFonts w:ascii="Arial" w:eastAsia="Arial" w:hAnsi="Arial" w:cs="Arial"/>
+        </w:rPr>
+      </w:pPr>
+      <w:r>
+        <w:rPr>
+          <w:rFonts w:ascii="Arial" w:eastAsia="Arial" w:hAnsi="Arial" w:cs="Arial"/>
+        </w:rPr>
+        <w:t>-</w:t>
+      </w:r>
+      <w:r>
+        <w:rPr>
+          <w:rFonts w:ascii="Arial" w:eastAsia="Arial" w:hAnsi="Arial" w:cs="Arial"/>
+          <w:sz w:val="14"/>
+          <w:szCs w:val="14"/>
+        </w:rPr>
+        <w:t xml:space="preserve">       </w:t>
+      </w:r>
+      <w:r>
+        <w:rPr>
+          <w:rFonts w:ascii="Arial" w:eastAsia="Arial" w:hAnsi="Arial" w:cs="Arial"/>
+        </w:rPr>
+        <w:t>Preconditions – clear all enemies from screen by firing rockets with space bar</w:t>
+      </w:r>
+    </w:p>
+    <w:p>
+      <w:pPr>
+        <w:ind w:left="360" w:hanging="360"/>
+        <w:rPr>
+          <w:rFonts w:ascii="Arial" w:eastAsia="Arial" w:hAnsi="Arial" w:cs="Arial"/>
+        </w:rPr>
+      </w:pPr>
+      <w:r>
+        <w:rPr>
+          <w:rFonts w:ascii="Arial" w:eastAsia="Arial" w:hAnsi="Arial" w:cs="Arial"/>
+        </w:rPr>
+        <w:t>-</w:t>
+      </w:r>
+      <w:r>
+        <w:rPr>
+          <w:rFonts w:ascii="Arial" w:eastAsia="Arial" w:hAnsi="Arial" w:cs="Arial"/>
+          <w:sz w:val="14"/>
+          <w:szCs w:val="14"/>
+        </w:rPr>
+        <w:t xml:space="preserve">       </w:t>
+      </w:r>
+      <w:r>
+        <w:rPr>
+          <w:rFonts w:ascii="Arial" w:eastAsia="Arial" w:hAnsi="Arial" w:cs="Arial"/>
+        </w:rPr>
+        <w:t>Postconditions – press space to continue or press ‘Q’ or ‘esc’ to exit.</w:t>
+      </w:r>
+    </w:p>
+    <w:p>
+      <w:pPr>
+        <w:rPr>
+          <w:rFonts w:ascii="Arial" w:eastAsia="Arial" w:hAnsi="Arial" w:cs="Arial"/>
+        </w:rPr>
+      </w:pPr>
+      <w:r>
+        <w:rPr>
+          <w:rFonts w:ascii="Arial" w:eastAsia="Arial" w:hAnsi="Arial" w:cs="Arial"/>
+          <w:b/>
+          <w:bCs/>
+        </w:rPr>
+        <w:t>Enemy Wins</w:t>
+      </w:r>
+      <w:r>
+        <w:rPr>
+          <w:rFonts w:ascii="Arial" w:eastAsia="Arial" w:hAnsi="Arial" w:cs="Arial"/>
+        </w:rPr>
+        <w:t xml:space="preserve"> – This event is triggered if the aliens pass the ship before all of the aliens are cleared from the level</w:t>
+      </w:r>
+    </w:p>
+    <w:p>
+      <w:pPr>
+        <w:ind w:left="360" w:hanging="360"/>
+        <w:rPr>
+          <w:rFonts w:ascii="Arial" w:eastAsia="Arial" w:hAnsi="Arial" w:cs="Arial"/>
+        </w:rPr>
+      </w:pPr>
+      <w:r>
+        <w:rPr>
+          <w:rFonts w:ascii="Arial" w:eastAsia="Arial" w:hAnsi="Arial" w:cs="Arial"/>
+        </w:rPr>
+        <w:t>-</w:t>
+      </w:r>
+      <w:r>
+        <w:rPr>
+          <w:rFonts w:ascii="Arial" w:eastAsia="Arial" w:hAnsi="Arial" w:cs="Arial"/>
+          <w:sz w:val="14"/>
+          <w:szCs w:val="14"/>
+        </w:rPr>
+        <w:t xml:space="preserve">       </w:t>
+      </w:r>
+      <w:r>
+        <w:rPr>
+          <w:rFonts w:ascii="Arial" w:eastAsia="Arial" w:hAnsi="Arial" w:cs="Arial"/>
+        </w:rPr>
+        <w:t>Preconditions – Alien passes ship level</w:t>
+      </w:r>
+    </w:p>
+    <w:p>
+      <w:pPr>
+        <w:ind w:left="360" w:hanging="360"/>
+        <w:rPr>
+          <w:rFonts w:ascii="Arial" w:eastAsia="Arial" w:hAnsi="Arial" w:cs="Arial"/>
+        </w:rPr>
+      </w:pPr>
+      <w:r>
+        <w:rPr>
+          <w:rFonts w:ascii="Arial" w:eastAsia="Arial" w:hAnsi="Arial" w:cs="Arial"/>
+        </w:rPr>
+        <w:t>-</w:t>
+      </w:r>
+      <w:r>
+        <w:rPr>
+          <w:rFonts w:ascii="Arial" w:eastAsia="Arial" w:hAnsi="Arial" w:cs="Arial"/>
+          <w:sz w:val="14"/>
+          <w:szCs w:val="14"/>
+        </w:rPr>
+        <w:t xml:space="preserve">       </w:t>
+      </w:r>
+      <w:r>
+        <w:rPr>
+          <w:rFonts w:ascii="Arial" w:eastAsia="Arial" w:hAnsi="Arial" w:cs="Arial"/>
+        </w:rPr>
+        <w:t>Postconditions – press space to continue or press ‘Q’ or ‘esc’ to exit.</w:t>
+      </w:r>
+    </w:p>
+    <w:p>
+      <w:pPr>
+        <w:rPr>
+          <w:rFonts w:ascii="Arial" w:eastAsia="Arial" w:hAnsi="Arial" w:cs="Arial"/>
+        </w:rPr>
+      </w:pPr>
+      <w:r>
+        <w:rPr>
+          <w:rFonts w:ascii="Arial" w:eastAsia="Arial" w:hAnsi="Arial" w:cs="Arial"/>
+          <w:b/>
+          <w:bCs/>
+        </w:rPr>
+        <w:t>Press Up</w:t>
+      </w:r>
+      <w:r>
+        <w:rPr>
+          <w:rFonts w:ascii="Arial" w:eastAsia="Arial" w:hAnsi="Arial" w:cs="Arial"/>
+        </w:rPr>
+        <w:t xml:space="preserve"> – snake goes in the upward direction upon hitting the up-arrow key.</w:t>
+      </w:r>
+    </w:p>
+    <w:p>
+      <w:pPr>
+        <w:ind w:left="360" w:hanging="360"/>
+        <w:rPr>
+          <w:rFonts w:ascii="Arial" w:eastAsia="Arial" w:hAnsi="Arial" w:cs="Arial"/>
+        </w:rPr>
+      </w:pPr>
+      <w:r>
+        <w:rPr>
+          <w:rFonts w:ascii="Arial" w:eastAsia="Arial" w:hAnsi="Arial" w:cs="Arial"/>
+        </w:rPr>
+        <w:t>-</w:t>
+      </w:r>
+      <w:r>
+        <w:rPr>
+          <w:rFonts w:ascii="Arial" w:eastAsia="Arial" w:hAnsi="Arial" w:cs="Arial"/>
+          <w:sz w:val="14"/>
+          <w:szCs w:val="14"/>
+        </w:rPr>
+        <w:t xml:space="preserve">       </w:t>
+      </w:r>
+      <w:r>
+        <w:rPr>
+          <w:rFonts w:ascii="Arial" w:eastAsia="Arial" w:hAnsi="Arial" w:cs="Arial"/>
+        </w:rPr>
+        <w:t>Preconditions – load snake game after user selects it.</w:t>
+      </w:r>
+    </w:p>
+    <w:p>
+      <w:pPr>
+        <w:ind w:left="360" w:hanging="360"/>
+        <w:rPr>
+          <w:rFonts w:ascii="Arial" w:eastAsia="Arial" w:hAnsi="Arial" w:cs="Arial"/>
+        </w:rPr>
+      </w:pPr>
+      <w:r>
+        <w:rPr>
+          <w:rFonts w:ascii="Arial" w:eastAsia="Arial" w:hAnsi="Arial" w:cs="Arial"/>
+        </w:rPr>
+        <w:t>-</w:t>
+      </w:r>
+      <w:r>
+        <w:rPr>
+          <w:rFonts w:ascii="Arial" w:eastAsia="Arial" w:hAnsi="Arial" w:cs="Arial"/>
+          <w:sz w:val="14"/>
+          <w:szCs w:val="14"/>
+        </w:rPr>
+        <w:t xml:space="preserve">       </w:t>
+      </w:r>
+      <w:r>
+        <w:rPr>
+          <w:rFonts w:ascii="Arial" w:eastAsia="Arial" w:hAnsi="Arial" w:cs="Arial"/>
+        </w:rPr>
+        <w:t>Postconditions – run into tail, collect tail piece</w:t>
+      </w:r>
+    </w:p>
+    <w:p>
+      <w:pPr>
+        <w:rPr>
+          <w:rFonts w:ascii="Arial" w:eastAsia="Arial" w:hAnsi="Arial" w:cs="Arial"/>
+        </w:rPr>
+      </w:pPr>
+      <w:r>
+        <w:rPr>
+          <w:rFonts w:ascii="Arial" w:eastAsia="Arial" w:hAnsi="Arial" w:cs="Arial"/>
+          <w:b/>
+          <w:bCs/>
+        </w:rPr>
+        <w:t>Press Down</w:t>
+      </w:r>
+      <w:r>
+        <w:rPr>
+          <w:rFonts w:ascii="Arial" w:eastAsia="Arial" w:hAnsi="Arial" w:cs="Arial"/>
+        </w:rPr>
+        <w:t xml:space="preserve"> – snake goes in the downward direction upon hitting the down-arrow key</w:t>
+      </w:r>
+    </w:p>
+    <w:p>
+      <w:pPr>
+        <w:ind w:left="360" w:hanging="360"/>
+        <w:rPr>
+          <w:rFonts w:ascii="Arial" w:eastAsia="Arial" w:hAnsi="Arial" w:cs="Arial"/>
+        </w:rPr>
+      </w:pPr>
+      <w:r>
+        <w:rPr>
+          <w:rFonts w:ascii="Arial" w:eastAsia="Arial" w:hAnsi="Arial" w:cs="Arial"/>
+        </w:rPr>
+        <w:t>-</w:t>
+      </w:r>
+      <w:r>
+        <w:rPr>
+          <w:rFonts w:ascii="Arial" w:eastAsia="Arial" w:hAnsi="Arial" w:cs="Arial"/>
+          <w:sz w:val="14"/>
+          <w:szCs w:val="14"/>
+        </w:rPr>
+        <w:t xml:space="preserve">       </w:t>
+      </w:r>
+      <w:r>
+        <w:rPr>
+          <w:rFonts w:ascii="Arial" w:eastAsia="Arial" w:hAnsi="Arial" w:cs="Arial"/>
+        </w:rPr>
+        <w:t>Preconditions – load snake game after user selects it.</w:t>
+      </w:r>
+    </w:p>
+    <w:p>
+      <w:pPr>
+        <w:ind w:left="360" w:hanging="360"/>
+        <w:rPr>
+          <w:rFonts w:ascii="Arial" w:eastAsia="Arial" w:hAnsi="Arial" w:cs="Arial"/>
+        </w:rPr>
+      </w:pPr>
+      <w:r>
+        <w:rPr>
+          <w:rFonts w:ascii="Arial" w:eastAsia="Arial" w:hAnsi="Arial" w:cs="Arial"/>
+        </w:rPr>
+        <w:t>-</w:t>
+      </w:r>
+      <w:r>
+        <w:rPr>
+          <w:rFonts w:ascii="Arial" w:eastAsia="Arial" w:hAnsi="Arial" w:cs="Arial"/>
+          <w:sz w:val="14"/>
+          <w:szCs w:val="14"/>
+        </w:rPr>
+        <w:t xml:space="preserve">       </w:t>
+      </w:r>
+      <w:r>
+        <w:rPr>
+          <w:rFonts w:ascii="Arial" w:eastAsia="Arial" w:hAnsi="Arial" w:cs="Arial"/>
+        </w:rPr>
+        <w:t>Postconditions – run into tail, collect tail piece</w:t>
+      </w:r>
+    </w:p>
+    <w:p>
+      <w:pPr>
+        <w:rPr>
+          <w:rFonts w:ascii="Arial" w:eastAsia="Arial" w:hAnsi="Arial" w:cs="Arial"/>
+        </w:rPr>
+      </w:pPr>
+      <w:r>
+        <w:rPr>
+          <w:rFonts w:ascii="Arial" w:eastAsia="Arial" w:hAnsi="Arial" w:cs="Arial"/>
+          <w:b/>
+          <w:bCs/>
+        </w:rPr>
+        <w:t>Press Left</w:t>
+      </w:r>
+      <w:r>
+        <w:rPr>
+          <w:rFonts w:ascii="Arial" w:eastAsia="Arial" w:hAnsi="Arial" w:cs="Arial"/>
+        </w:rPr>
+        <w:t xml:space="preserve"> - snake goes in the left direction upon hitting the left-arrow key</w:t>
+      </w:r>
+    </w:p>
+    <w:p>
+      <w:pPr>
+        <w:ind w:left="360" w:hanging="360"/>
+        <w:rPr>
+          <w:rFonts w:ascii="Arial" w:eastAsia="Arial" w:hAnsi="Arial" w:cs="Arial"/>
+        </w:rPr>
+      </w:pPr>
+      <w:r>
+        <w:rPr>
+          <w:rFonts w:ascii="Arial" w:eastAsia="Arial" w:hAnsi="Arial" w:cs="Arial"/>
+        </w:rPr>
+        <w:t>-</w:t>
+      </w:r>
+      <w:r>
+        <w:rPr>
+          <w:rFonts w:ascii="Arial" w:eastAsia="Arial" w:hAnsi="Arial" w:cs="Arial"/>
+          <w:sz w:val="14"/>
+          <w:szCs w:val="14"/>
+        </w:rPr>
+        <w:t xml:space="preserve">       </w:t>
+      </w:r>
+      <w:r>
+        <w:rPr>
+          <w:rFonts w:ascii="Arial" w:eastAsia="Arial" w:hAnsi="Arial" w:cs="Arial"/>
+        </w:rPr>
+        <w:t>Preconditions – load snake game after user selects it.</w:t>
+      </w:r>
+    </w:p>
+    <w:p>
+      <w:pPr>
+        <w:ind w:left="360" w:hanging="360"/>
+        <w:rPr>
+          <w:rFonts w:ascii="Arial" w:eastAsia="Arial" w:hAnsi="Arial" w:cs="Arial"/>
+        </w:rPr>
+      </w:pPr>
+      <w:r>
+        <w:rPr>
+          <w:rFonts w:ascii="Arial" w:eastAsia="Arial" w:hAnsi="Arial" w:cs="Arial"/>
+        </w:rPr>
+        <w:t>-</w:t>
+      </w:r>
+      <w:r>
+        <w:rPr>
+          <w:rFonts w:ascii="Arial" w:eastAsia="Arial" w:hAnsi="Arial" w:cs="Arial"/>
+          <w:sz w:val="14"/>
+          <w:szCs w:val="14"/>
+        </w:rPr>
+        <w:t xml:space="preserve">       </w:t>
+      </w:r>
+      <w:r>
+        <w:rPr>
+          <w:rFonts w:ascii="Arial" w:eastAsia="Arial" w:hAnsi="Arial" w:cs="Arial"/>
+        </w:rPr>
+        <w:t>Postconditions – run into tail, collect tail piece</w:t>
+      </w:r>
+    </w:p>
+    <w:p>
+      <w:pPr>
+        <w:rPr>
+          <w:rFonts w:ascii="Arial" w:eastAsia="Arial" w:hAnsi="Arial" w:cs="Arial"/>
+        </w:rPr>
+      </w:pPr>
+      <w:r>
+        <w:rPr>
+          <w:rFonts w:ascii="Arial" w:eastAsia="Arial" w:hAnsi="Arial" w:cs="Arial"/>
+          <w:b/>
+          <w:bCs/>
+        </w:rPr>
+        <w:t>Press Right</w:t>
+      </w:r>
+      <w:r>
+        <w:rPr>
+          <w:rFonts w:ascii="Arial" w:eastAsia="Arial" w:hAnsi="Arial" w:cs="Arial"/>
+        </w:rPr>
+        <w:t xml:space="preserve"> - snake goes in the right direction upon hitting the right-arrow key</w:t>
+      </w:r>
+    </w:p>
+    <w:p>
+      <w:pPr>
+        <w:ind w:left="360" w:hanging="360"/>
+        <w:rPr>
+          <w:rFonts w:ascii="Arial" w:eastAsia="Arial" w:hAnsi="Arial" w:cs="Arial"/>
+        </w:rPr>
+      </w:pPr>
+      <w:r>
+        <w:rPr>
+          <w:rFonts w:ascii="Arial" w:eastAsia="Arial" w:hAnsi="Arial" w:cs="Arial"/>
+        </w:rPr>
+        <w:t>-</w:t>
+      </w:r>
+      <w:r>
+        <w:rPr>
+          <w:rFonts w:ascii="Arial" w:eastAsia="Arial" w:hAnsi="Arial" w:cs="Arial"/>
+          <w:sz w:val="14"/>
+          <w:szCs w:val="14"/>
+        </w:rPr>
+        <w:t xml:space="preserve">       </w:t>
+      </w:r>
+      <w:r>
+        <w:rPr>
+          <w:rFonts w:ascii="Arial" w:eastAsia="Arial" w:hAnsi="Arial" w:cs="Arial"/>
+        </w:rPr>
+        <w:t>Preconditions – load snake game after user selects it.</w:t>
+      </w:r>
+    </w:p>
+    <w:p>
+      <w:pPr>
+        <w:ind w:left="360" w:hanging="360"/>
+        <w:rPr>
+          <w:rFonts w:ascii="Arial" w:eastAsia="Arial" w:hAnsi="Arial" w:cs="Arial"/>
+        </w:rPr>
+      </w:pPr>
+      <w:r>
+        <w:rPr>
+          <w:rFonts w:ascii="Arial" w:eastAsia="Arial" w:hAnsi="Arial" w:cs="Arial"/>
+        </w:rPr>
+        <w:t>-</w:t>
+      </w:r>
+      <w:r>
+        <w:rPr>
+          <w:rFonts w:ascii="Arial" w:eastAsia="Arial" w:hAnsi="Arial" w:cs="Arial"/>
+          <w:sz w:val="14"/>
+          <w:szCs w:val="14"/>
+        </w:rPr>
+        <w:t xml:space="preserve">       </w:t>
+      </w:r>
+      <w:r>
+        <w:rPr>
+          <w:rFonts w:ascii="Arial" w:eastAsia="Arial" w:hAnsi="Arial" w:cs="Arial"/>
+        </w:rPr>
+        <w:t>Postconditions – run into tail, collect tail piece</w:t>
+      </w:r>
+    </w:p>
+    <w:p>
+      <w:pPr>
+        <w:rPr>
+          <w:rFonts w:ascii="Arial" w:eastAsia="Arial" w:hAnsi="Arial" w:cs="Arial"/>
+        </w:rPr>
+      </w:pPr>
+      <w:r>
+        <w:rPr>
+          <w:rFonts w:ascii="Arial" w:eastAsia="Arial" w:hAnsi="Arial" w:cs="Arial"/>
+          <w:b/>
+          <w:bCs/>
+        </w:rPr>
+        <w:t>Run into Tail</w:t>
+      </w:r>
+      <w:r>
+        <w:rPr>
+          <w:rFonts w:ascii="Arial" w:eastAsia="Arial" w:hAnsi="Arial" w:cs="Arial"/>
+        </w:rPr>
+        <w:t xml:space="preserve"> – When the snake runs into its tail, the game ends and the user is asked if they wish to restart.</w:t>
+      </w:r>
+    </w:p>
+    <w:p>
+      <w:pPr>
+        <w:rPr>
+          <w:rFonts w:ascii="Arial" w:eastAsia="Arial" w:hAnsi="Arial" w:cs="Arial"/>
+        </w:rPr>
+      </w:pPr>
+      <w:r>
+        <w:rPr>
+          <w:rFonts w:ascii="Arial" w:eastAsia="Arial" w:hAnsi="Arial" w:cs="Arial"/>
+          <w:b/>
+          <w:bCs/>
+        </w:rPr>
+        <w:t xml:space="preserve">Collect Tail Pieces </w:t>
+      </w:r>
+      <w:r>
+        <w:rPr>
+          <w:rFonts w:ascii="Arial" w:eastAsia="Arial" w:hAnsi="Arial" w:cs="Arial"/>
+        </w:rPr>
+        <w:t>– This event makes the snake longer if the user runs over a spot with a tail piece.</w:t>
+      </w:r>
+    </w:p>
+    <w:p>
+      <w:pPr>
+        <w:rPr>
+          <w:rFonts w:ascii="Arial" w:eastAsia="Arial" w:hAnsi="Arial" w:cs="Arial"/>
+        </w:rPr>
+      </w:pPr>
+      <w:r>
+        <w:rPr>
+          <w:rFonts w:ascii="Arial" w:eastAsia="Arial" w:hAnsi="Arial" w:cs="Arial"/>
+          <w:b/>
+          <w:bCs/>
+        </w:rPr>
+        <w:lastRenderedPageBreak/>
+        <w:t>Running off Screen</w:t>
+      </w:r>
+      <w:r>
+        <w:rPr>
+          <w:rFonts w:ascii="Arial" w:eastAsia="Arial" w:hAnsi="Arial" w:cs="Arial"/>
+        </w:rPr>
+        <w:t xml:space="preserve"> – Running off screen does not kill the snake</w:t>
+      </w:r>
+    </w:p>
+    <w:p>
+      <w:pPr>
+        <w:rPr>
+          <w:rFonts w:ascii="Arial" w:eastAsia="Arial" w:hAnsi="Arial" w:cs="Arial"/>
+        </w:rPr>
+      </w:pPr>
+      <w:r>
+        <w:rPr>
+          <w:rFonts w:ascii="Arial" w:eastAsia="Arial" w:hAnsi="Arial" w:cs="Arial"/>
+          <w:b/>
+          <w:bCs/>
+        </w:rPr>
+        <w:t>Press Space to Continue</w:t>
+      </w:r>
+      <w:r>
+        <w:rPr>
+          <w:rFonts w:ascii="Arial" w:eastAsia="Arial" w:hAnsi="Arial" w:cs="Arial"/>
+        </w:rPr>
+        <w:t xml:space="preserve"> – Space continues the game in question. This functionality will be used in every game to maintain consistency.</w:t>
+      </w:r>
+    </w:p>
+    <w:p>
+      <w:pPr>
+        <w:rPr>
+          <w:rFonts w:ascii="Arial" w:eastAsia="Arial" w:hAnsi="Arial" w:cs="Arial"/>
+        </w:rPr>
+      </w:pPr>
+      <w:r>
+        <w:rPr>
+          <w:rFonts w:ascii="Arial" w:eastAsia="Arial" w:hAnsi="Arial" w:cs="Arial"/>
+          <w:b/>
+          <w:bCs/>
+        </w:rPr>
+        <w:t>Press Q to Quit to Main Menu</w:t>
+      </w:r>
+      <w:r>
+        <w:rPr>
+          <w:rFonts w:ascii="Arial" w:eastAsia="Arial" w:hAnsi="Arial" w:cs="Arial"/>
+        </w:rPr>
+        <w:t xml:space="preserve"> – ‘Q’ exits the game and will return the user to the main menu where they can once again select another game or view stats. This functionality will be used in every game to maintain consistency.</w:t>
+      </w:r>
+    </w:p>
+    <w:p>
+      <w:pPr>
+        <w:rPr>
+          <w:rFonts w:ascii="Arial" w:eastAsia="Arial" w:hAnsi="Arial" w:cs="Arial"/>
+        </w:rPr>
+      </w:pPr>
+      <w:r>
+        <w:rPr>
+          <w:rFonts w:ascii="Arial" w:eastAsia="Arial" w:hAnsi="Arial" w:cs="Arial"/>
+          <w:b/>
+          <w:bCs/>
+        </w:rPr>
+        <w:t>Press ‘esc’ to Exit to Main Menu</w:t>
+      </w:r>
+      <w:r>
+        <w:rPr>
+          <w:rFonts w:ascii="Arial" w:eastAsia="Arial" w:hAnsi="Arial" w:cs="Arial"/>
+        </w:rPr>
+        <w:t xml:space="preserve"> - ‘esc’ exits the game and will return the user to the main menu where they can once again select another game or view stats. This functionality will be used in every game to maintain consistency.</w:t>
+      </w:r>
+    </w:p>
+    <w:p/>
+    <w:p>
+      <w:pPr>
+        <w:pStyle w:val="Heading1"/>
+        <w:rPr>
+          <w:rFonts w:ascii="inherit" w:hAnsi="inherit" w:cs="Lucida Grande" w:hint="eastAsia"/>
+        </w:rPr>
+      </w:pPr>
+      <w:r>
+        <w:rPr>
+          <w:bdr w:val="none" w:sz="0" w:space="0" w:color="auto" w:frame="1"/>
+        </w:rPr>
         <w:t>Class Diagram</w:t>
       </w:r>
       <w:r>
@@ -1741,15 +2994,20 @@
       <w:pPr>
         <w:shd w:val="clear" w:color="auto" w:fill="FFFFFF" w:themeFill="background1"/>
       </w:pPr>
+    </w:p>
+    <w:p>
+      <w:pPr>
+        <w:shd w:val="clear" w:color="auto" w:fill="FFFFFF" w:themeFill="background1"/>
+      </w:pPr>
       <w:r>
         <w:rPr>
           <w:noProof/>
         </w:rPr>
         <w:drawing>
-          <wp:inline distT="0" distB="0" distL="0" distR="0" wp14:anchorId="49702A60" wp14:editId="7A779424">
-            <wp:extent cx="5967354" cy="6803634"/>
+          <wp:inline distT="0" distB="0" distL="0" distR="0" wp14:anchorId="60B0D1EC" wp14:editId="0709D9A9">
+            <wp:extent cx="4572000" cy="3867150"/>
             <wp:effectExtent l="0" t="0" r="0" b="0"/>
-            <wp:docPr id="1843361608" name="Picture 1843361608"/>
+            <wp:docPr id="143576629" name="Picture 143576629"/>
             <wp:cNvGraphicFramePr>
               <a:graphicFrameLocks xmlns:a="http://schemas.openxmlformats.org/drawingml/2006/main" noChangeAspect="1"/>
             </wp:cNvGraphicFramePr>
@@ -1775,7 +3033,7 @@
                   <pic:spPr>
                     <a:xfrm>
                       <a:off x="0" y="0"/>
-                      <a:ext cx="5967354" cy="6803634"/>
+                      <a:ext cx="4572000" cy="3867150"/>
                     </a:xfrm>
                     <a:prstGeom prst="rect">
                       <a:avLst/>
@@ -1804,9 +3062,8 @@
         <w:rPr>
           <w:noProof/>
         </w:rPr>
-        <w:lastRenderedPageBreak/>
         <w:drawing>
-          <wp:inline distT="0" distB="0" distL="0" distR="0" wp14:anchorId="0EDD60E5" wp14:editId="1BB1D97F">
+          <wp:inline distT="0" distB="0" distL="0" distR="0" wp14:anchorId="0EDD60E5" wp14:editId="0AABD463">
             <wp:extent cx="5857875" cy="2855714"/>
             <wp:effectExtent l="0" t="0" r="0" b="0"/>
             <wp:docPr id="28720993" name="Picture 28720993"/>
@@ -1817,7 +3074,7 @@
               <a:graphicData uri="http://schemas.openxmlformats.org/drawingml/2006/picture">
                 <pic:pic xmlns:pic="http://schemas.openxmlformats.org/drawingml/2006/picture">
                   <pic:nvPicPr>
-                    <pic:cNvPr id="0" name=""/>
+                    <pic:cNvPr id="0" name="Picture 28720993"/>
                     <pic:cNvPicPr/>
                   </pic:nvPicPr>
                   <pic:blipFill>
@@ -1913,72 +3170,145 @@
           <w:szCs w:val="20"/>
           <w:bdr w:val="none" w:sz="0" w:space="0" w:color="auto" w:frame="1"/>
         </w:rPr>
-        <w:t xml:space="preserve">Our software works in any operating system environment as long as the user has python and the python library </w:t>
-      </w:r>
-      <w:proofErr w:type="spellStart"/>
+        <w:t xml:space="preserve">Our software works in any operating system environment </w:t>
+      </w:r>
       <w:r>
         <w:rPr>
           <w:rFonts w:ascii="Arial" w:hAnsi="Arial" w:cs="Arial"/>
-          <w:color w:val="000000" w:themeColor="text1"/>
+          <w:color w:val="000000"/>
           <w:sz w:val="20"/>
           <w:szCs w:val="20"/>
-        </w:rPr>
-        <w:t>pygames</w:t>
-      </w:r>
-      <w:proofErr w:type="spellEnd"/>
+          <w:bdr w:val="none" w:sz="0" w:space="0" w:color="auto" w:frame="1"/>
+        </w:rPr>
+        <w:t>provided that</w:t>
+      </w:r>
       <w:r>
         <w:rPr>
           <w:rFonts w:ascii="Arial" w:hAnsi="Arial" w:cs="Arial"/>
-          <w:color w:val="000000" w:themeColor="text1"/>
+          <w:color w:val="000000"/>
           <w:sz w:val="20"/>
           <w:szCs w:val="20"/>
-        </w:rPr>
-        <w:t xml:space="preserve"> </w:t>
+          <w:bdr w:val="none" w:sz="0" w:space="0" w:color="auto" w:frame="1"/>
+        </w:rPr>
+        <w:t xml:space="preserve"> the user has python and the </w:t>
       </w:r>
       <w:r>
         <w:rPr>
           <w:rFonts w:ascii="Arial" w:hAnsi="Arial" w:cs="Arial"/>
-          <w:color w:val="000000" w:themeColor="text1"/>
+          <w:color w:val="000000"/>
           <w:sz w:val="20"/>
           <w:szCs w:val="20"/>
-        </w:rPr>
-        <w:t xml:space="preserve">installed. </w:t>
-      </w:r>
-    </w:p>
-    <w:p>
-      <w:pPr>
-        <w:pStyle w:val="Heading1"/>
-      </w:pPr>
-      <w:r>
-        <w:rPr>
           <w:bdr w:val="none" w:sz="0" w:space="0" w:color="auto" w:frame="1"/>
         </w:rPr>
-        <w:t>Assumptions and Dependencies</w:t>
-      </w:r>
-    </w:p>
-    <w:p>
-      <w:pPr>
-        <w:rPr>
-          <w:rFonts w:ascii="Arial" w:eastAsia="Arial" w:hAnsi="Arial" w:cs="Arial"/>
+        <w:t xml:space="preserve">necessary </w:t>
+      </w:r>
+      <w:r>
+        <w:rPr>
+          <w:rFonts w:ascii="Arial" w:hAnsi="Arial" w:cs="Arial"/>
+          <w:color w:val="000000"/>
           <w:sz w:val="20"/>
           <w:szCs w:val="20"/>
-        </w:rPr>
-      </w:pPr>
-      <w:r>
-        <w:rPr>
-          <w:rFonts w:ascii="Arial" w:eastAsia="Arial" w:hAnsi="Arial" w:cs="Arial"/>
+          <w:bdr w:val="none" w:sz="0" w:space="0" w:color="auto" w:frame="1"/>
+        </w:rPr>
+        <w:t>python librar</w:t>
+      </w:r>
+      <w:r>
+        <w:rPr>
+          <w:rFonts w:ascii="Arial" w:hAnsi="Arial" w:cs="Arial"/>
+          <w:color w:val="000000"/>
           <w:sz w:val="20"/>
           <w:szCs w:val="20"/>
-        </w:rPr>
-        <w:t>As of right now, the only issues that our group can see the user having when trying to use our software is not having the proper python libraries installed. We will be coming up with a solution to solve this</w:t>
-      </w:r>
-      <w:r>
-        <w:rPr>
-          <w:rFonts w:ascii="Arial" w:eastAsia="Arial" w:hAnsi="Arial" w:cs="Arial"/>
+          <w:bdr w:val="none" w:sz="0" w:space="0" w:color="auto" w:frame="1"/>
+        </w:rPr>
+        <w:t>ies</w:t>
+      </w:r>
+      <w:r>
+        <w:rPr>
+          <w:rFonts w:ascii="Arial" w:hAnsi="Arial" w:cs="Arial"/>
+          <w:color w:val="000000"/>
           <w:sz w:val="20"/>
           <w:szCs w:val="20"/>
-        </w:rPr>
-        <w:t>, such as creating a script that will install such libraries for the user.</w:t>
+          <w:bdr w:val="none" w:sz="0" w:space="0" w:color="auto" w:frame="1"/>
+        </w:rPr>
+        <w:t xml:space="preserve"> i</w:t>
+      </w:r>
+      <w:r>
+        <w:rPr>
+          <w:rFonts w:ascii="Arial" w:hAnsi="Arial" w:cs="Arial"/>
+          <w:color w:val="000000" w:themeColor="text1"/>
+          <w:sz w:val="20"/>
+          <w:szCs w:val="20"/>
+        </w:rPr>
+        <w:t xml:space="preserve">nstalled. </w:t>
+      </w:r>
+    </w:p>
+    <w:p>
+      <w:pPr>
+        <w:pStyle w:val="Heading1"/>
+      </w:pPr>
+      <w:r>
+        <w:rPr>
+          <w:bdr w:val="none" w:sz="0" w:space="0" w:color="auto" w:frame="1"/>
+        </w:rPr>
+        <w:t>Assumptions and Dependencies</w:t>
+      </w:r>
+    </w:p>
+    <w:p>
+      <w:pPr>
+        <w:rPr>
+          <w:rFonts w:ascii="Arial" w:eastAsia="Arial" w:hAnsi="Arial" w:cs="Arial"/>
+          <w:sz w:val="20"/>
+          <w:szCs w:val="20"/>
+        </w:rPr>
+      </w:pPr>
+      <w:r>
+        <w:rPr>
+          <w:rFonts w:ascii="Arial" w:eastAsia="Arial" w:hAnsi="Arial" w:cs="Arial"/>
+          <w:sz w:val="20"/>
+          <w:szCs w:val="20"/>
+        </w:rPr>
+        <w:t>As of right now, the only issues that our group can see the user having when trying to use our software is not having the proper python libraries installed. We will be coming up with a solution to solve this</w:t>
+      </w:r>
+      <w:r>
+        <w:rPr>
+          <w:rFonts w:ascii="Arial" w:eastAsia="Arial" w:hAnsi="Arial" w:cs="Arial"/>
+          <w:sz w:val="20"/>
+          <w:szCs w:val="20"/>
+        </w:rPr>
+        <w:t xml:space="preserve">, such as creating a script that will install </w:t>
+      </w:r>
+      <w:r>
+        <w:rPr>
+          <w:rFonts w:ascii="Arial" w:eastAsia="Arial" w:hAnsi="Arial" w:cs="Arial"/>
+          <w:sz w:val="20"/>
+          <w:szCs w:val="20"/>
+        </w:rPr>
+        <w:lastRenderedPageBreak/>
+        <w:t>such libraries for the user.</w:t>
+      </w:r>
+      <w:r>
+        <w:rPr>
+          <w:rFonts w:ascii="Arial" w:eastAsia="Arial" w:hAnsi="Arial" w:cs="Arial"/>
+          <w:sz w:val="20"/>
+          <w:szCs w:val="20"/>
+        </w:rPr>
+        <w:t xml:space="preserve"> </w:t>
+      </w:r>
+      <w:r>
+        <w:rPr>
+          <w:rFonts w:ascii="Arial" w:eastAsia="Arial" w:hAnsi="Arial" w:cs="Arial"/>
+          <w:sz w:val="20"/>
+          <w:szCs w:val="20"/>
+        </w:rPr>
+        <w:t xml:space="preserve">There is also a possibility that we can “freeze” the python libraries into an app such that all dependencies are bundled within and one executable </w:t>
+      </w:r>
+      <w:r>
+        <w:rPr>
+          <w:rFonts w:ascii="Arial" w:eastAsia="Arial" w:hAnsi="Arial" w:cs="Arial"/>
+          <w:sz w:val="20"/>
+          <w:szCs w:val="20"/>
+        </w:rPr>
+        <w:t>is able to run the application.</w:t>
       </w:r>
     </w:p>
     <w:p/>
@@ -1996,8 +3326,8 @@
       </w:pPr>
     </w:p>
     <w:sectPr>
-      <w:pgSz w:w="12240" w:h="15840"/>
-      <w:pgMar w:top="1440" w:right="1800" w:bottom="1440" w:left="1800" w:header="720" w:footer="720" w:gutter="0"/>
+      <w:pgSz w:w="12240" w:h="20160"/>
+      <w:pgMar w:top="1440" w:right="720" w:bottom="1440" w:left="720" w:header="720" w:footer="720" w:gutter="0"/>
       <w:cols w:space="720"/>
       <w:docGrid w:linePitch="360"/>
     </w:sectPr>
@@ -3269,9 +4599,9 @@
   </w:abstractNum>
   <w:abstractNum w:abstractNumId="11" w15:restartNumberingAfterBreak="0">
     <w:nsid w:val="24440E07"/>
-    <w:multiLevelType w:val="multilevel"/>
-    <w:tmpl w:val="E72E820C"/>
-    <w:lvl w:ilvl="0">
+    <w:multiLevelType w:val="hybridMultilevel"/>
+    <w:tmpl w:val="72BE73CA"/>
+    <w:lvl w:ilvl="0" w:tplc="203ACDDC">
       <w:start w:val="1"/>
       <w:numFmt w:val="decimal"/>
       <w:lvlText w:val="%1."/>
@@ -3280,7 +4610,7 @@
         <w:ind w:left="360" w:hanging="360"/>
       </w:pPr>
     </w:lvl>
-    <w:lvl w:ilvl="1">
+    <w:lvl w:ilvl="1" w:tplc="316A1ADA">
       <w:start w:val="1"/>
       <w:numFmt w:val="decimal"/>
       <w:lvlText w:val="%1.%2."/>
@@ -3289,7 +4619,7 @@
         <w:ind w:left="792" w:hanging="432"/>
       </w:pPr>
     </w:lvl>
-    <w:lvl w:ilvl="2">
+    <w:lvl w:ilvl="2" w:tplc="8D86EEC8">
       <w:start w:val="1"/>
       <w:numFmt w:val="decimal"/>
       <w:lvlText w:val="%1.%2.%3."/>
@@ -3298,7 +4628,7 @@
         <w:ind w:left="1224" w:hanging="504"/>
       </w:pPr>
     </w:lvl>
-    <w:lvl w:ilvl="3">
+    <w:lvl w:ilvl="3" w:tplc="2A102198">
       <w:start w:val="1"/>
       <w:numFmt w:val="decimal"/>
       <w:lvlText w:val="%1.%2.%3.%4."/>
@@ -3307,7 +4637,7 @@
         <w:ind w:left="1728" w:hanging="648"/>
       </w:pPr>
     </w:lvl>
-    <w:lvl w:ilvl="4">
+    <w:lvl w:ilvl="4" w:tplc="251E410E">
       <w:start w:val="1"/>
       <w:numFmt w:val="decimal"/>
       <w:lvlText w:val="%1.%2.%3.%4.%5."/>
@@ -3316,7 +4646,7 @@
         <w:ind w:left="2232" w:hanging="792"/>
       </w:pPr>
     </w:lvl>
-    <w:lvl w:ilvl="5">
+    <w:lvl w:ilvl="5" w:tplc="1C483878">
       <w:start w:val="1"/>
       <w:numFmt w:val="decimal"/>
       <w:lvlText w:val="%1.%2.%3.%4.%5.%6."/>
@@ -3325,7 +4655,7 @@
         <w:ind w:left="2736" w:hanging="936"/>
       </w:pPr>
     </w:lvl>
-    <w:lvl w:ilvl="6">
+    <w:lvl w:ilvl="6" w:tplc="AEF80C9E">
       <w:start w:val="1"/>
       <w:numFmt w:val="decimal"/>
       <w:lvlText w:val="%1.%2.%3.%4.%5.%6.%7."/>
@@ -3334,7 +4664,7 @@
         <w:ind w:left="3240" w:hanging="1080"/>
       </w:pPr>
     </w:lvl>
-    <w:lvl w:ilvl="7">
+    <w:lvl w:ilvl="7" w:tplc="5A5E2DEC">
       <w:start w:val="1"/>
       <w:numFmt w:val="decimal"/>
       <w:lvlText w:val="%1.%2.%3.%4.%5.%6.%7.%8."/>
@@ -3343,7 +4673,7 @@
         <w:ind w:left="3744" w:hanging="1224"/>
       </w:pPr>
     </w:lvl>
-    <w:lvl w:ilvl="8">
+    <w:lvl w:ilvl="8" w:tplc="23E2E622">
       <w:start w:val="1"/>
       <w:numFmt w:val="decimal"/>
       <w:lvlText w:val="%1.%2.%3.%4.%5.%6.%7.%8.%9."/>
@@ -3468,9 +4798,9 @@
   </w:abstractNum>
   <w:abstractNum w:abstractNumId="13" w15:restartNumberingAfterBreak="0">
     <w:nsid w:val="2D106F3E"/>
-    <w:multiLevelType w:val="multilevel"/>
-    <w:tmpl w:val="A0D0CAC2"/>
-    <w:lvl w:ilvl="0">
+    <w:multiLevelType w:val="hybridMultilevel"/>
+    <w:tmpl w:val="9C40D2F0"/>
+    <w:lvl w:ilvl="0" w:tplc="3DCE711A">
       <w:start w:val="2"/>
       <w:numFmt w:val="decimal"/>
       <w:lvlText w:val="%1"/>
@@ -3484,7 +4814,7 @@
         <w:sz w:val="22"/>
       </w:rPr>
     </w:lvl>
-    <w:lvl w:ilvl="1">
+    <w:lvl w:ilvl="1" w:tplc="854EA930">
       <w:start w:val="1"/>
       <w:numFmt w:val="decimal"/>
       <w:lvlText w:val="%1.%2"/>
@@ -3498,7 +4828,7 @@
         <w:sz w:val="22"/>
       </w:rPr>
     </w:lvl>
-    <w:lvl w:ilvl="2">
+    <w:lvl w:ilvl="2" w:tplc="3ABE058E">
       <w:start w:val="1"/>
       <w:numFmt w:val="decimal"/>
       <w:lvlText w:val="%1.%2.%3"/>
@@ -3512,7 +4842,7 @@
         <w:sz w:val="22"/>
       </w:rPr>
     </w:lvl>
-    <w:lvl w:ilvl="3">
+    <w:lvl w:ilvl="3" w:tplc="532E699C">
       <w:start w:val="1"/>
       <w:numFmt w:val="decimal"/>
       <w:lvlText w:val="%1.%2.%3.%4"/>
@@ -3526,7 +4856,7 @@
         <w:sz w:val="22"/>
       </w:rPr>
     </w:lvl>
-    <w:lvl w:ilvl="4">
+    <w:lvl w:ilvl="4" w:tplc="0074CCFC">
       <w:start w:val="1"/>
       <w:numFmt w:val="decimal"/>
       <w:lvlText w:val="%1.%2.%3.%4.%5"/>
@@ -3540,7 +4870,7 @@
         <w:sz w:val="22"/>
       </w:rPr>
     </w:lvl>
-    <w:lvl w:ilvl="5">
+    <w:lvl w:ilvl="5" w:tplc="71D205CE">
       <w:start w:val="1"/>
       <w:numFmt w:val="decimal"/>
       <w:lvlText w:val="%1.%2.%3.%4.%5.%6"/>
@@ -3554,7 +4884,7 @@
         <w:sz w:val="22"/>
       </w:rPr>
     </w:lvl>
-    <w:lvl w:ilvl="6">
+    <w:lvl w:ilvl="6" w:tplc="08A4B97C">
       <w:start w:val="1"/>
       <w:numFmt w:val="decimal"/>
       <w:lvlText w:val="%1.%2.%3.%4.%5.%6.%7"/>
@@ -3568,7 +4898,7 @@
         <w:sz w:val="22"/>
       </w:rPr>
     </w:lvl>
-    <w:lvl w:ilvl="7">
+    <w:lvl w:ilvl="7" w:tplc="51EE84B0">
       <w:start w:val="1"/>
       <w:numFmt w:val="decimal"/>
       <w:lvlText w:val="%1.%2.%3.%4.%5.%6.%7.%8"/>
@@ -3582,7 +4912,7 @@
         <w:sz w:val="22"/>
       </w:rPr>
     </w:lvl>
-    <w:lvl w:ilvl="8">
+    <w:lvl w:ilvl="8" w:tplc="E3BC4A54">
       <w:start w:val="1"/>
       <w:numFmt w:val="decimal"/>
       <w:lvlText w:val="%1.%2.%3.%4.%5.%6.%7.%8.%9"/>
@@ -4651,9 +5981,9 @@
   </w:abstractNum>
   <w:abstractNum w:abstractNumId="24" w15:restartNumberingAfterBreak="0">
     <w:nsid w:val="484A7E31"/>
-    <w:multiLevelType w:val="multilevel"/>
-    <w:tmpl w:val="FBCA1D76"/>
-    <w:lvl w:ilvl="0">
+    <w:multiLevelType w:val="hybridMultilevel"/>
+    <w:tmpl w:val="D9F87A98"/>
+    <w:lvl w:ilvl="0" w:tplc="C9685260">
       <w:start w:val="1"/>
       <w:numFmt w:val="decimal"/>
       <w:lvlText w:val="%1."/>
@@ -4665,7 +5995,7 @@
         <w:rFonts w:hint="default"/>
       </w:rPr>
     </w:lvl>
-    <w:lvl w:ilvl="1">
+    <w:lvl w:ilvl="1" w:tplc="858815A0">
       <w:start w:val="1"/>
       <w:numFmt w:val="decimal"/>
       <w:lvlText w:val="%1.%2."/>
@@ -4677,7 +6007,7 @@
         <w:rFonts w:ascii="Arial" w:hAnsi="Arial" w:hint="default"/>
       </w:rPr>
     </w:lvl>
-    <w:lvl w:ilvl="2">
+    <w:lvl w:ilvl="2" w:tplc="0C58EB1C">
       <w:start w:val="1"/>
       <w:numFmt w:val="decimal"/>
       <w:lvlText w:val="%1.%2.%3."/>
@@ -4689,7 +6019,7 @@
         <w:rFonts w:hint="default"/>
       </w:rPr>
     </w:lvl>
-    <w:lvl w:ilvl="3">
+    <w:lvl w:ilvl="3" w:tplc="1A5CA866">
       <w:start w:val="1"/>
       <w:numFmt w:val="decimal"/>
       <w:lvlText w:val="%1.%2.%3.%4."/>
@@ -4701,7 +6031,7 @@
         <w:rFonts w:hint="default"/>
       </w:rPr>
     </w:lvl>
-    <w:lvl w:ilvl="4">
+    <w:lvl w:ilvl="4" w:tplc="E0CA4B22">
       <w:start w:val="1"/>
       <w:numFmt w:val="decimal"/>
       <w:lvlText w:val="%1.%2.%3.%4.%5."/>
@@ -4713,7 +6043,7 @@
         <w:rFonts w:hint="default"/>
       </w:rPr>
     </w:lvl>
-    <w:lvl w:ilvl="5">
+    <w:lvl w:ilvl="5" w:tplc="BDEEEF18">
       <w:start w:val="1"/>
       <w:numFmt w:val="decimal"/>
       <w:lvlText w:val="%1.%2.%3.%4.%5.%6."/>
@@ -4725,7 +6055,7 @@
         <w:rFonts w:hint="default"/>
       </w:rPr>
     </w:lvl>
-    <w:lvl w:ilvl="6">
+    <w:lvl w:ilvl="6" w:tplc="F0AA73D8">
       <w:start w:val="1"/>
       <w:numFmt w:val="decimal"/>
       <w:lvlText w:val="%1.%2.%3.%4.%5.%6.%7."/>
@@ -4737,7 +6067,7 @@
         <w:rFonts w:hint="default"/>
       </w:rPr>
     </w:lvl>
-    <w:lvl w:ilvl="7">
+    <w:lvl w:ilvl="7" w:tplc="9820959A">
       <w:start w:val="1"/>
       <w:numFmt w:val="decimal"/>
       <w:lvlText w:val="%1.%2.%3.%4.%5.%6.%7.%8."/>
@@ -4749,7 +6079,7 @@
         <w:rFonts w:hint="default"/>
       </w:rPr>
     </w:lvl>
-    <w:lvl w:ilvl="8">
+    <w:lvl w:ilvl="8" w:tplc="999097EA">
       <w:start w:val="1"/>
       <w:numFmt w:val="decimal"/>
       <w:lvlText w:val="%1.%2.%3.%4.%5.%6.%7.%8.%9."/>
@@ -7515,4 +8845,8 @@
   </a:objectDefaults>
   <a:extraClrSchemeLst/>
 </a:theme>
+</file>
+
+<file path=docMetadata/LabelInfo.xml><?xml version="1.0" encoding="utf-8"?>
+<clbl:labelList xmlns:clbl="http://schemas.microsoft.com/office/2020/mipLabelMetadata"/>
 </file>
</xml_diff>